<commit_message>
division del trabajo guia 6 gobernabilidad
</commit_message>
<xml_diff>
--- a/trabajos.inacap.2019/Gestion de servicios y gobernabilidad TI/Material Unidad 2/Guía de Lectura 6 - Operación del Servicio.docx
+++ b/trabajos.inacap.2019/Gestion de servicios y gobernabilidad TI/Material Unidad 2/Guía de Lectura 6 - Operación del Servicio.docx
@@ -1418,18 +1418,7 @@
           <w:szCs w:val="22"/>
           <w:lang w:val="es-ES"/>
         </w:rPr>
-        <w:t>Monitorización y control</w:t>
-      </w:r>
-      <w:r>
-        <w:rPr>
-          <w:rFonts w:eastAsiaTheme="minorEastAsia"/>
-          <w:b/>
-          <w:color w:val="404040" w:themeColor="text1" w:themeTint="BF"/>
-          <w:sz w:val="22"/>
-          <w:szCs w:val="22"/>
-          <w:lang w:val="es-ES"/>
-        </w:rPr>
-        <w:t>.</w:t>
+        <w:t>Monitorización y control.</w:t>
       </w:r>
       <w:r>
         <w:rPr>
@@ -1465,8 +1454,6 @@
           <w:lang w:val="es-ES"/>
         </w:rPr>
       </w:pPr>
-      <w:bookmarkStart w:id="0" w:name="_GoBack"/>
-      <w:bookmarkEnd w:id="0"/>
     </w:p>
     <w:p>
       <w:pPr>
@@ -1568,17 +1555,7 @@
           <w:szCs w:val="22"/>
           <w:lang w:val="es-ES"/>
         </w:rPr>
-        <w:t>He de asegurar</w:t>
-      </w:r>
-      <w:r>
-        <w:rPr>
-          <w:rFonts w:eastAsiaTheme="minorEastAsia"/>
-          <w:color w:val="404040" w:themeColor="text1" w:themeTint="BF"/>
-          <w:sz w:val="22"/>
-          <w:szCs w:val="22"/>
-          <w:lang w:val="es-ES"/>
-        </w:rPr>
-        <w:t xml:space="preserve"> que el rendimiento y utilización de componentes o sistemas se encuentran dentro de un rango previsto.</w:t>
+        <w:t>He de asegurar que el rendimiento y utilización de componentes o sistemas se encuentran dentro de un rango previsto.</w:t>
       </w:r>
     </w:p>
     <w:p>
@@ -1912,27 +1889,7 @@
           <w:szCs w:val="22"/>
           <w:lang w:val="es-ES"/>
         </w:rPr>
-        <w:t xml:space="preserve">Monitorización activa vs. </w:t>
-      </w:r>
-      <w:r>
-        <w:rPr>
-          <w:rFonts w:eastAsiaTheme="minorEastAsia"/>
-          <w:color w:val="404040" w:themeColor="text1" w:themeTint="BF"/>
-          <w:sz w:val="22"/>
-          <w:szCs w:val="22"/>
-          <w:lang w:val="es-ES"/>
-        </w:rPr>
-        <w:t>P</w:t>
-      </w:r>
-      <w:r>
-        <w:rPr>
-          <w:rFonts w:eastAsiaTheme="minorEastAsia"/>
-          <w:color w:val="404040" w:themeColor="text1" w:themeTint="BF"/>
-          <w:sz w:val="22"/>
-          <w:szCs w:val="22"/>
-          <w:lang w:val="es-ES"/>
-        </w:rPr>
-        <w:t>asiv</w:t>
+        <w:t>Monitorización activa vs. Pasiv</w:t>
       </w:r>
       <w:r>
         <w:rPr>
@@ -1980,17 +1937,7 @@
           <w:szCs w:val="22"/>
           <w:lang w:val="es-ES"/>
         </w:rPr>
-        <w:t>P</w:t>
-      </w:r>
-      <w:r>
-        <w:rPr>
-          <w:rFonts w:eastAsiaTheme="minorEastAsia"/>
-          <w:color w:val="404040" w:themeColor="text1" w:themeTint="BF"/>
-          <w:sz w:val="22"/>
-          <w:szCs w:val="22"/>
-          <w:lang w:val="es-ES"/>
-        </w:rPr>
-        <w:t>re</w:t>
+        <w:t>Pre</w:t>
       </w:r>
       <w:r>
         <w:rPr>
@@ -2121,6 +2068,38 @@
         </w:rPr>
         <w:t>¿Los servicios deben ser provistos (en parte o total) por un solo proveedor o pueden ser provistos por varios proveedores?</w:t>
       </w:r>
+      <w:r>
+        <w:rPr>
+          <w:rFonts w:eastAsiaTheme="minorEastAsia"/>
+          <w:color w:val="404040" w:themeColor="text1" w:themeTint="BF"/>
+          <w:sz w:val="22"/>
+          <w:szCs w:val="22"/>
+          <w:lang w:val="es-ES"/>
+        </w:rPr>
+        <w:t xml:space="preserve"> (</w:t>
+      </w:r>
+      <w:proofErr w:type="spellStart"/>
+      <w:r>
+        <w:rPr>
+          <w:rFonts w:eastAsiaTheme="minorEastAsia"/>
+          <w:color w:val="404040" w:themeColor="text1" w:themeTint="BF"/>
+          <w:sz w:val="22"/>
+          <w:szCs w:val="22"/>
+          <w:lang w:val="es-ES"/>
+        </w:rPr>
+        <w:t>yerko</w:t>
+      </w:r>
+      <w:proofErr w:type="spellEnd"/>
+      <w:r>
+        <w:rPr>
+          <w:rFonts w:eastAsiaTheme="minorEastAsia"/>
+          <w:color w:val="404040" w:themeColor="text1" w:themeTint="BF"/>
+          <w:sz w:val="22"/>
+          <w:szCs w:val="22"/>
+          <w:lang w:val="es-ES"/>
+        </w:rPr>
+        <w:t>)</w:t>
+      </w:r>
     </w:p>
     <w:p>
       <w:pPr>
@@ -2160,6 +2139,38 @@
         </w:rPr>
         <w:t>¿Qué proceso es el encargado de asegurar que el acceso a los servicios se provea sólo a quienes están autorizados a recibirlos?</w:t>
       </w:r>
+      <w:r>
+        <w:rPr>
+          <w:rFonts w:eastAsiaTheme="minorEastAsia"/>
+          <w:color w:val="404040" w:themeColor="text1" w:themeTint="BF"/>
+          <w:sz w:val="22"/>
+          <w:szCs w:val="22"/>
+          <w:lang w:val="es-ES"/>
+        </w:rPr>
+        <w:t xml:space="preserve"> (</w:t>
+      </w:r>
+      <w:proofErr w:type="spellStart"/>
+      <w:r>
+        <w:rPr>
+          <w:rFonts w:eastAsiaTheme="minorEastAsia"/>
+          <w:color w:val="404040" w:themeColor="text1" w:themeTint="BF"/>
+          <w:sz w:val="22"/>
+          <w:szCs w:val="22"/>
+          <w:lang w:val="es-ES"/>
+        </w:rPr>
+        <w:t>ivo</w:t>
+      </w:r>
+      <w:proofErr w:type="spellEnd"/>
+      <w:r>
+        <w:rPr>
+          <w:rFonts w:eastAsiaTheme="minorEastAsia"/>
+          <w:color w:val="404040" w:themeColor="text1" w:themeTint="BF"/>
+          <w:sz w:val="22"/>
+          <w:szCs w:val="22"/>
+          <w:lang w:val="es-ES"/>
+        </w:rPr>
+        <w:t>)</w:t>
+      </w:r>
     </w:p>
     <w:p>
       <w:pPr>
@@ -2199,6 +2210,38 @@
         </w:rPr>
         <w:t>¿Cuál proceso minimiza el impacto de las disrupciones (caídas) de los servicios?</w:t>
       </w:r>
+      <w:r>
+        <w:rPr>
+          <w:rFonts w:eastAsiaTheme="minorEastAsia"/>
+          <w:color w:val="404040" w:themeColor="text1" w:themeTint="BF"/>
+          <w:sz w:val="22"/>
+          <w:szCs w:val="22"/>
+          <w:lang w:val="es-ES"/>
+        </w:rPr>
+        <w:t xml:space="preserve"> (</w:t>
+      </w:r>
+      <w:proofErr w:type="spellStart"/>
+      <w:r>
+        <w:rPr>
+          <w:rFonts w:eastAsiaTheme="minorEastAsia"/>
+          <w:color w:val="404040" w:themeColor="text1" w:themeTint="BF"/>
+          <w:sz w:val="22"/>
+          <w:szCs w:val="22"/>
+          <w:lang w:val="es-ES"/>
+        </w:rPr>
+        <w:t>ivo</w:t>
+      </w:r>
+      <w:proofErr w:type="spellEnd"/>
+      <w:r>
+        <w:rPr>
+          <w:rFonts w:eastAsiaTheme="minorEastAsia"/>
+          <w:color w:val="404040" w:themeColor="text1" w:themeTint="BF"/>
+          <w:sz w:val="22"/>
+          <w:szCs w:val="22"/>
+          <w:lang w:val="es-ES"/>
+        </w:rPr>
+        <w:t>)</w:t>
+      </w:r>
     </w:p>
     <w:p>
       <w:pPr>
@@ -2238,6 +2281,38 @@
         </w:rPr>
         <w:t>¿Cuál proceso analiza los incidentes para encontrar causas comunes?</w:t>
       </w:r>
+      <w:r>
+        <w:rPr>
+          <w:rFonts w:eastAsiaTheme="minorEastAsia"/>
+          <w:color w:val="404040" w:themeColor="text1" w:themeTint="BF"/>
+          <w:sz w:val="22"/>
+          <w:szCs w:val="22"/>
+          <w:lang w:val="es-ES"/>
+        </w:rPr>
+        <w:t xml:space="preserve"> (</w:t>
+      </w:r>
+      <w:proofErr w:type="spellStart"/>
+      <w:r>
+        <w:rPr>
+          <w:rFonts w:eastAsiaTheme="minorEastAsia"/>
+          <w:color w:val="404040" w:themeColor="text1" w:themeTint="BF"/>
+          <w:sz w:val="22"/>
+          <w:szCs w:val="22"/>
+          <w:lang w:val="es-ES"/>
+        </w:rPr>
+        <w:t>gabriel</w:t>
+      </w:r>
+      <w:proofErr w:type="spellEnd"/>
+      <w:r>
+        <w:rPr>
+          <w:rFonts w:eastAsiaTheme="minorEastAsia"/>
+          <w:color w:val="404040" w:themeColor="text1" w:themeTint="BF"/>
+          <w:sz w:val="22"/>
+          <w:szCs w:val="22"/>
+          <w:lang w:val="es-ES"/>
+        </w:rPr>
+        <w:t>)</w:t>
+      </w:r>
     </w:p>
     <w:p>
       <w:pPr>
@@ -2251,6 +2326,8 @@
           <w:lang w:val="es-ES"/>
         </w:rPr>
       </w:pPr>
+      <w:bookmarkStart w:id="0" w:name="_GoBack"/>
+      <w:bookmarkEnd w:id="0"/>
     </w:p>
     <w:p>
       <w:pPr>
@@ -2276,6 +2353,38 @@
           <w:lang w:val="es-ES"/>
         </w:rPr>
         <w:t>¿Una solicitud de traslado de un equipo debiera ser atendida por cuál de los procesos de operación del servicio?</w:t>
+      </w:r>
+      <w:r>
+        <w:rPr>
+          <w:rFonts w:eastAsiaTheme="minorEastAsia"/>
+          <w:color w:val="404040" w:themeColor="text1" w:themeTint="BF"/>
+          <w:sz w:val="22"/>
+          <w:szCs w:val="22"/>
+          <w:lang w:val="es-ES"/>
+        </w:rPr>
+        <w:t xml:space="preserve"> (</w:t>
+      </w:r>
+      <w:proofErr w:type="spellStart"/>
+      <w:r>
+        <w:rPr>
+          <w:rFonts w:eastAsiaTheme="minorEastAsia"/>
+          <w:color w:val="404040" w:themeColor="text1" w:themeTint="BF"/>
+          <w:sz w:val="22"/>
+          <w:szCs w:val="22"/>
+          <w:lang w:val="es-ES"/>
+        </w:rPr>
+        <w:t>felipe</w:t>
+      </w:r>
+      <w:proofErr w:type="spellEnd"/>
+      <w:r>
+        <w:rPr>
+          <w:rFonts w:eastAsiaTheme="minorEastAsia"/>
+          <w:color w:val="404040" w:themeColor="text1" w:themeTint="BF"/>
+          <w:sz w:val="22"/>
+          <w:szCs w:val="22"/>
+          <w:lang w:val="es-ES"/>
+        </w:rPr>
+        <w:t>)</w:t>
       </w:r>
     </w:p>
     <w:p>
@@ -7823,7 +7932,7 @@
       </w:pPr>
     </w:pPrDefault>
   </w:docDefaults>
-  <w:latentStyles w:defLockedState="0" w:defUIPriority="99" w:defSemiHidden="0" w:defUnhideWhenUsed="0" w:defQFormat="0" w:count="375">
+  <w:latentStyles w:defLockedState="0" w:defUIPriority="99" w:defSemiHidden="0" w:defUnhideWhenUsed="0" w:defQFormat="0" w:count="376">
     <w:lsdException w:name="Normal" w:uiPriority="0" w:qFormat="1"/>
     <w:lsdException w:name="heading 1" w:uiPriority="0" w:qFormat="1"/>
     <w:lsdException w:name="heading 2" w:semiHidden="1" w:uiPriority="9" w:unhideWhenUsed="1"/>
@@ -7972,11 +8081,11 @@
     <w:lsdException w:name="Table Elegant" w:semiHidden="1" w:unhideWhenUsed="1"/>
     <w:lsdException w:name="Table Professional" w:semiHidden="1" w:unhideWhenUsed="1"/>
     <w:lsdException w:name="Table Subtle 1" w:semiHidden="1" w:unhideWhenUsed="1"/>
+    <w:lsdException w:name="Table Subtle 2" w:semiHidden="1" w:unhideWhenUsed="1"/>
     <w:lsdException w:name="Table Web 1" w:semiHidden="1" w:unhideWhenUsed="1"/>
     <w:lsdException w:name="Table Web 2" w:semiHidden="1" w:unhideWhenUsed="1"/>
     <w:lsdException w:name="Balloon Text" w:semiHidden="1" w:unhideWhenUsed="1"/>
     <w:lsdException w:name="Table Grid" w:uiPriority="59"/>
-    <w:lsdException w:name="Table Theme" w:semiHidden="1" w:unhideWhenUsed="1"/>
     <w:lsdException w:name="Placeholder Text" w:semiHidden="1"/>
     <w:lsdException w:name="No Spacing" w:uiPriority="1" w:qFormat="1"/>
     <w:lsdException w:name="Light Shading" w:uiPriority="60"/>
@@ -8196,6 +8305,7 @@
     <w:lsdException w:name="Smart Hyperlink" w:semiHidden="1" w:unhideWhenUsed="1"/>
     <w:lsdException w:name="Hashtag" w:semiHidden="1" w:unhideWhenUsed="1"/>
     <w:lsdException w:name="Unresolved Mention" w:semiHidden="1" w:unhideWhenUsed="1"/>
+    <w:lsdException w:name="Smart Link" w:semiHidden="1" w:unhideWhenUsed="1"/>
   </w:latentStyles>
   <w:style w:type="paragraph" w:default="1" w:styleId="Normal">
     <w:name w:val="Normal"/>
@@ -9614,22 +9724,6 @@
 </file>
 
 <file path=customXml/item2.xml><?xml version="1.0" encoding="utf-8"?>
-<p:properties xmlns:p="http://schemas.microsoft.com/office/2006/metadata/properties" xmlns:xsi="http://www.w3.org/2001/XMLSchema-instance" xmlns:pc="http://schemas.microsoft.com/office/infopath/2007/PartnerControls">
-  <documentManagement>
-    <Estado xmlns="a150fe00-1c53-46dc-80fb-b2dbdb01b085">En Desarrollo</Estado>
-    <Fecha_x0020_de_x0020_Vencimiento xmlns="a150fe00-1c53-46dc-80fb-b2dbdb01b085" xsi:nil="true"/>
-    <Asignado_x0020_a xmlns="a150fe00-1c53-46dc-80fb-b2dbdb01b085">
-      <UserInfo>
-        <DisplayName/>
-        <AccountId xsi:nil="true"/>
-        <AccountType/>
-      </UserInfo>
-    </Asignado_x0020_a>
-  </documentManagement>
-</p:properties>
-</file>
-
-<file path=customXml/item3.xml><?xml version="1.0" encoding="utf-8"?>
 <ct:contentTypeSchema xmlns:ct="http://schemas.microsoft.com/office/2006/metadata/contentType" xmlns:ma="http://schemas.microsoft.com/office/2006/metadata/properties/metaAttributes" ct:_="" ma:_="" ma:contentTypeName="Documento" ma:contentTypeID="0x010100696708DD91543546AD12204098C89772" ma:contentTypeVersion="6" ma:contentTypeDescription="Crear nuevo documento." ma:contentTypeScope="" ma:versionID="d089fe28a85e2dabd80ff7e3a4bd6295">
   <xsd:schema xmlns:xsd="http://www.w3.org/2001/XMLSchema" xmlns:xs="http://www.w3.org/2001/XMLSchema" xmlns:p="http://schemas.microsoft.com/office/2006/metadata/properties" xmlns:ns2="a150fe00-1c53-46dc-80fb-b2dbdb01b085" targetNamespace="http://schemas.microsoft.com/office/2006/metadata/properties" ma:root="true" ma:fieldsID="a84bb8936301433f857d1fe2e5f94ee9" ns2:_="">
     <xsd:import namespace="a150fe00-1c53-46dc-80fb-b2dbdb01b085"/>
@@ -9788,6 +9882,22 @@
 </ct:contentTypeSchema>
 </file>
 
+<file path=customXml/item3.xml><?xml version="1.0" encoding="utf-8"?>
+<p:properties xmlns:p="http://schemas.microsoft.com/office/2006/metadata/properties" xmlns:xsi="http://www.w3.org/2001/XMLSchema-instance" xmlns:pc="http://schemas.microsoft.com/office/infopath/2007/PartnerControls">
+  <documentManagement>
+    <Estado xmlns="a150fe00-1c53-46dc-80fb-b2dbdb01b085">En Desarrollo</Estado>
+    <Fecha_x0020_de_x0020_Vencimiento xmlns="a150fe00-1c53-46dc-80fb-b2dbdb01b085" xsi:nil="true"/>
+    <Asignado_x0020_a xmlns="a150fe00-1c53-46dc-80fb-b2dbdb01b085">
+      <UserInfo>
+        <DisplayName/>
+        <AccountId xsi:nil="true"/>
+        <AccountType/>
+      </UserInfo>
+    </Asignado_x0020_a>
+  </documentManagement>
+</p:properties>
+</file>
+
 <file path=customXml/item4.xml><?xml version="1.0" encoding="utf-8"?>
 <b:Sources xmlns:b="http://schemas.openxmlformats.org/officeDocument/2006/bibliography" xmlns="http://schemas.openxmlformats.org/officeDocument/2006/bibliography" SelectedStyle="\APA.XSL" StyleName="APA"/>
 </file>
@@ -9801,16 +9911,6 @@
 </file>
 
 <file path=customXml/itemProps2.xml><?xml version="1.0" encoding="utf-8"?>
-<ds:datastoreItem xmlns:ds="http://schemas.openxmlformats.org/officeDocument/2006/customXml" ds:itemID="{7D8EE0F3-6311-4B52-B0D5-D072BA65ADBD}">
-  <ds:schemaRefs>
-    <ds:schemaRef ds:uri="http://schemas.microsoft.com/office/2006/metadata/properties"/>
-    <ds:schemaRef ds:uri="http://schemas.microsoft.com/office/infopath/2007/PartnerControls"/>
-    <ds:schemaRef ds:uri="a150fe00-1c53-46dc-80fb-b2dbdb01b085"/>
-  </ds:schemaRefs>
-</ds:datastoreItem>
-</file>
-
-<file path=customXml/itemProps3.xml><?xml version="1.0" encoding="utf-8"?>
 <ds:datastoreItem xmlns:ds="http://schemas.openxmlformats.org/officeDocument/2006/customXml" ds:itemID="{64768145-BEFD-42DD-BC62-C6E138BC031C}">
   <ds:schemaRefs>
     <ds:schemaRef ds:uri="http://schemas.microsoft.com/office/2006/metadata/contentType"/>
@@ -9828,8 +9928,18 @@
 </ds:datastoreItem>
 </file>
 
+<file path=customXml/itemProps3.xml><?xml version="1.0" encoding="utf-8"?>
+<ds:datastoreItem xmlns:ds="http://schemas.openxmlformats.org/officeDocument/2006/customXml" ds:itemID="{7D8EE0F3-6311-4B52-B0D5-D072BA65ADBD}">
+  <ds:schemaRefs>
+    <ds:schemaRef ds:uri="http://schemas.microsoft.com/office/2006/metadata/properties"/>
+    <ds:schemaRef ds:uri="http://schemas.microsoft.com/office/infopath/2007/PartnerControls"/>
+    <ds:schemaRef ds:uri="a150fe00-1c53-46dc-80fb-b2dbdb01b085"/>
+  </ds:schemaRefs>
+</ds:datastoreItem>
+</file>
+
 <file path=customXml/itemProps4.xml><?xml version="1.0" encoding="utf-8"?>
-<ds:datastoreItem xmlns:ds="http://schemas.openxmlformats.org/officeDocument/2006/customXml" ds:itemID="{E9DF44EA-7A03-4A46-AC02-02EC87098BF7}">
+<ds:datastoreItem xmlns:ds="http://schemas.openxmlformats.org/officeDocument/2006/customXml" ds:itemID="{F4DFB2AA-3123-428D-BED6-D17EB4C02185}">
   <ds:schemaRefs>
     <ds:schemaRef ds:uri="http://schemas.openxmlformats.org/officeDocument/2006/bibliography"/>
   </ds:schemaRefs>

</xml_diff>

<commit_message>
Lectura de Gobernabilidad Actualizada
</commit_message>
<xml_diff>
--- a/trabajos.inacap.2019/Gestion de servicios y gobernabilidad TI/Material Unidad 2/Guía de Lectura 6 - Operación del Servicio.docx
+++ b/trabajos.inacap.2019/Gestion de servicios y gobernabilidad TI/Material Unidad 2/Guía de Lectura 6 - Operación del Servicio.docx
@@ -2265,6 +2265,7 @@
         </w:numPr>
         <w:rPr>
           <w:rFonts w:eastAsiaTheme="minorEastAsia"/>
+          <w:b/>
           <w:color w:val="404040" w:themeColor="text1" w:themeTint="BF"/>
           <w:sz w:val="22"/>
           <w:szCs w:val="22"/>
@@ -2274,44 +2275,13 @@
       <w:r>
         <w:rPr>
           <w:rFonts w:eastAsiaTheme="minorEastAsia"/>
+          <w:b/>
           <w:color w:val="404040" w:themeColor="text1" w:themeTint="BF"/>
           <w:sz w:val="22"/>
           <w:szCs w:val="22"/>
           <w:lang w:val="es-ES"/>
         </w:rPr>
         <w:t>¿Cuál proceso analiza los incidentes para encontrar causas comunes?</w:t>
-      </w:r>
-      <w:r>
-        <w:rPr>
-          <w:rFonts w:eastAsiaTheme="minorEastAsia"/>
-          <w:color w:val="404040" w:themeColor="text1" w:themeTint="BF"/>
-          <w:sz w:val="22"/>
-          <w:szCs w:val="22"/>
-          <w:lang w:val="es-ES"/>
-        </w:rPr>
-        <w:t xml:space="preserve"> (</w:t>
-      </w:r>
-      <w:proofErr w:type="spellStart"/>
-      <w:r>
-        <w:rPr>
-          <w:rFonts w:eastAsiaTheme="minorEastAsia"/>
-          <w:color w:val="404040" w:themeColor="text1" w:themeTint="BF"/>
-          <w:sz w:val="22"/>
-          <w:szCs w:val="22"/>
-          <w:lang w:val="es-ES"/>
-        </w:rPr>
-        <w:t>gabriel</w:t>
-      </w:r>
-      <w:proofErr w:type="spellEnd"/>
-      <w:r>
-        <w:rPr>
-          <w:rFonts w:eastAsiaTheme="minorEastAsia"/>
-          <w:color w:val="404040" w:themeColor="text1" w:themeTint="BF"/>
-          <w:sz w:val="22"/>
-          <w:szCs w:val="22"/>
-          <w:lang w:val="es-ES"/>
-        </w:rPr>
-        <w:t>)</w:t>
       </w:r>
     </w:p>
     <w:p>
@@ -2326,8 +2296,140 @@
           <w:lang w:val="es-ES"/>
         </w:rPr>
       </w:pPr>
+    </w:p>
+    <w:p>
+      <w:pPr>
+        <w:pStyle w:val="Estilo3"/>
+        <w:ind w:left="720"/>
+        <w:rPr>
+          <w:rStyle w:val="3oh-"/>
+          <w:sz w:val="22"/>
+          <w:szCs w:val="22"/>
+          <w:lang w:val="es-CL"/>
+        </w:rPr>
+      </w:pPr>
+      <w:r>
+        <w:rPr>
+          <w:rStyle w:val="3oh-"/>
+          <w:sz w:val="22"/>
+          <w:szCs w:val="22"/>
+          <w:lang w:val="es-CL"/>
+        </w:rPr>
+        <w:t xml:space="preserve">Las actividades de resolución de incidentes pueden extender la duración de las interrupciones del servicio "buscando una causa raíz" en lugar de tomar acciones directas para restaurar la operación normal del servicio de estado. </w:t>
+      </w:r>
+    </w:p>
+    <w:p>
+      <w:pPr>
+        <w:pStyle w:val="Estilo3"/>
+        <w:ind w:left="720"/>
+        <w:rPr>
+          <w:rStyle w:val="3oh-"/>
+          <w:sz w:val="22"/>
+          <w:szCs w:val="22"/>
+          <w:lang w:val="es-CL"/>
+        </w:rPr>
+      </w:pPr>
       <w:bookmarkStart w:id="0" w:name="_GoBack"/>
       <w:bookmarkEnd w:id="0"/>
+    </w:p>
+    <w:p>
+      <w:pPr>
+        <w:pStyle w:val="Estilo3"/>
+        <w:ind w:left="720"/>
+        <w:rPr>
+          <w:rStyle w:val="3oh-"/>
+          <w:sz w:val="22"/>
+          <w:szCs w:val="22"/>
+          <w:lang w:val="es-CL"/>
+        </w:rPr>
+      </w:pPr>
+      <w:r>
+        <w:rPr>
+          <w:rStyle w:val="3oh-"/>
+          <w:sz w:val="22"/>
+          <w:szCs w:val="22"/>
+          <w:lang w:val="es-CL"/>
+        </w:rPr>
+        <w:t xml:space="preserve">Los registros de incidentes se cerrarán demasiado pronto en el ciclo de soporte general y no se tomarán medidas para evitar que se repitan, por lo que los mismos incidentes continuarán interrumpiendo el negocio y tendrán que repararse una y otra vez. </w:t>
+      </w:r>
+    </w:p>
+    <w:p>
+      <w:pPr>
+        <w:pStyle w:val="Estilo3"/>
+        <w:ind w:left="720"/>
+        <w:rPr>
+          <w:rStyle w:val="3oh-"/>
+          <w:sz w:val="22"/>
+          <w:szCs w:val="22"/>
+          <w:lang w:val="es-CL"/>
+        </w:rPr>
+      </w:pPr>
+    </w:p>
+    <w:p>
+      <w:pPr>
+        <w:pStyle w:val="Estilo3"/>
+        <w:ind w:left="720"/>
+        <w:rPr>
+          <w:rStyle w:val="3oh-"/>
+          <w:sz w:val="22"/>
+          <w:szCs w:val="22"/>
+          <w:lang w:val="es-CL"/>
+        </w:rPr>
+      </w:pPr>
+      <w:r>
+        <w:rPr>
+          <w:rStyle w:val="3oh-"/>
+          <w:sz w:val="22"/>
+          <w:szCs w:val="22"/>
+          <w:lang w:val="es-CL"/>
+        </w:rPr>
+        <w:t xml:space="preserve">Los registros de incidentes se mantendrán abiertos para que se pueda realizar el análisis de la causa raíz y se pierda la visibilidad cuando el servicio del usuario se haya restaurado realmente, por lo que es posible que no se cumplan los objetivos de los SLA, aunque el servicio se haya restaurado dentro de las expectativas de los usuarios. </w:t>
+      </w:r>
+    </w:p>
+    <w:p>
+      <w:pPr>
+        <w:pStyle w:val="Estilo3"/>
+        <w:ind w:left="720"/>
+        <w:rPr>
+          <w:rStyle w:val="3oh-"/>
+          <w:sz w:val="22"/>
+          <w:szCs w:val="22"/>
+          <w:lang w:val="es-CL"/>
+        </w:rPr>
+      </w:pPr>
+    </w:p>
+    <w:p>
+      <w:pPr>
+        <w:pStyle w:val="Estilo3"/>
+        <w:ind w:left="720"/>
+        <w:rPr>
+          <w:rStyle w:val="3oh-"/>
+          <w:sz w:val="22"/>
+          <w:szCs w:val="22"/>
+          <w:lang w:val="es-CL"/>
+        </w:rPr>
+      </w:pPr>
+      <w:r>
+        <w:rPr>
+          <w:rStyle w:val="3oh-"/>
+          <w:sz w:val="22"/>
+          <w:szCs w:val="22"/>
+          <w:lang w:val="es-CL"/>
+        </w:rPr>
+        <w:t xml:space="preserve">Esto a menudo resulta en un gran número de incidentes abiertos, muchos de los cuales nunca se cerrarán a menos que se realice una 'purga' periódica. Esto puede ser muy desmotivador y puede prevenir la visibilidad efectiva de los problemas actuales. </w:t>
+      </w:r>
+    </w:p>
+    <w:p>
+      <w:pPr>
+        <w:pStyle w:val="Estilo3"/>
+        <w:rPr>
+          <w:rFonts w:eastAsiaTheme="minorEastAsia"/>
+          <w:color w:val="404040" w:themeColor="text1" w:themeTint="BF"/>
+          <w:sz w:val="22"/>
+          <w:szCs w:val="22"/>
+          <w:lang w:val="es-CL"/>
+        </w:rPr>
+      </w:pPr>
     </w:p>
     <w:p>
       <w:pPr>
@@ -2338,6 +2440,7 @@
         </w:numPr>
         <w:rPr>
           <w:rFonts w:eastAsiaTheme="minorEastAsia"/>
+          <w:b/>
           <w:color w:val="404040" w:themeColor="text1" w:themeTint="BF"/>
           <w:sz w:val="22"/>
           <w:szCs w:val="22"/>
@@ -2347,44 +2450,13 @@
       <w:r>
         <w:rPr>
           <w:rFonts w:eastAsiaTheme="minorEastAsia"/>
+          <w:b/>
           <w:color w:val="404040" w:themeColor="text1" w:themeTint="BF"/>
           <w:sz w:val="22"/>
           <w:szCs w:val="22"/>
           <w:lang w:val="es-ES"/>
         </w:rPr>
         <w:t>¿Una solicitud de traslado de un equipo debiera ser atendida por cuál de los procesos de operación del servicio?</w:t>
-      </w:r>
-      <w:r>
-        <w:rPr>
-          <w:rFonts w:eastAsiaTheme="minorEastAsia"/>
-          <w:color w:val="404040" w:themeColor="text1" w:themeTint="BF"/>
-          <w:sz w:val="22"/>
-          <w:szCs w:val="22"/>
-          <w:lang w:val="es-ES"/>
-        </w:rPr>
-        <w:t xml:space="preserve"> (</w:t>
-      </w:r>
-      <w:proofErr w:type="spellStart"/>
-      <w:r>
-        <w:rPr>
-          <w:rFonts w:eastAsiaTheme="minorEastAsia"/>
-          <w:color w:val="404040" w:themeColor="text1" w:themeTint="BF"/>
-          <w:sz w:val="22"/>
-          <w:szCs w:val="22"/>
-          <w:lang w:val="es-ES"/>
-        </w:rPr>
-        <w:t>felipe</w:t>
-      </w:r>
-      <w:proofErr w:type="spellEnd"/>
-      <w:r>
-        <w:rPr>
-          <w:rFonts w:eastAsiaTheme="minorEastAsia"/>
-          <w:color w:val="404040" w:themeColor="text1" w:themeTint="BF"/>
-          <w:sz w:val="22"/>
-          <w:szCs w:val="22"/>
-          <w:lang w:val="es-ES"/>
-        </w:rPr>
-        <w:t>)</w:t>
       </w:r>
     </w:p>
     <w:p>
@@ -2399,6 +2471,49 @@
           <w:lang w:val="es-ES"/>
         </w:rPr>
       </w:pPr>
+    </w:p>
+    <w:p>
+      <w:pPr>
+        <w:pStyle w:val="Estilo3"/>
+        <w:ind w:left="720"/>
+        <w:rPr>
+          <w:rFonts w:eastAsiaTheme="minorEastAsia"/>
+          <w:color w:val="404040" w:themeColor="text1" w:themeTint="BF"/>
+          <w:sz w:val="22"/>
+          <w:szCs w:val="22"/>
+          <w:lang w:val="es-ES"/>
+        </w:rPr>
+      </w:pPr>
+      <w:r>
+        <w:rPr>
+          <w:rFonts w:eastAsiaTheme="minorEastAsia"/>
+          <w:color w:val="404040" w:themeColor="text1" w:themeTint="BF"/>
+          <w:sz w:val="22"/>
+          <w:szCs w:val="22"/>
+          <w:lang w:val="es-ES"/>
+        </w:rPr>
+        <w:t>La mesa de servicio es el único punto de contacto para los usuarios cuando hay una interrupción del servicio, para la solicitud de servicio o incluso para algunas categorías de solicitud de cambio (</w:t>
+      </w:r>
+      <w:r>
+        <w:rPr>
+          <w:rFonts w:eastAsiaTheme="minorEastAsia"/>
+          <w:color w:val="404040" w:themeColor="text1" w:themeTint="BF"/>
+          <w:sz w:val="22"/>
+          <w:szCs w:val="22"/>
+          <w:lang w:val="es-ES"/>
+        </w:rPr>
+        <w:t>RFC</w:t>
+      </w:r>
+      <w:r>
+        <w:rPr>
+          <w:rFonts w:eastAsiaTheme="minorEastAsia"/>
+          <w:color w:val="404040" w:themeColor="text1" w:themeTint="BF"/>
+          <w:sz w:val="22"/>
+          <w:szCs w:val="22"/>
+          <w:lang w:val="es-ES"/>
+        </w:rPr>
+        <w:t>). La mesa de servicio proporciona un punto de comunicación a los usuarios y un punto de coordinación para varios grupos y procesos de TI.</w:t>
+      </w:r>
     </w:p>
     <w:p>
       <w:pPr>
@@ -8038,6 +8153,7 @@
     <w:lsdException w:name="HTML Sample" w:semiHidden="1" w:unhideWhenUsed="1"/>
     <w:lsdException w:name="HTML Typewriter" w:semiHidden="1" w:unhideWhenUsed="1"/>
     <w:lsdException w:name="HTML Variable" w:semiHidden="1" w:unhideWhenUsed="1"/>
+    <w:lsdException w:name="Normal Table" w:semiHidden="1" w:unhideWhenUsed="1"/>
     <w:lsdException w:name="annotation subject" w:semiHidden="1" w:unhideWhenUsed="1"/>
     <w:lsdException w:name="No List" w:semiHidden="1" w:unhideWhenUsed="1"/>
     <w:lsdException w:name="Outline List 1" w:semiHidden="1" w:unhideWhenUsed="1"/>
@@ -8084,8 +8200,10 @@
     <w:lsdException w:name="Table Subtle 2" w:semiHidden="1" w:unhideWhenUsed="1"/>
     <w:lsdException w:name="Table Web 1" w:semiHidden="1" w:unhideWhenUsed="1"/>
     <w:lsdException w:name="Table Web 2" w:semiHidden="1" w:unhideWhenUsed="1"/>
+    <w:lsdException w:name="Table Web 3" w:semiHidden="1" w:unhideWhenUsed="1"/>
     <w:lsdException w:name="Balloon Text" w:semiHidden="1" w:unhideWhenUsed="1"/>
     <w:lsdException w:name="Table Grid" w:uiPriority="59"/>
+    <w:lsdException w:name="Table Theme" w:semiHidden="1" w:unhideWhenUsed="1"/>
     <w:lsdException w:name="Placeholder Text" w:semiHidden="1"/>
     <w:lsdException w:name="No Spacing" w:uiPriority="1" w:qFormat="1"/>
     <w:lsdException w:name="Light Shading" w:uiPriority="60"/>
@@ -9426,6 +9544,11 @@
       </w:tcPr>
     </w:tblStylePr>
   </w:style>
+  <w:style w:type="character" w:customStyle="1" w:styleId="3oh-">
+    <w:name w:val="_3oh-"/>
+    <w:basedOn w:val="Fuentedeprrafopredeter"/>
+    <w:rsid w:val="00215EE0"/>
+  </w:style>
 </w:styles>
 </file>
 
@@ -9715,15 +9838,6 @@
 </file>
 
 <file path=customXml/item1.xml><?xml version="1.0" encoding="utf-8"?>
-<?mso-contentType ?>
-<FormTemplates xmlns="http://schemas.microsoft.com/sharepoint/v3/contenttype/forms">
-  <Display>DocumentLibraryForm</Display>
-  <Edit>DocumentLibraryForm</Edit>
-  <New>DocumentLibraryForm</New>
-</FormTemplates>
-</file>
-
-<file path=customXml/item2.xml><?xml version="1.0" encoding="utf-8"?>
 <ct:contentTypeSchema xmlns:ct="http://schemas.microsoft.com/office/2006/metadata/contentType" xmlns:ma="http://schemas.microsoft.com/office/2006/metadata/properties/metaAttributes" ct:_="" ma:_="" ma:contentTypeName="Documento" ma:contentTypeID="0x010100696708DD91543546AD12204098C89772" ma:contentTypeVersion="6" ma:contentTypeDescription="Crear nuevo documento." ma:contentTypeScope="" ma:versionID="d089fe28a85e2dabd80ff7e3a4bd6295">
   <xsd:schema xmlns:xsd="http://www.w3.org/2001/XMLSchema" xmlns:xs="http://www.w3.org/2001/XMLSchema" xmlns:p="http://schemas.microsoft.com/office/2006/metadata/properties" xmlns:ns2="a150fe00-1c53-46dc-80fb-b2dbdb01b085" targetNamespace="http://schemas.microsoft.com/office/2006/metadata/properties" ma:root="true" ma:fieldsID="a84bb8936301433f857d1fe2e5f94ee9" ns2:_="">
     <xsd:import namespace="a150fe00-1c53-46dc-80fb-b2dbdb01b085"/>
@@ -9882,6 +9996,15 @@
 </ct:contentTypeSchema>
 </file>
 
+<file path=customXml/item2.xml><?xml version="1.0" encoding="utf-8"?>
+<?mso-contentType ?>
+<FormTemplates xmlns="http://schemas.microsoft.com/sharepoint/v3/contenttype/forms">
+  <Display>DocumentLibraryForm</Display>
+  <Edit>DocumentLibraryForm</Edit>
+  <New>DocumentLibraryForm</New>
+</FormTemplates>
+</file>
+
 <file path=customXml/item3.xml><?xml version="1.0" encoding="utf-8"?>
 <p:properties xmlns:p="http://schemas.microsoft.com/office/2006/metadata/properties" xmlns:xsi="http://www.w3.org/2001/XMLSchema-instance" xmlns:pc="http://schemas.microsoft.com/office/infopath/2007/PartnerControls">
   <documentManagement>
@@ -9903,14 +10026,6 @@
 </file>
 
 <file path=customXml/itemProps1.xml><?xml version="1.0" encoding="utf-8"?>
-<ds:datastoreItem xmlns:ds="http://schemas.openxmlformats.org/officeDocument/2006/customXml" ds:itemID="{C691A4A1-28EB-4B2A-B48A-F18C870B2536}">
-  <ds:schemaRefs>
-    <ds:schemaRef ds:uri="http://schemas.microsoft.com/sharepoint/v3/contenttype/forms"/>
-  </ds:schemaRefs>
-</ds:datastoreItem>
-</file>
-
-<file path=customXml/itemProps2.xml><?xml version="1.0" encoding="utf-8"?>
 <ds:datastoreItem xmlns:ds="http://schemas.openxmlformats.org/officeDocument/2006/customXml" ds:itemID="{64768145-BEFD-42DD-BC62-C6E138BC031C}">
   <ds:schemaRefs>
     <ds:schemaRef ds:uri="http://schemas.microsoft.com/office/2006/metadata/contentType"/>
@@ -9928,6 +10043,14 @@
 </ds:datastoreItem>
 </file>
 
+<file path=customXml/itemProps2.xml><?xml version="1.0" encoding="utf-8"?>
+<ds:datastoreItem xmlns:ds="http://schemas.openxmlformats.org/officeDocument/2006/customXml" ds:itemID="{C691A4A1-28EB-4B2A-B48A-F18C870B2536}">
+  <ds:schemaRefs>
+    <ds:schemaRef ds:uri="http://schemas.microsoft.com/sharepoint/v3/contenttype/forms"/>
+  </ds:schemaRefs>
+</ds:datastoreItem>
+</file>
+
 <file path=customXml/itemProps3.xml><?xml version="1.0" encoding="utf-8"?>
 <ds:datastoreItem xmlns:ds="http://schemas.openxmlformats.org/officeDocument/2006/customXml" ds:itemID="{7D8EE0F3-6311-4B52-B0D5-D072BA65ADBD}">
   <ds:schemaRefs>
@@ -9939,7 +10062,7 @@
 </file>
 
 <file path=customXml/itemProps4.xml><?xml version="1.0" encoding="utf-8"?>
-<ds:datastoreItem xmlns:ds="http://schemas.openxmlformats.org/officeDocument/2006/customXml" ds:itemID="{F4DFB2AA-3123-428D-BED6-D17EB4C02185}">
+<ds:datastoreItem xmlns:ds="http://schemas.openxmlformats.org/officeDocument/2006/customXml" ds:itemID="{A1E2E275-C050-4746-A367-1605AC730F30}">
   <ds:schemaRefs>
     <ds:schemaRef ds:uri="http://schemas.openxmlformats.org/officeDocument/2006/bibliography"/>
   </ds:schemaRefs>

</xml_diff>

<commit_message>
Se elimina y se agrega los puntos en gobernabilidad
</commit_message>
<xml_diff>
--- a/trabajos.inacap.2019/Gestion de servicios y gobernabilidad TI/Material Unidad 2/Guía de Lectura 6 - Operación del Servicio.docx
+++ b/trabajos.inacap.2019/Gestion de servicios y gobernabilidad TI/Material Unidad 2/Guía de Lectura 6 - Operación del Servicio.docx
@@ -2113,6 +2113,8 @@
           <w:lang w:val="es-ES"/>
         </w:rPr>
       </w:pPr>
+      <w:bookmarkStart w:id="0" w:name="_GoBack"/>
+      <w:bookmarkEnd w:id="0"/>
     </w:p>
     <w:p>
       <w:pPr>
@@ -2121,17 +2123,20 @@
           <w:ilvl w:val="0"/>
           <w:numId w:val="42"/>
         </w:numPr>
-        <w:rPr>
-          <w:rFonts w:eastAsiaTheme="minorEastAsia"/>
-          <w:color w:val="404040" w:themeColor="text1" w:themeTint="BF"/>
-          <w:sz w:val="22"/>
-          <w:szCs w:val="22"/>
-          <w:lang w:val="es-ES"/>
-        </w:rPr>
-      </w:pPr>
-      <w:r>
-        <w:rPr>
-          <w:rFonts w:eastAsiaTheme="minorEastAsia"/>
+        <w:spacing w:after="240"/>
+        <w:rPr>
+          <w:rFonts w:eastAsiaTheme="minorEastAsia"/>
+          <w:b/>
+          <w:color w:val="404040" w:themeColor="text1" w:themeTint="BF"/>
+          <w:sz w:val="22"/>
+          <w:szCs w:val="22"/>
+          <w:lang w:val="es-ES"/>
+        </w:rPr>
+      </w:pPr>
+      <w:r>
+        <w:rPr>
+          <w:rFonts w:eastAsiaTheme="minorEastAsia"/>
+          <w:b/>
           <w:color w:val="404040" w:themeColor="text1" w:themeTint="BF"/>
           <w:sz w:val="22"/>
           <w:szCs w:val="22"/>
@@ -2142,12 +2147,189 @@
       <w:r>
         <w:rPr>
           <w:rFonts w:eastAsiaTheme="minorEastAsia"/>
-          <w:color w:val="404040" w:themeColor="text1" w:themeTint="BF"/>
-          <w:sz w:val="22"/>
-          <w:szCs w:val="22"/>
-          <w:lang w:val="es-ES"/>
-        </w:rPr>
-        <w:t xml:space="preserve"> (</w:t>
+          <w:b/>
+          <w:color w:val="404040" w:themeColor="text1" w:themeTint="BF"/>
+          <w:sz w:val="22"/>
+          <w:szCs w:val="22"/>
+          <w:lang w:val="es-ES"/>
+        </w:rPr>
+        <w:t xml:space="preserve"> </w:t>
+      </w:r>
+    </w:p>
+    <w:p>
+      <w:pPr>
+        <w:pStyle w:val="Estilo3"/>
+        <w:spacing w:after="240"/>
+        <w:ind w:left="720"/>
+        <w:rPr>
+          <w:rFonts w:eastAsiaTheme="minorEastAsia"/>
+          <w:color w:val="404040" w:themeColor="text1" w:themeTint="BF"/>
+          <w:sz w:val="22"/>
+          <w:szCs w:val="22"/>
+          <w:lang w:val="es-ES"/>
+        </w:rPr>
+      </w:pPr>
+      <w:r>
+        <w:rPr>
+          <w:rFonts w:eastAsiaTheme="minorEastAsia"/>
+          <w:color w:val="404040" w:themeColor="text1" w:themeTint="BF"/>
+          <w:sz w:val="22"/>
+          <w:szCs w:val="22"/>
+          <w:lang w:val="es-ES"/>
+        </w:rPr>
+        <w:t>La gestión de acceso tiene como objetivo el permitir solo a usuarios autorizados el ingresar a sistemas informáticos, a su vez, prevenir que usuarios sin autorización puedan ingresar, esto mediante gestión de derecho o gestión de identidad, forma parte de la operación de servicios.</w:t>
+      </w:r>
+    </w:p>
+    <w:p>
+      <w:pPr>
+        <w:pStyle w:val="Estilo3"/>
+        <w:spacing w:after="240"/>
+        <w:ind w:left="720"/>
+        <w:rPr>
+          <w:rFonts w:eastAsiaTheme="minorEastAsia"/>
+          <w:color w:val="404040" w:themeColor="text1" w:themeTint="BF"/>
+          <w:sz w:val="22"/>
+          <w:szCs w:val="22"/>
+          <w:lang w:val="es-ES"/>
+        </w:rPr>
+      </w:pPr>
+      <w:r>
+        <w:rPr>
+          <w:rFonts w:eastAsiaTheme="minorEastAsia"/>
+          <w:color w:val="404040" w:themeColor="text1" w:themeTint="BF"/>
+          <w:sz w:val="22"/>
+          <w:szCs w:val="22"/>
+          <w:lang w:val="es-ES"/>
+        </w:rPr>
+        <w:t>La operación de servicios tiene como función asegurar que los servicios TI se mantengan activos y eficientes, para lograr este objetivo se contempla la realización de mantenimiento, tanto preventivo como correctivo, atender las incidencias de los usuarios y cumplir con los requerimientos de estos, que fueron previamente pactados.</w:t>
+      </w:r>
+    </w:p>
+    <w:p>
+      <w:pPr>
+        <w:pStyle w:val="Estilo3"/>
+        <w:spacing w:after="240"/>
+        <w:ind w:left="720"/>
+        <w:rPr>
+          <w:rFonts w:eastAsiaTheme="minorEastAsia"/>
+          <w:color w:val="404040" w:themeColor="text1" w:themeTint="BF"/>
+          <w:sz w:val="22"/>
+          <w:szCs w:val="22"/>
+          <w:lang w:val="es-ES"/>
+        </w:rPr>
+      </w:pPr>
+      <w:r>
+        <w:rPr>
+          <w:rFonts w:eastAsiaTheme="minorEastAsia"/>
+          <w:color w:val="404040" w:themeColor="text1" w:themeTint="BF"/>
+          <w:sz w:val="22"/>
+          <w:szCs w:val="22"/>
+          <w:lang w:val="es-ES"/>
+        </w:rPr>
+        <w:t>Uno de los factores determinantes a la hora de introducir la gestión de acceso es la seguridad de TI, ya que un mal manejo en este sentido puede comprometer la continuidad del negocio, por otro lado, se debe dar acceso solo a clientes que mantengan su situación de pago al día, por lo que el control de acceso también puede contemplar el corte de servicios a usuarios morosos.</w:t>
+      </w:r>
+    </w:p>
+    <w:p>
+      <w:pPr>
+        <w:pStyle w:val="Estilo3"/>
+        <w:ind w:left="720"/>
+        <w:rPr>
+          <w:rFonts w:eastAsiaTheme="minorEastAsia"/>
+          <w:b/>
+          <w:color w:val="404040" w:themeColor="text1" w:themeTint="BF"/>
+          <w:sz w:val="22"/>
+          <w:szCs w:val="22"/>
+          <w:lang w:val="es-ES"/>
+        </w:rPr>
+      </w:pPr>
+      <w:r>
+        <w:rPr>
+          <w:rFonts w:eastAsiaTheme="minorEastAsia"/>
+          <w:b/>
+          <w:color w:val="404040" w:themeColor="text1" w:themeTint="BF"/>
+          <w:sz w:val="22"/>
+          <w:szCs w:val="22"/>
+          <w:lang w:val="es-ES"/>
+        </w:rPr>
+        <w:t>Denominación del proceso</w:t>
+      </w:r>
+      <w:r>
+        <w:rPr>
+          <w:rFonts w:eastAsiaTheme="minorEastAsia"/>
+          <w:b/>
+          <w:color w:val="404040" w:themeColor="text1" w:themeTint="BF"/>
+          <w:sz w:val="22"/>
+          <w:szCs w:val="22"/>
+          <w:lang w:val="es-ES"/>
+        </w:rPr>
+        <w:t>.</w:t>
+      </w:r>
+      <w:r>
+        <w:rPr>
+          <w:rFonts w:eastAsiaTheme="minorEastAsia"/>
+          <w:b/>
+          <w:color w:val="404040" w:themeColor="text1" w:themeTint="BF"/>
+          <w:sz w:val="22"/>
+          <w:szCs w:val="22"/>
+          <w:lang w:val="es-ES"/>
+        </w:rPr>
+        <w:t xml:space="preserve"> </w:t>
+      </w:r>
+      <w:r>
+        <w:rPr>
+          <w:rFonts w:eastAsiaTheme="minorEastAsia"/>
+          <w:color w:val="404040" w:themeColor="text1" w:themeTint="BF"/>
+          <w:sz w:val="22"/>
+          <w:szCs w:val="22"/>
+          <w:lang w:val="es-ES"/>
+        </w:rPr>
+        <w:t>Access Management</w:t>
+      </w:r>
+    </w:p>
+    <w:p>
+      <w:pPr>
+        <w:pStyle w:val="Estilo3"/>
+        <w:ind w:left="720"/>
+        <w:rPr>
+          <w:rFonts w:eastAsiaTheme="minorEastAsia"/>
+          <w:b/>
+          <w:color w:val="404040" w:themeColor="text1" w:themeTint="BF"/>
+          <w:sz w:val="22"/>
+          <w:szCs w:val="22"/>
+          <w:lang w:val="es-ES"/>
+        </w:rPr>
+      </w:pPr>
+      <w:r>
+        <w:rPr>
+          <w:rFonts w:eastAsiaTheme="minorEastAsia"/>
+          <w:b/>
+          <w:color w:val="404040" w:themeColor="text1" w:themeTint="BF"/>
+          <w:sz w:val="22"/>
+          <w:szCs w:val="22"/>
+          <w:lang w:val="es-ES"/>
+        </w:rPr>
+        <w:t>Forma parte de</w:t>
+      </w:r>
+      <w:r>
+        <w:rPr>
+          <w:rFonts w:eastAsiaTheme="minorEastAsia"/>
+          <w:b/>
+          <w:color w:val="404040" w:themeColor="text1" w:themeTint="BF"/>
+          <w:sz w:val="22"/>
+          <w:szCs w:val="22"/>
+          <w:lang w:val="es-ES"/>
+        </w:rPr>
+        <w:t>.</w:t>
+      </w:r>
+      <w:r>
+        <w:rPr>
+          <w:rFonts w:eastAsiaTheme="minorEastAsia"/>
+          <w:b/>
+          <w:color w:val="404040" w:themeColor="text1" w:themeTint="BF"/>
+          <w:sz w:val="22"/>
+          <w:szCs w:val="22"/>
+          <w:lang w:val="es-ES"/>
+        </w:rPr>
+        <w:t xml:space="preserve"> </w:t>
       </w:r>
       <w:proofErr w:type="spellStart"/>
       <w:r>
@@ -2158,7 +2340,7 @@
           <w:szCs w:val="22"/>
           <w:lang w:val="es-ES"/>
         </w:rPr>
-        <w:t>ivo</w:t>
+        <w:t>Service</w:t>
       </w:r>
       <w:proofErr w:type="spellEnd"/>
       <w:r>
@@ -2169,7 +2351,562 @@
           <w:szCs w:val="22"/>
           <w:lang w:val="es-ES"/>
         </w:rPr>
-        <w:t>)</w:t>
+        <w:t xml:space="preserve"> </w:t>
+      </w:r>
+      <w:proofErr w:type="spellStart"/>
+      <w:r>
+        <w:rPr>
+          <w:rFonts w:eastAsiaTheme="minorEastAsia"/>
+          <w:color w:val="404040" w:themeColor="text1" w:themeTint="BF"/>
+          <w:sz w:val="22"/>
+          <w:szCs w:val="22"/>
+          <w:lang w:val="es-ES"/>
+        </w:rPr>
+        <w:t>Operation</w:t>
+      </w:r>
+      <w:proofErr w:type="spellEnd"/>
+      <w:r>
+        <w:rPr>
+          <w:rFonts w:eastAsiaTheme="minorEastAsia"/>
+          <w:b/>
+          <w:color w:val="404040" w:themeColor="text1" w:themeTint="BF"/>
+          <w:sz w:val="22"/>
+          <w:szCs w:val="22"/>
+          <w:lang w:val="es-ES"/>
+        </w:rPr>
+        <w:t xml:space="preserve"> </w:t>
+      </w:r>
+    </w:p>
+    <w:p>
+      <w:pPr>
+        <w:pStyle w:val="Estilo3"/>
+        <w:spacing w:after="240"/>
+        <w:ind w:left="720"/>
+        <w:rPr>
+          <w:rFonts w:eastAsiaTheme="minorEastAsia"/>
+          <w:color w:val="404040" w:themeColor="text1" w:themeTint="BF"/>
+          <w:sz w:val="22"/>
+          <w:szCs w:val="22"/>
+          <w:lang w:val="es-ES"/>
+        </w:rPr>
+      </w:pPr>
+      <w:r>
+        <w:rPr>
+          <w:rFonts w:eastAsiaTheme="minorEastAsia"/>
+          <w:b/>
+          <w:color w:val="404040" w:themeColor="text1" w:themeTint="BF"/>
+          <w:sz w:val="22"/>
+          <w:szCs w:val="22"/>
+          <w:lang w:val="es-ES"/>
+        </w:rPr>
+        <w:t>Propietario de proceso</w:t>
+      </w:r>
+      <w:r>
+        <w:rPr>
+          <w:rFonts w:eastAsiaTheme="minorEastAsia"/>
+          <w:b/>
+          <w:color w:val="404040" w:themeColor="text1" w:themeTint="BF"/>
+          <w:sz w:val="22"/>
+          <w:szCs w:val="22"/>
+          <w:lang w:val="es-ES"/>
+        </w:rPr>
+        <w:t>.</w:t>
+      </w:r>
+      <w:r>
+        <w:rPr>
+          <w:rFonts w:eastAsiaTheme="minorEastAsia"/>
+          <w:color w:val="404040" w:themeColor="text1" w:themeTint="BF"/>
+          <w:sz w:val="22"/>
+          <w:szCs w:val="22"/>
+          <w:lang w:val="es-ES"/>
+        </w:rPr>
+        <w:t xml:space="preserve"> Gestor de acceso</w:t>
+      </w:r>
+    </w:p>
+    <w:p>
+      <w:pPr>
+        <w:pStyle w:val="Estilo3"/>
+        <w:spacing w:after="240"/>
+        <w:ind w:left="720"/>
+        <w:rPr>
+          <w:rFonts w:eastAsiaTheme="minorEastAsia"/>
+          <w:b/>
+          <w:color w:val="404040" w:themeColor="text1" w:themeTint="BF"/>
+          <w:sz w:val="22"/>
+          <w:szCs w:val="22"/>
+          <w:u w:val="single"/>
+          <w:lang w:val="es-ES"/>
+        </w:rPr>
+      </w:pPr>
+      <w:r>
+        <w:rPr>
+          <w:rFonts w:eastAsiaTheme="minorEastAsia"/>
+          <w:b/>
+          <w:color w:val="404040" w:themeColor="text1" w:themeTint="BF"/>
+          <w:sz w:val="22"/>
+          <w:szCs w:val="22"/>
+          <w:u w:val="single"/>
+          <w:lang w:val="es-ES"/>
+        </w:rPr>
+        <w:t>Dentro de este proceso podemos identificar algunos subprocesos.</w:t>
+      </w:r>
+    </w:p>
+    <w:p>
+      <w:pPr>
+        <w:pStyle w:val="Estilo3"/>
+        <w:spacing w:after="240"/>
+        <w:ind w:left="720"/>
+        <w:rPr>
+          <w:rFonts w:eastAsiaTheme="minorEastAsia"/>
+          <w:color w:val="404040" w:themeColor="text1" w:themeTint="BF"/>
+          <w:sz w:val="22"/>
+          <w:szCs w:val="22"/>
+          <w:lang w:val="es-ES"/>
+        </w:rPr>
+      </w:pPr>
+      <w:r>
+        <w:rPr>
+          <w:rFonts w:eastAsiaTheme="minorEastAsia"/>
+          <w:b/>
+          <w:color w:val="404040" w:themeColor="text1" w:themeTint="BF"/>
+          <w:sz w:val="22"/>
+          <w:szCs w:val="22"/>
+          <w:lang w:val="es-ES"/>
+        </w:rPr>
+        <w:t xml:space="preserve">Mantenimiento al </w:t>
+      </w:r>
+      <w:r>
+        <w:rPr>
+          <w:rFonts w:eastAsiaTheme="minorEastAsia"/>
+          <w:b/>
+          <w:color w:val="404040" w:themeColor="text1" w:themeTint="BF"/>
+          <w:sz w:val="22"/>
+          <w:szCs w:val="22"/>
+          <w:lang w:val="es-ES"/>
+        </w:rPr>
+        <w:t>catálogo</w:t>
+      </w:r>
+      <w:r>
+        <w:rPr>
+          <w:rFonts w:eastAsiaTheme="minorEastAsia"/>
+          <w:b/>
+          <w:color w:val="404040" w:themeColor="text1" w:themeTint="BF"/>
+          <w:sz w:val="22"/>
+          <w:szCs w:val="22"/>
+          <w:lang w:val="es-ES"/>
+        </w:rPr>
+        <w:t xml:space="preserve"> de roles de usuario y perfiles de acceso</w:t>
+      </w:r>
+      <w:r>
+        <w:rPr>
+          <w:rFonts w:eastAsiaTheme="minorEastAsia"/>
+          <w:b/>
+          <w:color w:val="404040" w:themeColor="text1" w:themeTint="BF"/>
+          <w:sz w:val="22"/>
+          <w:szCs w:val="22"/>
+          <w:lang w:val="es-ES"/>
+        </w:rPr>
+        <w:t>.</w:t>
+      </w:r>
+      <w:r>
+        <w:rPr>
+          <w:rFonts w:eastAsiaTheme="minorEastAsia"/>
+          <w:color w:val="404040" w:themeColor="text1" w:themeTint="BF"/>
+          <w:sz w:val="22"/>
+          <w:szCs w:val="22"/>
+          <w:lang w:val="es-ES"/>
+        </w:rPr>
+        <w:t xml:space="preserve"> Asegurar que los privilegios otorgados a usuarios están acorde a sus funciones, prestaciones de servicio y otorgamiento de servicio.</w:t>
+      </w:r>
+    </w:p>
+    <w:p>
+      <w:pPr>
+        <w:pStyle w:val="Estilo3"/>
+        <w:spacing w:after="240"/>
+        <w:ind w:left="720"/>
+        <w:rPr>
+          <w:rFonts w:eastAsiaTheme="minorEastAsia"/>
+          <w:color w:val="404040" w:themeColor="text1" w:themeTint="BF"/>
+          <w:sz w:val="22"/>
+          <w:szCs w:val="22"/>
+          <w:lang w:val="es-ES"/>
+        </w:rPr>
+      </w:pPr>
+      <w:r>
+        <w:rPr>
+          <w:rFonts w:eastAsiaTheme="minorEastAsia"/>
+          <w:b/>
+          <w:color w:val="404040" w:themeColor="text1" w:themeTint="BF"/>
+          <w:sz w:val="22"/>
+          <w:szCs w:val="22"/>
+          <w:lang w:val="es-ES"/>
+        </w:rPr>
+        <w:t>Procesamiento de solicitudes de acceso al usuario</w:t>
+      </w:r>
+      <w:r>
+        <w:rPr>
+          <w:rFonts w:eastAsiaTheme="minorEastAsia"/>
+          <w:b/>
+          <w:color w:val="404040" w:themeColor="text1" w:themeTint="BF"/>
+          <w:sz w:val="22"/>
+          <w:szCs w:val="22"/>
+          <w:lang w:val="es-ES"/>
+        </w:rPr>
+        <w:t>.</w:t>
+      </w:r>
+      <w:r>
+        <w:rPr>
+          <w:rFonts w:eastAsiaTheme="minorEastAsia"/>
+          <w:color w:val="404040" w:themeColor="text1" w:themeTint="BF"/>
+          <w:sz w:val="22"/>
+          <w:szCs w:val="22"/>
+          <w:lang w:val="es-ES"/>
+        </w:rPr>
+        <w:t xml:space="preserve"> incluye las solicitudes de tipo CRUD, para mantener actualizados los privilegios de usuario.</w:t>
+      </w:r>
+    </w:p>
+    <w:p>
+      <w:pPr>
+        <w:pStyle w:val="Estilo3"/>
+        <w:spacing w:after="240"/>
+        <w:ind w:left="720"/>
+        <w:rPr>
+          <w:rFonts w:eastAsiaTheme="minorEastAsia"/>
+          <w:b/>
+          <w:i/>
+          <w:color w:val="404040" w:themeColor="text1" w:themeTint="BF"/>
+          <w:sz w:val="22"/>
+          <w:szCs w:val="22"/>
+          <w:lang w:val="es-ES"/>
+        </w:rPr>
+      </w:pPr>
+      <w:r>
+        <w:rPr>
+          <w:rFonts w:eastAsiaTheme="minorEastAsia"/>
+          <w:b/>
+          <w:i/>
+          <w:color w:val="404040" w:themeColor="text1" w:themeTint="BF"/>
+          <w:sz w:val="22"/>
+          <w:szCs w:val="22"/>
+          <w:lang w:val="es-ES"/>
+        </w:rPr>
+        <w:t>Para el correcto entendimiento de lo anterior añadiremos un pequeño glosario.</w:t>
+      </w:r>
+    </w:p>
+    <w:p>
+      <w:pPr>
+        <w:pStyle w:val="Estilo3"/>
+        <w:spacing w:after="240"/>
+        <w:ind w:left="720"/>
+        <w:rPr>
+          <w:rFonts w:eastAsiaTheme="minorEastAsia"/>
+          <w:color w:val="404040" w:themeColor="text1" w:themeTint="BF"/>
+          <w:sz w:val="22"/>
+          <w:szCs w:val="22"/>
+          <w:lang w:val="es-ES"/>
+        </w:rPr>
+      </w:pPr>
+      <w:r>
+        <w:rPr>
+          <w:rFonts w:eastAsiaTheme="minorEastAsia"/>
+          <w:b/>
+          <w:color w:val="404040" w:themeColor="text1" w:themeTint="BF"/>
+          <w:sz w:val="22"/>
+          <w:szCs w:val="22"/>
+          <w:lang w:val="es-ES"/>
+        </w:rPr>
+        <w:t>Derechos de acceso</w:t>
+      </w:r>
+      <w:r>
+        <w:rPr>
+          <w:rFonts w:eastAsiaTheme="minorEastAsia"/>
+          <w:b/>
+          <w:color w:val="404040" w:themeColor="text1" w:themeTint="BF"/>
+          <w:sz w:val="22"/>
+          <w:szCs w:val="22"/>
+          <w:lang w:val="es-ES"/>
+        </w:rPr>
+        <w:t>.</w:t>
+      </w:r>
+      <w:r>
+        <w:rPr>
+          <w:rFonts w:eastAsiaTheme="minorEastAsia"/>
+          <w:color w:val="404040" w:themeColor="text1" w:themeTint="BF"/>
+          <w:sz w:val="22"/>
+          <w:szCs w:val="22"/>
+          <w:lang w:val="es-ES"/>
+        </w:rPr>
+        <w:t xml:space="preserve"> Corresponde a un conjunto de privilegios que otorga acceso a un usuario, esto se logra asignando a un usuario un identificador único y roles que contienen los privilegios de acceso.</w:t>
+      </w:r>
+    </w:p>
+    <w:p>
+      <w:pPr>
+        <w:pStyle w:val="Estilo3"/>
+        <w:spacing w:after="240"/>
+        <w:ind w:left="720"/>
+        <w:rPr>
+          <w:rFonts w:eastAsiaTheme="minorEastAsia"/>
+          <w:color w:val="404040" w:themeColor="text1" w:themeTint="BF"/>
+          <w:sz w:val="22"/>
+          <w:szCs w:val="22"/>
+          <w:lang w:val="es-ES"/>
+        </w:rPr>
+      </w:pPr>
+      <w:r>
+        <w:rPr>
+          <w:rFonts w:eastAsiaTheme="minorEastAsia"/>
+          <w:b/>
+          <w:color w:val="404040" w:themeColor="text1" w:themeTint="BF"/>
+          <w:sz w:val="22"/>
+          <w:szCs w:val="22"/>
+          <w:lang w:val="es-ES"/>
+        </w:rPr>
+        <w:t>Solicitud de derechos de acceso</w:t>
+      </w:r>
+      <w:r>
+        <w:rPr>
+          <w:rFonts w:eastAsiaTheme="minorEastAsia"/>
+          <w:b/>
+          <w:color w:val="404040" w:themeColor="text1" w:themeTint="BF"/>
+          <w:sz w:val="22"/>
+          <w:szCs w:val="22"/>
+          <w:lang w:val="es-ES"/>
+        </w:rPr>
+        <w:t>.</w:t>
+      </w:r>
+      <w:r>
+        <w:rPr>
+          <w:rFonts w:eastAsiaTheme="minorEastAsia"/>
+          <w:color w:val="404040" w:themeColor="text1" w:themeTint="BF"/>
+          <w:sz w:val="22"/>
+          <w:szCs w:val="22"/>
+          <w:lang w:val="es-ES"/>
+        </w:rPr>
+        <w:t xml:space="preserve"> Es un pedido de tipo CRUD para modificar los privilegios de un usuario.</w:t>
+      </w:r>
+    </w:p>
+    <w:p>
+      <w:pPr>
+        <w:pStyle w:val="Estilo3"/>
+        <w:spacing w:after="240"/>
+        <w:ind w:left="720"/>
+        <w:rPr>
+          <w:rFonts w:eastAsiaTheme="minorEastAsia"/>
+          <w:color w:val="404040" w:themeColor="text1" w:themeTint="BF"/>
+          <w:sz w:val="22"/>
+          <w:szCs w:val="22"/>
+          <w:lang w:val="es-ES"/>
+        </w:rPr>
+      </w:pPr>
+      <w:r>
+        <w:rPr>
+          <w:rFonts w:eastAsiaTheme="minorEastAsia"/>
+          <w:b/>
+          <w:color w:val="404040" w:themeColor="text1" w:themeTint="BF"/>
+          <w:sz w:val="22"/>
+          <w:szCs w:val="22"/>
+          <w:lang w:val="es-ES"/>
+        </w:rPr>
+        <w:t>Registro de identidad de usuario</w:t>
+      </w:r>
+      <w:r>
+        <w:rPr>
+          <w:rFonts w:eastAsiaTheme="minorEastAsia"/>
+          <w:b/>
+          <w:color w:val="404040" w:themeColor="text1" w:themeTint="BF"/>
+          <w:sz w:val="22"/>
+          <w:szCs w:val="22"/>
+          <w:lang w:val="es-ES"/>
+        </w:rPr>
+        <w:t>.</w:t>
+      </w:r>
+      <w:r>
+        <w:rPr>
+          <w:rFonts w:eastAsiaTheme="minorEastAsia"/>
+          <w:color w:val="404040" w:themeColor="text1" w:themeTint="BF"/>
+          <w:sz w:val="22"/>
+          <w:szCs w:val="22"/>
+          <w:lang w:val="es-ES"/>
+        </w:rPr>
+        <w:t xml:space="preserve"> es un conjunto de datos que sirve para identificar a un usuario, al que a posteriori se </w:t>
+      </w:r>
+      <w:r>
+        <w:rPr>
+          <w:rFonts w:eastAsiaTheme="minorEastAsia"/>
+          <w:color w:val="404040" w:themeColor="text1" w:themeTint="BF"/>
+          <w:sz w:val="22"/>
+          <w:szCs w:val="22"/>
+          <w:lang w:val="es-ES"/>
+        </w:rPr>
+        <w:t>les</w:t>
+      </w:r>
+      <w:r>
+        <w:rPr>
+          <w:rFonts w:eastAsiaTheme="minorEastAsia"/>
+          <w:color w:val="404040" w:themeColor="text1" w:themeTint="BF"/>
+          <w:sz w:val="22"/>
+          <w:szCs w:val="22"/>
+          <w:lang w:val="es-ES"/>
+        </w:rPr>
+        <w:t xml:space="preserve"> concederá acceso a los servicios establecidos.</w:t>
+      </w:r>
+    </w:p>
+    <w:p>
+      <w:pPr>
+        <w:pStyle w:val="Estilo3"/>
+        <w:spacing w:after="240"/>
+        <w:ind w:left="720"/>
+        <w:rPr>
+          <w:rFonts w:eastAsiaTheme="minorEastAsia"/>
+          <w:color w:val="404040" w:themeColor="text1" w:themeTint="BF"/>
+          <w:sz w:val="22"/>
+          <w:szCs w:val="22"/>
+          <w:lang w:val="es-ES"/>
+        </w:rPr>
+      </w:pPr>
+      <w:r>
+        <w:rPr>
+          <w:rFonts w:eastAsiaTheme="minorEastAsia"/>
+          <w:b/>
+          <w:color w:val="404040" w:themeColor="text1" w:themeTint="BF"/>
+          <w:sz w:val="22"/>
+          <w:szCs w:val="22"/>
+          <w:lang w:val="es-ES"/>
+        </w:rPr>
+        <w:t>Solicitud de identidad de usuario</w:t>
+      </w:r>
+      <w:r>
+        <w:rPr>
+          <w:rFonts w:eastAsiaTheme="minorEastAsia"/>
+          <w:b/>
+          <w:color w:val="404040" w:themeColor="text1" w:themeTint="BF"/>
+          <w:sz w:val="22"/>
+          <w:szCs w:val="22"/>
+          <w:lang w:val="es-ES"/>
+        </w:rPr>
+        <w:t>.</w:t>
+      </w:r>
+      <w:r>
+        <w:rPr>
+          <w:rFonts w:eastAsiaTheme="minorEastAsia"/>
+          <w:color w:val="404040" w:themeColor="text1" w:themeTint="BF"/>
+          <w:sz w:val="22"/>
+          <w:szCs w:val="22"/>
+          <w:lang w:val="es-ES"/>
+        </w:rPr>
+        <w:t xml:space="preserve"> Es un pedido de creación modificación o eliminación de la identidad de un usuario.</w:t>
+      </w:r>
+    </w:p>
+    <w:p>
+      <w:pPr>
+        <w:pStyle w:val="Estilo3"/>
+        <w:spacing w:after="240"/>
+        <w:ind w:left="720"/>
+        <w:rPr>
+          <w:rFonts w:eastAsiaTheme="minorEastAsia"/>
+          <w:color w:val="404040" w:themeColor="text1" w:themeTint="BF"/>
+          <w:sz w:val="22"/>
+          <w:szCs w:val="22"/>
+          <w:lang w:val="es-ES"/>
+        </w:rPr>
+      </w:pPr>
+      <w:r>
+        <w:rPr>
+          <w:rFonts w:eastAsiaTheme="minorEastAsia"/>
+          <w:b/>
+          <w:color w:val="404040" w:themeColor="text1" w:themeTint="BF"/>
+          <w:sz w:val="22"/>
+          <w:szCs w:val="22"/>
+          <w:lang w:val="es-ES"/>
+        </w:rPr>
+        <w:t>Rol de usuario</w:t>
+      </w:r>
+      <w:r>
+        <w:rPr>
+          <w:rFonts w:eastAsiaTheme="minorEastAsia"/>
+          <w:b/>
+          <w:color w:val="404040" w:themeColor="text1" w:themeTint="BF"/>
+          <w:sz w:val="22"/>
+          <w:szCs w:val="22"/>
+          <w:lang w:val="es-ES"/>
+        </w:rPr>
+        <w:t>.</w:t>
+      </w:r>
+      <w:r>
+        <w:rPr>
+          <w:rFonts w:eastAsiaTheme="minorEastAsia"/>
+          <w:color w:val="404040" w:themeColor="text1" w:themeTint="BF"/>
+          <w:sz w:val="22"/>
+          <w:szCs w:val="22"/>
+          <w:lang w:val="es-ES"/>
+        </w:rPr>
+        <w:t xml:space="preserve"> Forma parte del </w:t>
+      </w:r>
+      <w:r>
+        <w:rPr>
+          <w:rFonts w:eastAsiaTheme="minorEastAsia"/>
+          <w:color w:val="404040" w:themeColor="text1" w:themeTint="BF"/>
+          <w:sz w:val="22"/>
+          <w:szCs w:val="22"/>
+          <w:lang w:val="es-ES"/>
+        </w:rPr>
+        <w:t>catálogo</w:t>
+      </w:r>
+      <w:r>
+        <w:rPr>
+          <w:rFonts w:eastAsiaTheme="minorEastAsia"/>
+          <w:color w:val="404040" w:themeColor="text1" w:themeTint="BF"/>
+          <w:sz w:val="22"/>
+          <w:szCs w:val="22"/>
+          <w:lang w:val="es-ES"/>
+        </w:rPr>
+        <w:t xml:space="preserve"> de roles, los derechos de acceso están basados en estos roles.</w:t>
+      </w:r>
+    </w:p>
+    <w:p>
+      <w:pPr>
+        <w:pStyle w:val="Estilo3"/>
+        <w:ind w:left="720"/>
+        <w:rPr>
+          <w:rFonts w:eastAsiaTheme="minorEastAsia"/>
+          <w:color w:val="404040" w:themeColor="text1" w:themeTint="BF"/>
+          <w:sz w:val="22"/>
+          <w:szCs w:val="22"/>
+          <w:lang w:val="es-ES"/>
+        </w:rPr>
+      </w:pPr>
+      <w:r>
+        <w:rPr>
+          <w:rFonts w:eastAsiaTheme="minorEastAsia"/>
+          <w:b/>
+          <w:color w:val="404040" w:themeColor="text1" w:themeTint="BF"/>
+          <w:sz w:val="22"/>
+          <w:szCs w:val="22"/>
+          <w:lang w:val="es-ES"/>
+        </w:rPr>
+        <w:lastRenderedPageBreak/>
+        <w:t>Perfil de acceso de roles de usuario</w:t>
+      </w:r>
+      <w:r>
+        <w:rPr>
+          <w:rFonts w:eastAsiaTheme="minorEastAsia"/>
+          <w:b/>
+          <w:color w:val="404040" w:themeColor="text1" w:themeTint="BF"/>
+          <w:sz w:val="22"/>
+          <w:szCs w:val="22"/>
+          <w:lang w:val="es-ES"/>
+        </w:rPr>
+        <w:t>.</w:t>
+      </w:r>
+      <w:r>
+        <w:rPr>
+          <w:rFonts w:eastAsiaTheme="minorEastAsia"/>
+          <w:color w:val="404040" w:themeColor="text1" w:themeTint="BF"/>
+          <w:sz w:val="22"/>
+          <w:szCs w:val="22"/>
+          <w:lang w:val="es-ES"/>
+        </w:rPr>
+        <w:t xml:space="preserve"> Es un conjunto de datos que definen el nivel de acceso del usuario.</w:t>
       </w:r>
     </w:p>
     <w:p>
@@ -2192,60 +2929,32 @@
           <w:ilvl w:val="0"/>
           <w:numId w:val="42"/>
         </w:numPr>
-        <w:rPr>
-          <w:rFonts w:eastAsiaTheme="minorEastAsia"/>
-          <w:color w:val="404040" w:themeColor="text1" w:themeTint="BF"/>
-          <w:sz w:val="22"/>
-          <w:szCs w:val="22"/>
-          <w:lang w:val="es-ES"/>
-        </w:rPr>
-      </w:pPr>
-      <w:r>
-        <w:rPr>
-          <w:rFonts w:eastAsiaTheme="minorEastAsia"/>
+        <w:spacing w:after="240"/>
+        <w:rPr>
+          <w:rFonts w:eastAsiaTheme="minorEastAsia"/>
+          <w:b/>
+          <w:color w:val="404040" w:themeColor="text1" w:themeTint="BF"/>
+          <w:sz w:val="22"/>
+          <w:szCs w:val="22"/>
+          <w:lang w:val="es-ES"/>
+        </w:rPr>
+      </w:pPr>
+      <w:r>
+        <w:rPr>
+          <w:rFonts w:eastAsiaTheme="minorEastAsia"/>
+          <w:b/>
           <w:color w:val="404040" w:themeColor="text1" w:themeTint="BF"/>
           <w:sz w:val="22"/>
           <w:szCs w:val="22"/>
           <w:lang w:val="es-ES"/>
         </w:rPr>
         <w:t>¿Cuál proceso minimiza el impacto de las disrupciones (caídas) de los servicios?</w:t>
-      </w:r>
-      <w:r>
-        <w:rPr>
-          <w:rFonts w:eastAsiaTheme="minorEastAsia"/>
-          <w:color w:val="404040" w:themeColor="text1" w:themeTint="BF"/>
-          <w:sz w:val="22"/>
-          <w:szCs w:val="22"/>
-          <w:lang w:val="es-ES"/>
-        </w:rPr>
-        <w:t xml:space="preserve"> (</w:t>
-      </w:r>
-      <w:proofErr w:type="spellStart"/>
-      <w:r>
-        <w:rPr>
-          <w:rFonts w:eastAsiaTheme="minorEastAsia"/>
-          <w:color w:val="404040" w:themeColor="text1" w:themeTint="BF"/>
-          <w:sz w:val="22"/>
-          <w:szCs w:val="22"/>
-          <w:lang w:val="es-ES"/>
-        </w:rPr>
-        <w:t>ivo</w:t>
-      </w:r>
-      <w:proofErr w:type="spellEnd"/>
-      <w:r>
-        <w:rPr>
-          <w:rFonts w:eastAsiaTheme="minorEastAsia"/>
-          <w:color w:val="404040" w:themeColor="text1" w:themeTint="BF"/>
-          <w:sz w:val="22"/>
-          <w:szCs w:val="22"/>
-          <w:lang w:val="es-ES"/>
-        </w:rPr>
-        <w:t>)</w:t>
       </w:r>
     </w:p>
     <w:p>
       <w:pPr>
         <w:pStyle w:val="Estilo3"/>
+        <w:spacing w:after="240"/>
         <w:ind w:left="720"/>
         <w:rPr>
           <w:rFonts w:eastAsiaTheme="minorEastAsia"/>
@@ -2255,6 +2964,922 @@
           <w:lang w:val="es-ES"/>
         </w:rPr>
       </w:pPr>
+      <w:r>
+        <w:rPr>
+          <w:rFonts w:eastAsiaTheme="minorEastAsia"/>
+          <w:color w:val="404040" w:themeColor="text1" w:themeTint="BF"/>
+          <w:sz w:val="22"/>
+          <w:szCs w:val="22"/>
+          <w:lang w:val="es-ES"/>
+        </w:rPr>
+        <w:t xml:space="preserve">El proceso encargado es el llamado </w:t>
+      </w:r>
+      <w:proofErr w:type="spellStart"/>
+      <w:r>
+        <w:rPr>
+          <w:rFonts w:eastAsiaTheme="minorEastAsia"/>
+          <w:color w:val="404040" w:themeColor="text1" w:themeTint="BF"/>
+          <w:sz w:val="22"/>
+          <w:szCs w:val="22"/>
+          <w:lang w:val="es-ES"/>
+        </w:rPr>
+        <w:t>Incident</w:t>
+      </w:r>
+      <w:proofErr w:type="spellEnd"/>
+      <w:r>
+        <w:rPr>
+          <w:rFonts w:eastAsiaTheme="minorEastAsia"/>
+          <w:color w:val="404040" w:themeColor="text1" w:themeTint="BF"/>
+          <w:sz w:val="22"/>
+          <w:szCs w:val="22"/>
+          <w:lang w:val="es-ES"/>
+        </w:rPr>
+        <w:t xml:space="preserve"> Management y su objetivo es procesar y reestablecer la operación normal del servicio en el menor tiempo posible y minimizando el impacto sobre el negocio.</w:t>
+      </w:r>
+    </w:p>
+    <w:p>
+      <w:pPr>
+        <w:pStyle w:val="Estilo3"/>
+        <w:spacing w:after="240"/>
+        <w:ind w:left="720"/>
+        <w:rPr>
+          <w:rFonts w:eastAsiaTheme="minorEastAsia"/>
+          <w:color w:val="404040" w:themeColor="text1" w:themeTint="BF"/>
+          <w:sz w:val="22"/>
+          <w:szCs w:val="22"/>
+          <w:lang w:val="es-ES"/>
+        </w:rPr>
+      </w:pPr>
+      <w:r>
+        <w:rPr>
+          <w:rFonts w:eastAsiaTheme="minorEastAsia"/>
+          <w:color w:val="404040" w:themeColor="text1" w:themeTint="BF"/>
+          <w:sz w:val="22"/>
+          <w:szCs w:val="22"/>
+          <w:lang w:val="es-ES"/>
+        </w:rPr>
+        <w:t xml:space="preserve">Lo anterior tiene cierto margen de acción previamente declarado en los SLA </w:t>
+      </w:r>
+      <w:r>
+        <w:rPr>
+          <w:rFonts w:eastAsiaTheme="minorEastAsia"/>
+          <w:b/>
+          <w:color w:val="404040" w:themeColor="text1" w:themeTint="BF"/>
+          <w:sz w:val="22"/>
+          <w:szCs w:val="22"/>
+          <w:lang w:val="es-ES"/>
+        </w:rPr>
+        <w:t>(Acuerdos de niveles de servicio)</w:t>
+      </w:r>
+      <w:r>
+        <w:rPr>
+          <w:rFonts w:eastAsiaTheme="minorEastAsia"/>
+          <w:color w:val="404040" w:themeColor="text1" w:themeTint="BF"/>
+          <w:sz w:val="22"/>
+          <w:szCs w:val="22"/>
+          <w:lang w:val="es-ES"/>
+        </w:rPr>
+        <w:t>, en el que se acuerda el tiempo efectivo que tiene que estar operativo el servicio.</w:t>
+      </w:r>
+    </w:p>
+    <w:p>
+      <w:pPr>
+        <w:pStyle w:val="Estilo3"/>
+        <w:spacing w:after="240"/>
+        <w:ind w:left="720"/>
+        <w:rPr>
+          <w:rFonts w:eastAsiaTheme="minorEastAsia"/>
+          <w:color w:val="404040" w:themeColor="text1" w:themeTint="BF"/>
+          <w:sz w:val="22"/>
+          <w:szCs w:val="22"/>
+          <w:lang w:val="es-ES"/>
+        </w:rPr>
+      </w:pPr>
+      <w:r>
+        <w:rPr>
+          <w:rFonts w:eastAsiaTheme="minorEastAsia"/>
+          <w:color w:val="404040" w:themeColor="text1" w:themeTint="BF"/>
+          <w:sz w:val="22"/>
+          <w:szCs w:val="22"/>
+          <w:lang w:val="es-ES"/>
+        </w:rPr>
+        <w:t>En ITIL un incidente es la interrupción no planificada de un servicio TI, o la reducción de su calidad.</w:t>
+      </w:r>
+    </w:p>
+    <w:p>
+      <w:pPr>
+        <w:pStyle w:val="Estilo3"/>
+        <w:spacing w:after="240"/>
+        <w:ind w:left="720"/>
+        <w:rPr>
+          <w:rFonts w:eastAsiaTheme="minorEastAsia"/>
+          <w:color w:val="404040" w:themeColor="text1" w:themeTint="BF"/>
+          <w:sz w:val="22"/>
+          <w:szCs w:val="22"/>
+          <w:lang w:val="es-ES"/>
+        </w:rPr>
+      </w:pPr>
+      <w:r>
+        <w:rPr>
+          <w:rFonts w:eastAsiaTheme="minorEastAsia"/>
+          <w:color w:val="404040" w:themeColor="text1" w:themeTint="BF"/>
+          <w:sz w:val="22"/>
+          <w:szCs w:val="22"/>
+          <w:lang w:val="es-ES"/>
+        </w:rPr>
+        <w:t>Los tiempos de escalamiento los define la organización, con el fin de manejar los incidentes de acuerdo con su nivel de dificultad o prioridad en la reposición.</w:t>
+      </w:r>
+    </w:p>
+    <w:p>
+      <w:pPr>
+        <w:pStyle w:val="Estilo3"/>
+        <w:spacing w:after="240"/>
+        <w:ind w:left="720"/>
+        <w:rPr>
+          <w:rFonts w:eastAsiaTheme="minorEastAsia"/>
+          <w:color w:val="404040" w:themeColor="text1" w:themeTint="BF"/>
+          <w:sz w:val="22"/>
+          <w:szCs w:val="22"/>
+          <w:lang w:val="es-ES"/>
+        </w:rPr>
+      </w:pPr>
+      <w:r>
+        <w:rPr>
+          <w:rFonts w:eastAsiaTheme="minorEastAsia"/>
+          <w:color w:val="404040" w:themeColor="text1" w:themeTint="BF"/>
+          <w:sz w:val="22"/>
+          <w:szCs w:val="22"/>
+          <w:lang w:val="es-ES"/>
+        </w:rPr>
+        <w:t xml:space="preserve">Los escalamientos por lo general están documentados en los OLA </w:t>
+      </w:r>
+      <w:r>
+        <w:rPr>
+          <w:rFonts w:eastAsiaTheme="minorEastAsia"/>
+          <w:b/>
+          <w:color w:val="404040" w:themeColor="text1" w:themeTint="BF"/>
+          <w:sz w:val="22"/>
+          <w:szCs w:val="22"/>
+          <w:lang w:val="es-ES"/>
+        </w:rPr>
+        <w:t>(</w:t>
+      </w:r>
+      <w:proofErr w:type="spellStart"/>
+      <w:r>
+        <w:rPr>
+          <w:rFonts w:eastAsiaTheme="minorEastAsia"/>
+          <w:b/>
+          <w:color w:val="404040" w:themeColor="text1" w:themeTint="BF"/>
+          <w:sz w:val="22"/>
+          <w:szCs w:val="22"/>
+          <w:lang w:val="es-ES"/>
+        </w:rPr>
+        <w:t>Operational</w:t>
+      </w:r>
+      <w:proofErr w:type="spellEnd"/>
+      <w:r>
+        <w:rPr>
+          <w:rFonts w:eastAsiaTheme="minorEastAsia"/>
+          <w:b/>
+          <w:color w:val="404040" w:themeColor="text1" w:themeTint="BF"/>
+          <w:sz w:val="22"/>
+          <w:szCs w:val="22"/>
+          <w:lang w:val="es-ES"/>
+        </w:rPr>
+        <w:t xml:space="preserve"> </w:t>
+      </w:r>
+      <w:proofErr w:type="spellStart"/>
+      <w:r>
+        <w:rPr>
+          <w:rFonts w:eastAsiaTheme="minorEastAsia"/>
+          <w:b/>
+          <w:color w:val="404040" w:themeColor="text1" w:themeTint="BF"/>
+          <w:sz w:val="22"/>
+          <w:szCs w:val="22"/>
+          <w:lang w:val="es-ES"/>
+        </w:rPr>
+        <w:t>Level</w:t>
+      </w:r>
+      <w:proofErr w:type="spellEnd"/>
+      <w:r>
+        <w:rPr>
+          <w:rFonts w:eastAsiaTheme="minorEastAsia"/>
+          <w:b/>
+          <w:color w:val="404040" w:themeColor="text1" w:themeTint="BF"/>
+          <w:sz w:val="22"/>
+          <w:szCs w:val="22"/>
+          <w:lang w:val="es-ES"/>
+        </w:rPr>
+        <w:t xml:space="preserve"> </w:t>
+      </w:r>
+      <w:proofErr w:type="spellStart"/>
+      <w:r>
+        <w:rPr>
+          <w:rFonts w:eastAsiaTheme="minorEastAsia"/>
+          <w:b/>
+          <w:color w:val="404040" w:themeColor="text1" w:themeTint="BF"/>
+          <w:sz w:val="22"/>
+          <w:szCs w:val="22"/>
+          <w:lang w:val="es-ES"/>
+        </w:rPr>
+        <w:t>Agreements</w:t>
+      </w:r>
+      <w:proofErr w:type="spellEnd"/>
+      <w:r>
+        <w:rPr>
+          <w:rFonts w:eastAsiaTheme="minorEastAsia"/>
+          <w:b/>
+          <w:color w:val="404040" w:themeColor="text1" w:themeTint="BF"/>
+          <w:sz w:val="22"/>
+          <w:szCs w:val="22"/>
+          <w:lang w:val="es-ES"/>
+        </w:rPr>
+        <w:t>)</w:t>
+      </w:r>
+      <w:r>
+        <w:rPr>
+          <w:rFonts w:eastAsiaTheme="minorEastAsia"/>
+          <w:color w:val="404040" w:themeColor="text1" w:themeTint="BF"/>
+          <w:sz w:val="22"/>
+          <w:szCs w:val="22"/>
+          <w:lang w:val="es-ES"/>
+        </w:rPr>
+        <w:t>, los cuales pueden ser delegados de forma interna o externa.</w:t>
+      </w:r>
+    </w:p>
+    <w:p>
+      <w:pPr>
+        <w:pStyle w:val="Estilo3"/>
+        <w:spacing w:after="240"/>
+        <w:ind w:left="720"/>
+        <w:rPr>
+          <w:rFonts w:eastAsiaTheme="minorEastAsia"/>
+          <w:color w:val="404040" w:themeColor="text1" w:themeTint="BF"/>
+          <w:sz w:val="22"/>
+          <w:szCs w:val="22"/>
+          <w:lang w:val="es-ES"/>
+        </w:rPr>
+      </w:pPr>
+      <w:r>
+        <w:rPr>
+          <w:rFonts w:eastAsiaTheme="minorEastAsia"/>
+          <w:color w:val="404040" w:themeColor="text1" w:themeTint="BF"/>
+          <w:sz w:val="22"/>
+          <w:szCs w:val="22"/>
+          <w:lang w:val="es-ES"/>
+        </w:rPr>
+        <w:t>Los modelos de incidentes tienen una cronología definida y unas responsabilidades definidas para ser manejados.</w:t>
+      </w:r>
+    </w:p>
+    <w:p>
+      <w:pPr>
+        <w:pStyle w:val="Estilo3"/>
+        <w:spacing w:after="240"/>
+        <w:ind w:left="720"/>
+        <w:rPr>
+          <w:rFonts w:eastAsiaTheme="minorEastAsia"/>
+          <w:color w:val="404040" w:themeColor="text1" w:themeTint="BF"/>
+          <w:sz w:val="22"/>
+          <w:szCs w:val="22"/>
+          <w:lang w:val="es-ES"/>
+        </w:rPr>
+      </w:pPr>
+      <w:r>
+        <w:rPr>
+          <w:rFonts w:eastAsiaTheme="minorEastAsia"/>
+          <w:color w:val="404040" w:themeColor="text1" w:themeTint="BF"/>
+          <w:sz w:val="22"/>
+          <w:szCs w:val="22"/>
+          <w:lang w:val="es-ES"/>
+        </w:rPr>
+        <w:t>La prioridad es una combinación del impacto con la urgencia.</w:t>
+      </w:r>
+    </w:p>
+    <w:p>
+      <w:pPr>
+        <w:pStyle w:val="Estilo3"/>
+        <w:numPr>
+          <w:ilvl w:val="0"/>
+          <w:numId w:val="44"/>
+        </w:numPr>
+        <w:spacing w:after="240"/>
+        <w:rPr>
+          <w:rFonts w:eastAsiaTheme="minorEastAsia"/>
+          <w:color w:val="404040" w:themeColor="text1" w:themeTint="BF"/>
+          <w:sz w:val="22"/>
+          <w:szCs w:val="22"/>
+          <w:lang w:val="es-ES"/>
+        </w:rPr>
+      </w:pPr>
+      <w:r>
+        <w:rPr>
+          <w:rFonts w:eastAsiaTheme="minorEastAsia"/>
+          <w:b/>
+          <w:color w:val="404040" w:themeColor="text1" w:themeTint="BF"/>
+          <w:sz w:val="22"/>
+          <w:szCs w:val="22"/>
+          <w:lang w:val="es-ES"/>
+        </w:rPr>
+        <w:t>Gestión del cambio</w:t>
+      </w:r>
+      <w:r>
+        <w:rPr>
+          <w:rFonts w:eastAsiaTheme="minorEastAsia"/>
+          <w:b/>
+          <w:color w:val="404040" w:themeColor="text1" w:themeTint="BF"/>
+          <w:sz w:val="22"/>
+          <w:szCs w:val="22"/>
+          <w:lang w:val="es-ES"/>
+        </w:rPr>
+        <w:t>.</w:t>
+      </w:r>
+      <w:r>
+        <w:rPr>
+          <w:rFonts w:eastAsiaTheme="minorEastAsia"/>
+          <w:color w:val="404040" w:themeColor="text1" w:themeTint="BF"/>
+          <w:sz w:val="22"/>
+          <w:szCs w:val="22"/>
+          <w:lang w:val="es-ES"/>
+        </w:rPr>
+        <w:t xml:space="preserve"> Es cuando un incidente requiere una solución o amerita RFC </w:t>
+      </w:r>
+      <w:r>
+        <w:rPr>
+          <w:rFonts w:eastAsiaTheme="minorEastAsia"/>
+          <w:b/>
+          <w:color w:val="404040" w:themeColor="text1" w:themeTint="BF"/>
+          <w:sz w:val="22"/>
+          <w:szCs w:val="22"/>
+          <w:lang w:val="es-ES"/>
+        </w:rPr>
+        <w:t>(</w:t>
+      </w:r>
+      <w:proofErr w:type="spellStart"/>
+      <w:r>
+        <w:rPr>
+          <w:rFonts w:eastAsiaTheme="minorEastAsia"/>
+          <w:b/>
+          <w:color w:val="404040" w:themeColor="text1" w:themeTint="BF"/>
+          <w:sz w:val="22"/>
+          <w:szCs w:val="22"/>
+          <w:lang w:val="es-ES"/>
+        </w:rPr>
+        <w:t>Request</w:t>
+      </w:r>
+      <w:proofErr w:type="spellEnd"/>
+      <w:r>
+        <w:rPr>
+          <w:rFonts w:eastAsiaTheme="minorEastAsia"/>
+          <w:b/>
+          <w:color w:val="404040" w:themeColor="text1" w:themeTint="BF"/>
+          <w:sz w:val="22"/>
+          <w:szCs w:val="22"/>
+          <w:lang w:val="es-ES"/>
+        </w:rPr>
+        <w:t xml:space="preserve"> </w:t>
+      </w:r>
+      <w:proofErr w:type="spellStart"/>
+      <w:r>
+        <w:rPr>
+          <w:rFonts w:eastAsiaTheme="minorEastAsia"/>
+          <w:b/>
+          <w:color w:val="404040" w:themeColor="text1" w:themeTint="BF"/>
+          <w:sz w:val="22"/>
+          <w:szCs w:val="22"/>
+          <w:lang w:val="es-ES"/>
+        </w:rPr>
+        <w:t>for</w:t>
+      </w:r>
+      <w:proofErr w:type="spellEnd"/>
+      <w:r>
+        <w:rPr>
+          <w:rFonts w:eastAsiaTheme="minorEastAsia"/>
+          <w:b/>
+          <w:color w:val="404040" w:themeColor="text1" w:themeTint="BF"/>
+          <w:sz w:val="22"/>
+          <w:szCs w:val="22"/>
+          <w:lang w:val="es-ES"/>
+        </w:rPr>
+        <w:t xml:space="preserve"> Change).</w:t>
+      </w:r>
+    </w:p>
+    <w:p>
+      <w:pPr>
+        <w:pStyle w:val="Estilo3"/>
+        <w:numPr>
+          <w:ilvl w:val="0"/>
+          <w:numId w:val="44"/>
+        </w:numPr>
+        <w:spacing w:after="240"/>
+        <w:rPr>
+          <w:rFonts w:eastAsiaTheme="minorEastAsia"/>
+          <w:color w:val="404040" w:themeColor="text1" w:themeTint="BF"/>
+          <w:sz w:val="22"/>
+          <w:szCs w:val="22"/>
+          <w:lang w:val="es-ES"/>
+        </w:rPr>
+      </w:pPr>
+      <w:r>
+        <w:rPr>
+          <w:rFonts w:eastAsiaTheme="minorEastAsia"/>
+          <w:b/>
+          <w:color w:val="404040" w:themeColor="text1" w:themeTint="BF"/>
+          <w:sz w:val="22"/>
+          <w:szCs w:val="22"/>
+          <w:lang w:val="es-ES"/>
+        </w:rPr>
+        <w:t>Gestión de la capacidad</w:t>
+      </w:r>
+      <w:r>
+        <w:rPr>
+          <w:rFonts w:eastAsiaTheme="minorEastAsia"/>
+          <w:b/>
+          <w:color w:val="404040" w:themeColor="text1" w:themeTint="BF"/>
+          <w:sz w:val="22"/>
+          <w:szCs w:val="22"/>
+          <w:lang w:val="es-ES"/>
+        </w:rPr>
+        <w:t>.</w:t>
+      </w:r>
+      <w:r>
+        <w:rPr>
+          <w:rFonts w:eastAsiaTheme="minorEastAsia"/>
+          <w:color w:val="404040" w:themeColor="text1" w:themeTint="BF"/>
+          <w:sz w:val="22"/>
+          <w:szCs w:val="22"/>
+          <w:lang w:val="es-ES"/>
+        </w:rPr>
+        <w:t xml:space="preserve"> Cuando se disparan actividades de monitoreo por problemas de rendimiento.</w:t>
+      </w:r>
+    </w:p>
+    <w:p>
+      <w:pPr>
+        <w:pStyle w:val="Estilo3"/>
+        <w:numPr>
+          <w:ilvl w:val="0"/>
+          <w:numId w:val="44"/>
+        </w:numPr>
+        <w:spacing w:after="240"/>
+        <w:rPr>
+          <w:rFonts w:eastAsiaTheme="minorEastAsia"/>
+          <w:color w:val="404040" w:themeColor="text1" w:themeTint="BF"/>
+          <w:sz w:val="22"/>
+          <w:szCs w:val="22"/>
+          <w:lang w:val="es-ES"/>
+        </w:rPr>
+      </w:pPr>
+      <w:r>
+        <w:rPr>
+          <w:rFonts w:eastAsiaTheme="minorEastAsia"/>
+          <w:b/>
+          <w:color w:val="404040" w:themeColor="text1" w:themeTint="BF"/>
+          <w:sz w:val="22"/>
+          <w:szCs w:val="22"/>
+          <w:lang w:val="es-ES"/>
+        </w:rPr>
+        <w:t>Gestión de la disponibilidad</w:t>
+      </w:r>
+      <w:r>
+        <w:rPr>
+          <w:rFonts w:eastAsiaTheme="minorEastAsia"/>
+          <w:b/>
+          <w:color w:val="404040" w:themeColor="text1" w:themeTint="BF"/>
+          <w:sz w:val="22"/>
+          <w:szCs w:val="22"/>
+          <w:lang w:val="es-ES"/>
+        </w:rPr>
+        <w:t>.</w:t>
+      </w:r>
+      <w:r>
+        <w:rPr>
+          <w:rFonts w:eastAsiaTheme="minorEastAsia"/>
+          <w:color w:val="404040" w:themeColor="text1" w:themeTint="BF"/>
+          <w:sz w:val="22"/>
+          <w:szCs w:val="22"/>
+          <w:lang w:val="es-ES"/>
+        </w:rPr>
+        <w:t xml:space="preserve"> Incidencia puede utilizar datos de disponibilidad para determinar en donde se puede mejorar el servicio.</w:t>
+      </w:r>
+    </w:p>
+    <w:p>
+      <w:pPr>
+        <w:pStyle w:val="Estilo3"/>
+        <w:spacing w:after="240"/>
+        <w:ind w:left="720"/>
+        <w:rPr>
+          <w:rFonts w:eastAsiaTheme="minorEastAsia"/>
+          <w:b/>
+          <w:color w:val="404040" w:themeColor="text1" w:themeTint="BF"/>
+          <w:sz w:val="22"/>
+          <w:szCs w:val="22"/>
+          <w:u w:val="single"/>
+          <w:lang w:val="es-ES"/>
+        </w:rPr>
+      </w:pPr>
+      <w:r>
+        <w:rPr>
+          <w:rFonts w:eastAsiaTheme="minorEastAsia"/>
+          <w:b/>
+          <w:color w:val="404040" w:themeColor="text1" w:themeTint="BF"/>
+          <w:sz w:val="22"/>
+          <w:szCs w:val="22"/>
+          <w:u w:val="single"/>
+          <w:lang w:val="es-ES"/>
+        </w:rPr>
+        <w:t>Dentro del proceso de gestión de incidentes</w:t>
+      </w:r>
+    </w:p>
+    <w:p>
+      <w:pPr>
+        <w:pStyle w:val="Estilo3"/>
+        <w:spacing w:after="240"/>
+        <w:ind w:left="720"/>
+        <w:rPr>
+          <w:rFonts w:eastAsiaTheme="minorEastAsia"/>
+          <w:color w:val="404040" w:themeColor="text1" w:themeTint="BF"/>
+          <w:sz w:val="22"/>
+          <w:szCs w:val="22"/>
+          <w:lang w:val="es-ES"/>
+        </w:rPr>
+      </w:pPr>
+      <w:r>
+        <w:rPr>
+          <w:rFonts w:eastAsiaTheme="minorEastAsia"/>
+          <w:b/>
+          <w:color w:val="404040" w:themeColor="text1" w:themeTint="BF"/>
+          <w:sz w:val="22"/>
+          <w:szCs w:val="22"/>
+          <w:lang w:val="es-ES"/>
+        </w:rPr>
+        <w:t>Detección y registro de incidente</w:t>
+      </w:r>
+      <w:r>
+        <w:rPr>
+          <w:rFonts w:eastAsiaTheme="minorEastAsia"/>
+          <w:b/>
+          <w:color w:val="404040" w:themeColor="text1" w:themeTint="BF"/>
+          <w:sz w:val="22"/>
+          <w:szCs w:val="22"/>
+          <w:lang w:val="es-ES"/>
+        </w:rPr>
+        <w:t>.</w:t>
+      </w:r>
+      <w:r>
+        <w:rPr>
+          <w:rFonts w:eastAsiaTheme="minorEastAsia"/>
+          <w:b/>
+          <w:color w:val="404040" w:themeColor="text1" w:themeTint="BF"/>
+          <w:sz w:val="22"/>
+          <w:szCs w:val="22"/>
+          <w:lang w:val="es-ES"/>
+        </w:rPr>
+        <w:t xml:space="preserve"> </w:t>
+      </w:r>
+      <w:r>
+        <w:rPr>
+          <w:rFonts w:eastAsiaTheme="minorEastAsia"/>
+          <w:color w:val="404040" w:themeColor="text1" w:themeTint="BF"/>
+          <w:sz w:val="22"/>
+          <w:szCs w:val="22"/>
+          <w:lang w:val="es-ES"/>
+        </w:rPr>
+        <w:t>Con la afectación de uno o múltiples usuarios, o la detección por parte del sistema de monitoreo, se levanta una incidencia, a la cual se le da seguimiento generalmente con un sistema de tickets.</w:t>
+      </w:r>
+    </w:p>
+    <w:p>
+      <w:pPr>
+        <w:pStyle w:val="Estilo3"/>
+        <w:spacing w:after="240"/>
+        <w:ind w:left="720"/>
+        <w:rPr>
+          <w:rFonts w:eastAsiaTheme="minorEastAsia"/>
+          <w:color w:val="404040" w:themeColor="text1" w:themeTint="BF"/>
+          <w:sz w:val="22"/>
+          <w:szCs w:val="22"/>
+          <w:lang w:val="es-ES"/>
+        </w:rPr>
+      </w:pPr>
+      <w:r>
+        <w:rPr>
+          <w:rFonts w:eastAsiaTheme="minorEastAsia"/>
+          <w:b/>
+          <w:color w:val="404040" w:themeColor="text1" w:themeTint="BF"/>
+          <w:sz w:val="22"/>
+          <w:szCs w:val="22"/>
+          <w:lang w:val="es-ES"/>
+        </w:rPr>
+        <w:t>Clasificación y soporte inicial</w:t>
+      </w:r>
+      <w:r>
+        <w:rPr>
+          <w:rFonts w:eastAsiaTheme="minorEastAsia"/>
+          <w:b/>
+          <w:color w:val="404040" w:themeColor="text1" w:themeTint="BF"/>
+          <w:sz w:val="22"/>
+          <w:szCs w:val="22"/>
+          <w:lang w:val="es-ES"/>
+        </w:rPr>
+        <w:t>.</w:t>
+      </w:r>
+      <w:r>
+        <w:rPr>
+          <w:rFonts w:eastAsiaTheme="minorEastAsia"/>
+          <w:color w:val="404040" w:themeColor="text1" w:themeTint="BF"/>
+          <w:sz w:val="22"/>
+          <w:szCs w:val="22"/>
+          <w:lang w:val="es-ES"/>
+        </w:rPr>
+        <w:t xml:space="preserve"> Como se pueden recibir múltiples incidencias, se debe determinar el nivel de prioridad, esto según las reglas de negocio, generalmente se cuenta con sistemas que realizan esto automáticamente, la prioridad se asigna según impacto y urgencia.</w:t>
+      </w:r>
+    </w:p>
+    <w:p>
+      <w:pPr>
+        <w:pStyle w:val="Estilo3"/>
+        <w:spacing w:after="240"/>
+        <w:ind w:left="720"/>
+        <w:rPr>
+          <w:rFonts w:eastAsiaTheme="minorEastAsia"/>
+          <w:color w:val="404040" w:themeColor="text1" w:themeTint="BF"/>
+          <w:sz w:val="22"/>
+          <w:szCs w:val="22"/>
+          <w:lang w:val="es-ES"/>
+        </w:rPr>
+      </w:pPr>
+      <w:r>
+        <w:rPr>
+          <w:rFonts w:eastAsiaTheme="minorEastAsia"/>
+          <w:b/>
+          <w:color w:val="404040" w:themeColor="text1" w:themeTint="BF"/>
+          <w:sz w:val="22"/>
+          <w:szCs w:val="22"/>
+          <w:lang w:val="es-ES"/>
+        </w:rPr>
+        <w:t>Escalamiento</w:t>
+      </w:r>
+      <w:r>
+        <w:rPr>
+          <w:rFonts w:eastAsiaTheme="minorEastAsia"/>
+          <w:b/>
+          <w:color w:val="404040" w:themeColor="text1" w:themeTint="BF"/>
+          <w:sz w:val="22"/>
+          <w:szCs w:val="22"/>
+          <w:lang w:val="es-ES"/>
+        </w:rPr>
+        <w:t>.</w:t>
+      </w:r>
+      <w:r>
+        <w:rPr>
+          <w:rFonts w:eastAsiaTheme="minorEastAsia"/>
+          <w:color w:val="404040" w:themeColor="text1" w:themeTint="BF"/>
+          <w:sz w:val="22"/>
+          <w:szCs w:val="22"/>
+          <w:lang w:val="es-ES"/>
+        </w:rPr>
+        <w:t xml:space="preserve"> Sirve para agilizar la respuesta correctiva, puede darse por:</w:t>
+      </w:r>
+    </w:p>
+    <w:p>
+      <w:pPr>
+        <w:pStyle w:val="Estilo3"/>
+        <w:numPr>
+          <w:ilvl w:val="0"/>
+          <w:numId w:val="49"/>
+        </w:numPr>
+        <w:ind w:left="1418" w:hanging="142"/>
+        <w:rPr>
+          <w:rFonts w:eastAsiaTheme="minorEastAsia"/>
+          <w:color w:val="404040" w:themeColor="text1" w:themeTint="BF"/>
+          <w:sz w:val="22"/>
+          <w:szCs w:val="22"/>
+          <w:lang w:val="es-ES"/>
+        </w:rPr>
+      </w:pPr>
+      <w:r>
+        <w:rPr>
+          <w:rFonts w:eastAsiaTheme="minorEastAsia"/>
+          <w:color w:val="404040" w:themeColor="text1" w:themeTint="BF"/>
+          <w:sz w:val="22"/>
+          <w:szCs w:val="22"/>
+          <w:lang w:val="es-ES"/>
+        </w:rPr>
+        <w:t>Falta de conocimiento.</w:t>
+      </w:r>
+    </w:p>
+    <w:p>
+      <w:pPr>
+        <w:pStyle w:val="Estilo3"/>
+        <w:numPr>
+          <w:ilvl w:val="0"/>
+          <w:numId w:val="49"/>
+        </w:numPr>
+        <w:ind w:left="1418" w:hanging="142"/>
+        <w:rPr>
+          <w:rFonts w:eastAsiaTheme="minorEastAsia"/>
+          <w:color w:val="404040" w:themeColor="text1" w:themeTint="BF"/>
+          <w:sz w:val="22"/>
+          <w:szCs w:val="22"/>
+          <w:lang w:val="es-ES"/>
+        </w:rPr>
+      </w:pPr>
+      <w:r>
+        <w:rPr>
+          <w:rFonts w:eastAsiaTheme="minorEastAsia"/>
+          <w:color w:val="404040" w:themeColor="text1" w:themeTint="BF"/>
+          <w:sz w:val="22"/>
+          <w:szCs w:val="22"/>
+          <w:lang w:val="es-ES"/>
+        </w:rPr>
+        <w:t>Poca experiencia.</w:t>
+      </w:r>
+    </w:p>
+    <w:p>
+      <w:pPr>
+        <w:pStyle w:val="Estilo3"/>
+        <w:numPr>
+          <w:ilvl w:val="0"/>
+          <w:numId w:val="49"/>
+        </w:numPr>
+        <w:spacing w:after="240"/>
+        <w:ind w:left="1418" w:hanging="142"/>
+        <w:rPr>
+          <w:rFonts w:eastAsiaTheme="minorEastAsia"/>
+          <w:color w:val="404040" w:themeColor="text1" w:themeTint="BF"/>
+          <w:sz w:val="22"/>
+          <w:szCs w:val="22"/>
+          <w:lang w:val="es-ES"/>
+        </w:rPr>
+      </w:pPr>
+      <w:r>
+        <w:rPr>
+          <w:rFonts w:eastAsiaTheme="minorEastAsia"/>
+          <w:color w:val="404040" w:themeColor="text1" w:themeTint="BF"/>
+          <w:sz w:val="22"/>
+          <w:szCs w:val="22"/>
+          <w:lang w:val="es-ES"/>
+        </w:rPr>
+        <w:t>Falta de recursos requeridos.</w:t>
+      </w:r>
+    </w:p>
+    <w:p>
+      <w:pPr>
+        <w:spacing w:after="200" w:line="276" w:lineRule="auto"/>
+        <w:rPr>
+          <w:rFonts w:asciiTheme="minorHAnsi" w:eastAsiaTheme="minorEastAsia" w:hAnsiTheme="minorHAnsi"/>
+          <w:color w:val="404040" w:themeColor="text1" w:themeTint="BF"/>
+          <w:sz w:val="22"/>
+          <w:szCs w:val="22"/>
+          <w:lang w:val="es-ES"/>
+        </w:rPr>
+      </w:pPr>
+      <w:r>
+        <w:rPr>
+          <w:rFonts w:eastAsiaTheme="minorEastAsia"/>
+          <w:color w:val="404040" w:themeColor="text1" w:themeTint="BF"/>
+          <w:sz w:val="22"/>
+          <w:szCs w:val="22"/>
+          <w:lang w:val="es-ES"/>
+        </w:rPr>
+        <w:br w:type="page"/>
+      </w:r>
+    </w:p>
+    <w:p>
+      <w:pPr>
+        <w:pStyle w:val="Estilo3"/>
+        <w:spacing w:after="240"/>
+        <w:ind w:left="720"/>
+        <w:rPr>
+          <w:rFonts w:eastAsiaTheme="minorEastAsia"/>
+          <w:color w:val="404040" w:themeColor="text1" w:themeTint="BF"/>
+          <w:sz w:val="22"/>
+          <w:szCs w:val="22"/>
+          <w:lang w:val="es-ES"/>
+        </w:rPr>
+      </w:pPr>
+      <w:r>
+        <w:rPr>
+          <w:rFonts w:eastAsiaTheme="minorEastAsia"/>
+          <w:b/>
+          <w:color w:val="404040" w:themeColor="text1" w:themeTint="BF"/>
+          <w:sz w:val="22"/>
+          <w:szCs w:val="22"/>
+          <w:lang w:val="es-ES"/>
+        </w:rPr>
+        <w:lastRenderedPageBreak/>
+        <w:t>Solución y restablecimiento del servicio</w:t>
+      </w:r>
+      <w:r>
+        <w:rPr>
+          <w:rFonts w:eastAsiaTheme="minorEastAsia"/>
+          <w:b/>
+          <w:color w:val="404040" w:themeColor="text1" w:themeTint="BF"/>
+          <w:sz w:val="22"/>
+          <w:szCs w:val="22"/>
+          <w:lang w:val="es-ES"/>
+        </w:rPr>
+        <w:t>.</w:t>
+      </w:r>
+      <w:r>
+        <w:rPr>
+          <w:rFonts w:eastAsiaTheme="minorEastAsia"/>
+          <w:color w:val="404040" w:themeColor="text1" w:themeTint="BF"/>
+          <w:sz w:val="22"/>
+          <w:szCs w:val="22"/>
+          <w:lang w:val="es-ES"/>
+        </w:rPr>
+        <w:t xml:space="preserve"> Rápido restablecimiento del servicio y satisfacción del usuario, si no se tiene registro del incidente es importante añadirlo a la base de conocimientos.</w:t>
+      </w:r>
+    </w:p>
+    <w:p>
+      <w:pPr>
+        <w:pStyle w:val="Estilo3"/>
+        <w:spacing w:after="240"/>
+        <w:ind w:left="720"/>
+        <w:rPr>
+          <w:rFonts w:eastAsiaTheme="minorEastAsia"/>
+          <w:color w:val="404040" w:themeColor="text1" w:themeTint="BF"/>
+          <w:sz w:val="22"/>
+          <w:szCs w:val="22"/>
+          <w:lang w:val="es-ES"/>
+        </w:rPr>
+      </w:pPr>
+      <w:r>
+        <w:rPr>
+          <w:rFonts w:eastAsiaTheme="minorEastAsia"/>
+          <w:b/>
+          <w:color w:val="404040" w:themeColor="text1" w:themeTint="BF"/>
+          <w:sz w:val="22"/>
+          <w:szCs w:val="22"/>
+          <w:lang w:val="es-ES"/>
+        </w:rPr>
+        <w:t>Cierre del incidente</w:t>
+      </w:r>
+      <w:r>
+        <w:rPr>
+          <w:rFonts w:eastAsiaTheme="minorEastAsia"/>
+          <w:b/>
+          <w:color w:val="404040" w:themeColor="text1" w:themeTint="BF"/>
+          <w:sz w:val="22"/>
+          <w:szCs w:val="22"/>
+          <w:lang w:val="es-ES"/>
+        </w:rPr>
+        <w:t>.</w:t>
+      </w:r>
+      <w:r>
+        <w:rPr>
+          <w:rFonts w:eastAsiaTheme="minorEastAsia"/>
+          <w:color w:val="404040" w:themeColor="text1" w:themeTint="BF"/>
+          <w:sz w:val="22"/>
+          <w:szCs w:val="22"/>
+          <w:lang w:val="es-ES"/>
+        </w:rPr>
+        <w:t xml:space="preserve"> Después de reestablecido el servicio, el cliente confirma la solución y se cierra la incidencia documentando debidamente.</w:t>
+      </w:r>
+    </w:p>
+    <w:p>
+      <w:pPr>
+        <w:pStyle w:val="Estilo3"/>
+        <w:spacing w:after="240"/>
+        <w:ind w:left="720"/>
+        <w:rPr>
+          <w:rFonts w:eastAsiaTheme="minorEastAsia"/>
+          <w:color w:val="404040" w:themeColor="text1" w:themeTint="BF"/>
+          <w:sz w:val="22"/>
+          <w:szCs w:val="22"/>
+          <w:lang w:val="es-ES"/>
+        </w:rPr>
+      </w:pPr>
+      <w:r>
+        <w:rPr>
+          <w:rFonts w:eastAsiaTheme="minorEastAsia"/>
+          <w:b/>
+          <w:color w:val="404040" w:themeColor="text1" w:themeTint="BF"/>
+          <w:sz w:val="22"/>
+          <w:szCs w:val="22"/>
+          <w:lang w:val="es-ES"/>
+        </w:rPr>
+        <w:t>Monitorización, seguimiento y comunicación del incidente</w:t>
+      </w:r>
+      <w:r>
+        <w:rPr>
+          <w:rFonts w:eastAsiaTheme="minorEastAsia"/>
+          <w:b/>
+          <w:color w:val="404040" w:themeColor="text1" w:themeTint="BF"/>
+          <w:sz w:val="22"/>
+          <w:szCs w:val="22"/>
+          <w:lang w:val="es-ES"/>
+        </w:rPr>
+        <w:t>.</w:t>
+      </w:r>
+      <w:r>
+        <w:rPr>
+          <w:rFonts w:eastAsiaTheme="minorEastAsia"/>
+          <w:color w:val="404040" w:themeColor="text1" w:themeTint="BF"/>
+          <w:sz w:val="22"/>
+          <w:szCs w:val="22"/>
+          <w:lang w:val="es-ES"/>
+        </w:rPr>
+        <w:t xml:space="preserve"> Se analiza la repetición de incidencias, tiempos de respuesta y solución, mediante estos indicadores se medirá la calidad del área de soporte para la satisfacción del usuario.</w:t>
+      </w:r>
     </w:p>
     <w:p>
       <w:pPr>
@@ -2315,7 +3940,27 @@
           <w:szCs w:val="22"/>
           <w:lang w:val="es-CL"/>
         </w:rPr>
-        <w:t xml:space="preserve">Las actividades de resolución de incidentes pueden extender la duración de las interrupciones del servicio "buscando una causa raíz" en lugar de tomar acciones directas para restaurar la operación normal del servicio de estado. </w:t>
+        <w:t xml:space="preserve">Las actividades de resolución de incidentes pueden extender la duración de las interrupciones del servicio </w:t>
+      </w:r>
+      <w:r>
+        <w:rPr>
+          <w:rStyle w:val="3oh-"/>
+          <w:b/>
+          <w:i/>
+          <w:sz w:val="22"/>
+          <w:szCs w:val="22"/>
+          <w:lang w:val="es-CL"/>
+        </w:rPr>
+        <w:t>"buscando una causa raíz"</w:t>
+      </w:r>
+      <w:r>
+        <w:rPr>
+          <w:rStyle w:val="3oh-"/>
+          <w:sz w:val="22"/>
+          <w:szCs w:val="22"/>
+          <w:lang w:val="es-CL"/>
+        </w:rPr>
+        <w:t xml:space="preserve"> en lugar de tomar acciones directas para restaurar la operación normal del servicio de estado. </w:t>
       </w:r>
     </w:p>
     <w:p>
@@ -2329,8 +3974,6 @@
           <w:lang w:val="es-CL"/>
         </w:rPr>
       </w:pPr>
-      <w:bookmarkStart w:id="0" w:name="_GoBack"/>
-      <w:bookmarkEnd w:id="0"/>
     </w:p>
     <w:p>
       <w:pPr>
@@ -4076,6 +5719,118 @@
     </w:lvl>
   </w:abstractNum>
   <w:abstractNum w:abstractNumId="7" w15:restartNumberingAfterBreak="0">
+    <w:nsid w:val="15564755"/>
+    <w:multiLevelType w:val="hybridMultilevel"/>
+    <w:tmpl w:val="A864B2D0"/>
+    <w:lvl w:ilvl="0" w:tplc="CA325892">
+      <w:numFmt w:val="bullet"/>
+      <w:lvlText w:val="•"/>
+      <w:lvlJc w:val="left"/>
+      <w:pPr>
+        <w:ind w:left="4965" w:hanging="3525"/>
+      </w:pPr>
+      <w:rPr>
+        <w:rFonts w:ascii="Calibri" w:eastAsiaTheme="minorEastAsia" w:hAnsi="Calibri" w:cs="Century Gothic" w:hint="default"/>
+      </w:rPr>
+    </w:lvl>
+    <w:lvl w:ilvl="1" w:tplc="0C0A0003" w:tentative="1">
+      <w:start w:val="1"/>
+      <w:numFmt w:val="bullet"/>
+      <w:lvlText w:val="o"/>
+      <w:lvlJc w:val="left"/>
+      <w:pPr>
+        <w:ind w:left="2160" w:hanging="360"/>
+      </w:pPr>
+      <w:rPr>
+        <w:rFonts w:ascii="Courier New" w:hAnsi="Courier New" w:cs="Courier New" w:hint="default"/>
+      </w:rPr>
+    </w:lvl>
+    <w:lvl w:ilvl="2" w:tplc="0C0A0005" w:tentative="1">
+      <w:start w:val="1"/>
+      <w:numFmt w:val="bullet"/>
+      <w:lvlText w:val=""/>
+      <w:lvlJc w:val="left"/>
+      <w:pPr>
+        <w:ind w:left="2880" w:hanging="360"/>
+      </w:pPr>
+      <w:rPr>
+        <w:rFonts w:ascii="Wingdings" w:hAnsi="Wingdings" w:hint="default"/>
+      </w:rPr>
+    </w:lvl>
+    <w:lvl w:ilvl="3" w:tplc="0C0A0001" w:tentative="1">
+      <w:start w:val="1"/>
+      <w:numFmt w:val="bullet"/>
+      <w:lvlText w:val=""/>
+      <w:lvlJc w:val="left"/>
+      <w:pPr>
+        <w:ind w:left="3600" w:hanging="360"/>
+      </w:pPr>
+      <w:rPr>
+        <w:rFonts w:ascii="Symbol" w:hAnsi="Symbol" w:hint="default"/>
+      </w:rPr>
+    </w:lvl>
+    <w:lvl w:ilvl="4" w:tplc="0C0A0003" w:tentative="1">
+      <w:start w:val="1"/>
+      <w:numFmt w:val="bullet"/>
+      <w:lvlText w:val="o"/>
+      <w:lvlJc w:val="left"/>
+      <w:pPr>
+        <w:ind w:left="4320" w:hanging="360"/>
+      </w:pPr>
+      <w:rPr>
+        <w:rFonts w:ascii="Courier New" w:hAnsi="Courier New" w:cs="Courier New" w:hint="default"/>
+      </w:rPr>
+    </w:lvl>
+    <w:lvl w:ilvl="5" w:tplc="0C0A0005" w:tentative="1">
+      <w:start w:val="1"/>
+      <w:numFmt w:val="bullet"/>
+      <w:lvlText w:val=""/>
+      <w:lvlJc w:val="left"/>
+      <w:pPr>
+        <w:ind w:left="5040" w:hanging="360"/>
+      </w:pPr>
+      <w:rPr>
+        <w:rFonts w:ascii="Wingdings" w:hAnsi="Wingdings" w:hint="default"/>
+      </w:rPr>
+    </w:lvl>
+    <w:lvl w:ilvl="6" w:tplc="0C0A0001" w:tentative="1">
+      <w:start w:val="1"/>
+      <w:numFmt w:val="bullet"/>
+      <w:lvlText w:val=""/>
+      <w:lvlJc w:val="left"/>
+      <w:pPr>
+        <w:ind w:left="5760" w:hanging="360"/>
+      </w:pPr>
+      <w:rPr>
+        <w:rFonts w:ascii="Symbol" w:hAnsi="Symbol" w:hint="default"/>
+      </w:rPr>
+    </w:lvl>
+    <w:lvl w:ilvl="7" w:tplc="0C0A0003" w:tentative="1">
+      <w:start w:val="1"/>
+      <w:numFmt w:val="bullet"/>
+      <w:lvlText w:val="o"/>
+      <w:lvlJc w:val="left"/>
+      <w:pPr>
+        <w:ind w:left="6480" w:hanging="360"/>
+      </w:pPr>
+      <w:rPr>
+        <w:rFonts w:ascii="Courier New" w:hAnsi="Courier New" w:cs="Courier New" w:hint="default"/>
+      </w:rPr>
+    </w:lvl>
+    <w:lvl w:ilvl="8" w:tplc="0C0A0005" w:tentative="1">
+      <w:start w:val="1"/>
+      <w:numFmt w:val="bullet"/>
+      <w:lvlText w:val=""/>
+      <w:lvlJc w:val="left"/>
+      <w:pPr>
+        <w:ind w:left="7200" w:hanging="360"/>
+      </w:pPr>
+      <w:rPr>
+        <w:rFonts w:ascii="Wingdings" w:hAnsi="Wingdings" w:hint="default"/>
+      </w:rPr>
+    </w:lvl>
+  </w:abstractNum>
+  <w:abstractNum w:abstractNumId="8" w15:restartNumberingAfterBreak="0">
     <w:nsid w:val="171C3762"/>
     <w:multiLevelType w:val="hybridMultilevel"/>
     <w:tmpl w:val="D58E3370"/>
@@ -4161,7 +5916,7 @@
       </w:pPr>
     </w:lvl>
   </w:abstractNum>
-  <w:abstractNum w:abstractNumId="8" w15:restartNumberingAfterBreak="0">
+  <w:abstractNum w:abstractNumId="9" w15:restartNumberingAfterBreak="0">
     <w:nsid w:val="18453F23"/>
     <w:multiLevelType w:val="hybridMultilevel"/>
     <w:tmpl w:val="5C92B2B8"/>
@@ -4250,7 +6005,7 @@
       </w:pPr>
     </w:lvl>
   </w:abstractNum>
-  <w:abstractNum w:abstractNumId="9" w15:restartNumberingAfterBreak="0">
+  <w:abstractNum w:abstractNumId="10" w15:restartNumberingAfterBreak="0">
     <w:nsid w:val="18B22981"/>
     <w:multiLevelType w:val="hybridMultilevel"/>
     <w:tmpl w:val="FE3042CA"/>
@@ -4336,7 +6091,7 @@
       </w:pPr>
     </w:lvl>
   </w:abstractNum>
-  <w:abstractNum w:abstractNumId="10" w15:restartNumberingAfterBreak="0">
+  <w:abstractNum w:abstractNumId="11" w15:restartNumberingAfterBreak="0">
     <w:nsid w:val="1A543257"/>
     <w:multiLevelType w:val="multilevel"/>
     <w:tmpl w:val="F756341E"/>
@@ -4449,7 +6204,7 @@
       </w:rPr>
     </w:lvl>
   </w:abstractNum>
-  <w:abstractNum w:abstractNumId="11" w15:restartNumberingAfterBreak="0">
+  <w:abstractNum w:abstractNumId="12" w15:restartNumberingAfterBreak="0">
     <w:nsid w:val="1BC1704C"/>
     <w:multiLevelType w:val="hybridMultilevel"/>
     <w:tmpl w:val="BEF09D66"/>
@@ -4566,7 +6321,7 @@
       </w:rPr>
     </w:lvl>
   </w:abstractNum>
-  <w:abstractNum w:abstractNumId="12" w15:restartNumberingAfterBreak="0">
+  <w:abstractNum w:abstractNumId="13" w15:restartNumberingAfterBreak="0">
     <w:nsid w:val="1E613204"/>
     <w:multiLevelType w:val="hybridMultilevel"/>
     <w:tmpl w:val="08C60FEC"/>
@@ -4679,7 +6434,7 @@
       </w:rPr>
     </w:lvl>
   </w:abstractNum>
-  <w:abstractNum w:abstractNumId="13" w15:restartNumberingAfterBreak="0">
+  <w:abstractNum w:abstractNumId="14" w15:restartNumberingAfterBreak="0">
     <w:nsid w:val="215B61A9"/>
     <w:multiLevelType w:val="hybridMultilevel"/>
     <w:tmpl w:val="C2C23C70"/>
@@ -4792,7 +6547,7 @@
       </w:rPr>
     </w:lvl>
   </w:abstractNum>
-  <w:abstractNum w:abstractNumId="14" w15:restartNumberingAfterBreak="0">
+  <w:abstractNum w:abstractNumId="15" w15:restartNumberingAfterBreak="0">
     <w:nsid w:val="22EF6585"/>
     <w:multiLevelType w:val="hybridMultilevel"/>
     <w:tmpl w:val="CC103372"/>
@@ -4905,7 +6660,7 @@
       </w:rPr>
     </w:lvl>
   </w:abstractNum>
-  <w:abstractNum w:abstractNumId="15" w15:restartNumberingAfterBreak="0">
+  <w:abstractNum w:abstractNumId="16" w15:restartNumberingAfterBreak="0">
     <w:nsid w:val="22FD0A99"/>
     <w:multiLevelType w:val="hybridMultilevel"/>
     <w:tmpl w:val="64C2E332"/>
@@ -5018,7 +6773,7 @@
       </w:rPr>
     </w:lvl>
   </w:abstractNum>
-  <w:abstractNum w:abstractNumId="16" w15:restartNumberingAfterBreak="0">
+  <w:abstractNum w:abstractNumId="17" w15:restartNumberingAfterBreak="0">
     <w:nsid w:val="23220805"/>
     <w:multiLevelType w:val="hybridMultilevel"/>
     <w:tmpl w:val="F65270C2"/>
@@ -5131,7 +6886,120 @@
       </w:rPr>
     </w:lvl>
   </w:abstractNum>
-  <w:abstractNum w:abstractNumId="17" w15:restartNumberingAfterBreak="0">
+  <w:abstractNum w:abstractNumId="18" w15:restartNumberingAfterBreak="0">
+    <w:nsid w:val="23C72FFE"/>
+    <w:multiLevelType w:val="hybridMultilevel"/>
+    <w:tmpl w:val="ADF2898C"/>
+    <w:lvl w:ilvl="0" w:tplc="AE28C5FE">
+      <w:start w:val="31"/>
+      <w:numFmt w:val="bullet"/>
+      <w:lvlText w:val="-"/>
+      <w:lvlJc w:val="left"/>
+      <w:pPr>
+        <w:ind w:left="1800" w:hanging="360"/>
+      </w:pPr>
+      <w:rPr>
+        <w:rFonts w:ascii="Calibri" w:eastAsiaTheme="minorEastAsia" w:hAnsi="Calibri" w:cs="Calibri" w:hint="default"/>
+      </w:rPr>
+    </w:lvl>
+    <w:lvl w:ilvl="1" w:tplc="0C0A0003" w:tentative="1">
+      <w:start w:val="1"/>
+      <w:numFmt w:val="bullet"/>
+      <w:lvlText w:val="o"/>
+      <w:lvlJc w:val="left"/>
+      <w:pPr>
+        <w:ind w:left="2160" w:hanging="360"/>
+      </w:pPr>
+      <w:rPr>
+        <w:rFonts w:ascii="Courier New" w:hAnsi="Courier New" w:cs="Courier New" w:hint="default"/>
+      </w:rPr>
+    </w:lvl>
+    <w:lvl w:ilvl="2" w:tplc="0C0A0005" w:tentative="1">
+      <w:start w:val="1"/>
+      <w:numFmt w:val="bullet"/>
+      <w:lvlText w:val=""/>
+      <w:lvlJc w:val="left"/>
+      <w:pPr>
+        <w:ind w:left="2880" w:hanging="360"/>
+      </w:pPr>
+      <w:rPr>
+        <w:rFonts w:ascii="Wingdings" w:hAnsi="Wingdings" w:hint="default"/>
+      </w:rPr>
+    </w:lvl>
+    <w:lvl w:ilvl="3" w:tplc="0C0A0001" w:tentative="1">
+      <w:start w:val="1"/>
+      <w:numFmt w:val="bullet"/>
+      <w:lvlText w:val=""/>
+      <w:lvlJc w:val="left"/>
+      <w:pPr>
+        <w:ind w:left="3600" w:hanging="360"/>
+      </w:pPr>
+      <w:rPr>
+        <w:rFonts w:ascii="Symbol" w:hAnsi="Symbol" w:hint="default"/>
+      </w:rPr>
+    </w:lvl>
+    <w:lvl w:ilvl="4" w:tplc="0C0A0003" w:tentative="1">
+      <w:start w:val="1"/>
+      <w:numFmt w:val="bullet"/>
+      <w:lvlText w:val="o"/>
+      <w:lvlJc w:val="left"/>
+      <w:pPr>
+        <w:ind w:left="4320" w:hanging="360"/>
+      </w:pPr>
+      <w:rPr>
+        <w:rFonts w:ascii="Courier New" w:hAnsi="Courier New" w:cs="Courier New" w:hint="default"/>
+      </w:rPr>
+    </w:lvl>
+    <w:lvl w:ilvl="5" w:tplc="0C0A0005" w:tentative="1">
+      <w:start w:val="1"/>
+      <w:numFmt w:val="bullet"/>
+      <w:lvlText w:val=""/>
+      <w:lvlJc w:val="left"/>
+      <w:pPr>
+        <w:ind w:left="5040" w:hanging="360"/>
+      </w:pPr>
+      <w:rPr>
+        <w:rFonts w:ascii="Wingdings" w:hAnsi="Wingdings" w:hint="default"/>
+      </w:rPr>
+    </w:lvl>
+    <w:lvl w:ilvl="6" w:tplc="0C0A0001" w:tentative="1">
+      <w:start w:val="1"/>
+      <w:numFmt w:val="bullet"/>
+      <w:lvlText w:val=""/>
+      <w:lvlJc w:val="left"/>
+      <w:pPr>
+        <w:ind w:left="5760" w:hanging="360"/>
+      </w:pPr>
+      <w:rPr>
+        <w:rFonts w:ascii="Symbol" w:hAnsi="Symbol" w:hint="default"/>
+      </w:rPr>
+    </w:lvl>
+    <w:lvl w:ilvl="7" w:tplc="0C0A0003" w:tentative="1">
+      <w:start w:val="1"/>
+      <w:numFmt w:val="bullet"/>
+      <w:lvlText w:val="o"/>
+      <w:lvlJc w:val="left"/>
+      <w:pPr>
+        <w:ind w:left="6480" w:hanging="360"/>
+      </w:pPr>
+      <w:rPr>
+        <w:rFonts w:ascii="Courier New" w:hAnsi="Courier New" w:cs="Courier New" w:hint="default"/>
+      </w:rPr>
+    </w:lvl>
+    <w:lvl w:ilvl="8" w:tplc="0C0A0005" w:tentative="1">
+      <w:start w:val="1"/>
+      <w:numFmt w:val="bullet"/>
+      <w:lvlText w:val=""/>
+      <w:lvlJc w:val="left"/>
+      <w:pPr>
+        <w:ind w:left="7200" w:hanging="360"/>
+      </w:pPr>
+      <w:rPr>
+        <w:rFonts w:ascii="Wingdings" w:hAnsi="Wingdings" w:hint="default"/>
+      </w:rPr>
+    </w:lvl>
+  </w:abstractNum>
+  <w:abstractNum w:abstractNumId="19" w15:restartNumberingAfterBreak="0">
     <w:nsid w:val="2D2513D7"/>
     <w:multiLevelType w:val="hybridMultilevel"/>
     <w:tmpl w:val="AA9806D4"/>
@@ -5244,7 +7112,7 @@
       </w:rPr>
     </w:lvl>
   </w:abstractNum>
-  <w:abstractNum w:abstractNumId="18" w15:restartNumberingAfterBreak="0">
+  <w:abstractNum w:abstractNumId="20" w15:restartNumberingAfterBreak="0">
     <w:nsid w:val="351E7D42"/>
     <w:multiLevelType w:val="hybridMultilevel"/>
     <w:tmpl w:val="4D10CF20"/>
@@ -5357,7 +7225,7 @@
       </w:rPr>
     </w:lvl>
   </w:abstractNum>
-  <w:abstractNum w:abstractNumId="19" w15:restartNumberingAfterBreak="0">
+  <w:abstractNum w:abstractNumId="21" w15:restartNumberingAfterBreak="0">
     <w:nsid w:val="358D1341"/>
     <w:multiLevelType w:val="hybridMultilevel"/>
     <w:tmpl w:val="92B006F4"/>
@@ -5470,7 +7338,119 @@
       </w:rPr>
     </w:lvl>
   </w:abstractNum>
-  <w:abstractNum w:abstractNumId="20" w15:restartNumberingAfterBreak="0">
+  <w:abstractNum w:abstractNumId="22" w15:restartNumberingAfterBreak="0">
+    <w:nsid w:val="3B9A391C"/>
+    <w:multiLevelType w:val="hybridMultilevel"/>
+    <w:tmpl w:val="2FFAEFDE"/>
+    <w:lvl w:ilvl="0" w:tplc="CA325892">
+      <w:numFmt w:val="bullet"/>
+      <w:lvlText w:val="•"/>
+      <w:lvlJc w:val="left"/>
+      <w:pPr>
+        <w:ind w:left="4965" w:hanging="3525"/>
+      </w:pPr>
+      <w:rPr>
+        <w:rFonts w:ascii="Calibri" w:eastAsiaTheme="minorEastAsia" w:hAnsi="Calibri" w:cs="Century Gothic" w:hint="default"/>
+      </w:rPr>
+    </w:lvl>
+    <w:lvl w:ilvl="1" w:tplc="0C0A0003" w:tentative="1">
+      <w:start w:val="1"/>
+      <w:numFmt w:val="bullet"/>
+      <w:lvlText w:val="o"/>
+      <w:lvlJc w:val="left"/>
+      <w:pPr>
+        <w:ind w:left="2160" w:hanging="360"/>
+      </w:pPr>
+      <w:rPr>
+        <w:rFonts w:ascii="Courier New" w:hAnsi="Courier New" w:cs="Courier New" w:hint="default"/>
+      </w:rPr>
+    </w:lvl>
+    <w:lvl w:ilvl="2" w:tplc="0C0A0005" w:tentative="1">
+      <w:start w:val="1"/>
+      <w:numFmt w:val="bullet"/>
+      <w:lvlText w:val=""/>
+      <w:lvlJc w:val="left"/>
+      <w:pPr>
+        <w:ind w:left="2880" w:hanging="360"/>
+      </w:pPr>
+      <w:rPr>
+        <w:rFonts w:ascii="Wingdings" w:hAnsi="Wingdings" w:hint="default"/>
+      </w:rPr>
+    </w:lvl>
+    <w:lvl w:ilvl="3" w:tplc="0C0A0001" w:tentative="1">
+      <w:start w:val="1"/>
+      <w:numFmt w:val="bullet"/>
+      <w:lvlText w:val=""/>
+      <w:lvlJc w:val="left"/>
+      <w:pPr>
+        <w:ind w:left="3600" w:hanging="360"/>
+      </w:pPr>
+      <w:rPr>
+        <w:rFonts w:ascii="Symbol" w:hAnsi="Symbol" w:hint="default"/>
+      </w:rPr>
+    </w:lvl>
+    <w:lvl w:ilvl="4" w:tplc="0C0A0003" w:tentative="1">
+      <w:start w:val="1"/>
+      <w:numFmt w:val="bullet"/>
+      <w:lvlText w:val="o"/>
+      <w:lvlJc w:val="left"/>
+      <w:pPr>
+        <w:ind w:left="4320" w:hanging="360"/>
+      </w:pPr>
+      <w:rPr>
+        <w:rFonts w:ascii="Courier New" w:hAnsi="Courier New" w:cs="Courier New" w:hint="default"/>
+      </w:rPr>
+    </w:lvl>
+    <w:lvl w:ilvl="5" w:tplc="0C0A0005" w:tentative="1">
+      <w:start w:val="1"/>
+      <w:numFmt w:val="bullet"/>
+      <w:lvlText w:val=""/>
+      <w:lvlJc w:val="left"/>
+      <w:pPr>
+        <w:ind w:left="5040" w:hanging="360"/>
+      </w:pPr>
+      <w:rPr>
+        <w:rFonts w:ascii="Wingdings" w:hAnsi="Wingdings" w:hint="default"/>
+      </w:rPr>
+    </w:lvl>
+    <w:lvl w:ilvl="6" w:tplc="0C0A0001" w:tentative="1">
+      <w:start w:val="1"/>
+      <w:numFmt w:val="bullet"/>
+      <w:lvlText w:val=""/>
+      <w:lvlJc w:val="left"/>
+      <w:pPr>
+        <w:ind w:left="5760" w:hanging="360"/>
+      </w:pPr>
+      <w:rPr>
+        <w:rFonts w:ascii="Symbol" w:hAnsi="Symbol" w:hint="default"/>
+      </w:rPr>
+    </w:lvl>
+    <w:lvl w:ilvl="7" w:tplc="0C0A0003" w:tentative="1">
+      <w:start w:val="1"/>
+      <w:numFmt w:val="bullet"/>
+      <w:lvlText w:val="o"/>
+      <w:lvlJc w:val="left"/>
+      <w:pPr>
+        <w:ind w:left="6480" w:hanging="360"/>
+      </w:pPr>
+      <w:rPr>
+        <w:rFonts w:ascii="Courier New" w:hAnsi="Courier New" w:cs="Courier New" w:hint="default"/>
+      </w:rPr>
+    </w:lvl>
+    <w:lvl w:ilvl="8" w:tplc="0C0A0005" w:tentative="1">
+      <w:start w:val="1"/>
+      <w:numFmt w:val="bullet"/>
+      <w:lvlText w:val=""/>
+      <w:lvlJc w:val="left"/>
+      <w:pPr>
+        <w:ind w:left="7200" w:hanging="360"/>
+      </w:pPr>
+      <w:rPr>
+        <w:rFonts w:ascii="Wingdings" w:hAnsi="Wingdings" w:hint="default"/>
+      </w:rPr>
+    </w:lvl>
+  </w:abstractNum>
+  <w:abstractNum w:abstractNumId="23" w15:restartNumberingAfterBreak="0">
     <w:nsid w:val="3E6A17C5"/>
     <w:multiLevelType w:val="hybridMultilevel"/>
     <w:tmpl w:val="4262FC48"/>
@@ -5556,7 +7536,7 @@
       </w:pPr>
     </w:lvl>
   </w:abstractNum>
-  <w:abstractNum w:abstractNumId="21" w15:restartNumberingAfterBreak="0">
+  <w:abstractNum w:abstractNumId="24" w15:restartNumberingAfterBreak="0">
     <w:nsid w:val="3EE7528B"/>
     <w:multiLevelType w:val="hybridMultilevel"/>
     <w:tmpl w:val="CFD01646"/>
@@ -5673,7 +7653,7 @@
       </w:rPr>
     </w:lvl>
   </w:abstractNum>
-  <w:abstractNum w:abstractNumId="22" w15:restartNumberingAfterBreak="0">
+  <w:abstractNum w:abstractNumId="25" w15:restartNumberingAfterBreak="0">
     <w:nsid w:val="426733BA"/>
     <w:multiLevelType w:val="hybridMultilevel"/>
     <w:tmpl w:val="8C700B78"/>
@@ -5786,7 +7766,7 @@
       </w:rPr>
     </w:lvl>
   </w:abstractNum>
-  <w:abstractNum w:abstractNumId="23" w15:restartNumberingAfterBreak="0">
+  <w:abstractNum w:abstractNumId="26" w15:restartNumberingAfterBreak="0">
     <w:nsid w:val="43E86ED8"/>
     <w:multiLevelType w:val="hybridMultilevel"/>
     <w:tmpl w:val="4BBCE02E"/>
@@ -5899,7 +7879,7 @@
       </w:rPr>
     </w:lvl>
   </w:abstractNum>
-  <w:abstractNum w:abstractNumId="24" w15:restartNumberingAfterBreak="0">
+  <w:abstractNum w:abstractNumId="27" w15:restartNumberingAfterBreak="0">
     <w:nsid w:val="458259B3"/>
     <w:multiLevelType w:val="hybridMultilevel"/>
     <w:tmpl w:val="CA8E1FF8"/>
@@ -5988,7 +7968,7 @@
       </w:pPr>
     </w:lvl>
   </w:abstractNum>
-  <w:abstractNum w:abstractNumId="25" w15:restartNumberingAfterBreak="0">
+  <w:abstractNum w:abstractNumId="28" w15:restartNumberingAfterBreak="0">
     <w:nsid w:val="47A67C28"/>
     <w:multiLevelType w:val="hybridMultilevel"/>
     <w:tmpl w:val="35E02AD4"/>
@@ -6101,7 +8081,7 @@
       </w:rPr>
     </w:lvl>
   </w:abstractNum>
-  <w:abstractNum w:abstractNumId="26" w15:restartNumberingAfterBreak="0">
+  <w:abstractNum w:abstractNumId="29" w15:restartNumberingAfterBreak="0">
     <w:nsid w:val="48842AD5"/>
     <w:multiLevelType w:val="hybridMultilevel"/>
     <w:tmpl w:val="D422A420"/>
@@ -6214,7 +8194,7 @@
       </w:rPr>
     </w:lvl>
   </w:abstractNum>
-  <w:abstractNum w:abstractNumId="27" w15:restartNumberingAfterBreak="0">
+  <w:abstractNum w:abstractNumId="30" w15:restartNumberingAfterBreak="0">
     <w:nsid w:val="4BFF3174"/>
     <w:multiLevelType w:val="hybridMultilevel"/>
     <w:tmpl w:val="911A1932"/>
@@ -6303,7 +8283,7 @@
       </w:pPr>
     </w:lvl>
   </w:abstractNum>
-  <w:abstractNum w:abstractNumId="28" w15:restartNumberingAfterBreak="0">
+  <w:abstractNum w:abstractNumId="31" w15:restartNumberingAfterBreak="0">
     <w:nsid w:val="4D823907"/>
     <w:multiLevelType w:val="hybridMultilevel"/>
     <w:tmpl w:val="0CC654A0"/>
@@ -6416,7 +8396,7 @@
       </w:rPr>
     </w:lvl>
   </w:abstractNum>
-  <w:abstractNum w:abstractNumId="29" w15:restartNumberingAfterBreak="0">
+  <w:abstractNum w:abstractNumId="32" w15:restartNumberingAfterBreak="0">
     <w:nsid w:val="5089679A"/>
     <w:multiLevelType w:val="hybridMultilevel"/>
     <w:tmpl w:val="769CBED6"/>
@@ -6529,7 +8509,7 @@
       </w:rPr>
     </w:lvl>
   </w:abstractNum>
-  <w:abstractNum w:abstractNumId="30" w15:restartNumberingAfterBreak="0">
+  <w:abstractNum w:abstractNumId="33" w15:restartNumberingAfterBreak="0">
     <w:nsid w:val="521B1ADE"/>
     <w:multiLevelType w:val="hybridMultilevel"/>
     <w:tmpl w:val="C270CA2C"/>
@@ -6646,7 +8626,7 @@
       </w:rPr>
     </w:lvl>
   </w:abstractNum>
-  <w:abstractNum w:abstractNumId="31" w15:restartNumberingAfterBreak="0">
+  <w:abstractNum w:abstractNumId="34" w15:restartNumberingAfterBreak="0">
     <w:nsid w:val="5379089E"/>
     <w:multiLevelType w:val="hybridMultilevel"/>
     <w:tmpl w:val="AF689DAE"/>
@@ -6732,7 +8712,7 @@
       </w:pPr>
     </w:lvl>
   </w:abstractNum>
-  <w:abstractNum w:abstractNumId="32" w15:restartNumberingAfterBreak="0">
+  <w:abstractNum w:abstractNumId="35" w15:restartNumberingAfterBreak="0">
     <w:nsid w:val="5D957805"/>
     <w:multiLevelType w:val="hybridMultilevel"/>
     <w:tmpl w:val="D08AE13A"/>
@@ -6822,7 +8802,7 @@
       </w:pPr>
     </w:lvl>
   </w:abstractNum>
-  <w:abstractNum w:abstractNumId="33" w15:restartNumberingAfterBreak="0">
+  <w:abstractNum w:abstractNumId="36" w15:restartNumberingAfterBreak="0">
     <w:nsid w:val="5F1C72BB"/>
     <w:multiLevelType w:val="hybridMultilevel"/>
     <w:tmpl w:val="670A44E8"/>
@@ -6935,7 +8915,7 @@
       </w:rPr>
     </w:lvl>
   </w:abstractNum>
-  <w:abstractNum w:abstractNumId="34" w15:restartNumberingAfterBreak="0">
+  <w:abstractNum w:abstractNumId="37" w15:restartNumberingAfterBreak="0">
     <w:nsid w:val="620F2E62"/>
     <w:multiLevelType w:val="hybridMultilevel"/>
     <w:tmpl w:val="4BEADD3E"/>
@@ -7048,7 +9028,7 @@
       </w:rPr>
     </w:lvl>
   </w:abstractNum>
-  <w:abstractNum w:abstractNumId="35" w15:restartNumberingAfterBreak="0">
+  <w:abstractNum w:abstractNumId="38" w15:restartNumberingAfterBreak="0">
     <w:nsid w:val="623302E2"/>
     <w:multiLevelType w:val="hybridMultilevel"/>
     <w:tmpl w:val="B2C01686"/>
@@ -7165,7 +9145,119 @@
       </w:rPr>
     </w:lvl>
   </w:abstractNum>
-  <w:abstractNum w:abstractNumId="36" w15:restartNumberingAfterBreak="0">
+  <w:abstractNum w:abstractNumId="39" w15:restartNumberingAfterBreak="0">
+    <w:nsid w:val="62D84943"/>
+    <w:multiLevelType w:val="hybridMultilevel"/>
+    <w:tmpl w:val="34F27070"/>
+    <w:lvl w:ilvl="0" w:tplc="CA325892">
+      <w:numFmt w:val="bullet"/>
+      <w:lvlText w:val="•"/>
+      <w:lvlJc w:val="left"/>
+      <w:pPr>
+        <w:ind w:left="4245" w:hanging="3525"/>
+      </w:pPr>
+      <w:rPr>
+        <w:rFonts w:ascii="Calibri" w:eastAsiaTheme="minorEastAsia" w:hAnsi="Calibri" w:cs="Century Gothic" w:hint="default"/>
+      </w:rPr>
+    </w:lvl>
+    <w:lvl w:ilvl="1" w:tplc="0C0A0003" w:tentative="1">
+      <w:start w:val="1"/>
+      <w:numFmt w:val="bullet"/>
+      <w:lvlText w:val="o"/>
+      <w:lvlJc w:val="left"/>
+      <w:pPr>
+        <w:ind w:left="1800" w:hanging="360"/>
+      </w:pPr>
+      <w:rPr>
+        <w:rFonts w:ascii="Courier New" w:hAnsi="Courier New" w:cs="Courier New" w:hint="default"/>
+      </w:rPr>
+    </w:lvl>
+    <w:lvl w:ilvl="2" w:tplc="0C0A0005" w:tentative="1">
+      <w:start w:val="1"/>
+      <w:numFmt w:val="bullet"/>
+      <w:lvlText w:val=""/>
+      <w:lvlJc w:val="left"/>
+      <w:pPr>
+        <w:ind w:left="2520" w:hanging="360"/>
+      </w:pPr>
+      <w:rPr>
+        <w:rFonts w:ascii="Wingdings" w:hAnsi="Wingdings" w:hint="default"/>
+      </w:rPr>
+    </w:lvl>
+    <w:lvl w:ilvl="3" w:tplc="0C0A0001" w:tentative="1">
+      <w:start w:val="1"/>
+      <w:numFmt w:val="bullet"/>
+      <w:lvlText w:val=""/>
+      <w:lvlJc w:val="left"/>
+      <w:pPr>
+        <w:ind w:left="3240" w:hanging="360"/>
+      </w:pPr>
+      <w:rPr>
+        <w:rFonts w:ascii="Symbol" w:hAnsi="Symbol" w:hint="default"/>
+      </w:rPr>
+    </w:lvl>
+    <w:lvl w:ilvl="4" w:tplc="0C0A0003" w:tentative="1">
+      <w:start w:val="1"/>
+      <w:numFmt w:val="bullet"/>
+      <w:lvlText w:val="o"/>
+      <w:lvlJc w:val="left"/>
+      <w:pPr>
+        <w:ind w:left="3960" w:hanging="360"/>
+      </w:pPr>
+      <w:rPr>
+        <w:rFonts w:ascii="Courier New" w:hAnsi="Courier New" w:cs="Courier New" w:hint="default"/>
+      </w:rPr>
+    </w:lvl>
+    <w:lvl w:ilvl="5" w:tplc="0C0A0005" w:tentative="1">
+      <w:start w:val="1"/>
+      <w:numFmt w:val="bullet"/>
+      <w:lvlText w:val=""/>
+      <w:lvlJc w:val="left"/>
+      <w:pPr>
+        <w:ind w:left="4680" w:hanging="360"/>
+      </w:pPr>
+      <w:rPr>
+        <w:rFonts w:ascii="Wingdings" w:hAnsi="Wingdings" w:hint="default"/>
+      </w:rPr>
+    </w:lvl>
+    <w:lvl w:ilvl="6" w:tplc="0C0A0001" w:tentative="1">
+      <w:start w:val="1"/>
+      <w:numFmt w:val="bullet"/>
+      <w:lvlText w:val=""/>
+      <w:lvlJc w:val="left"/>
+      <w:pPr>
+        <w:ind w:left="5400" w:hanging="360"/>
+      </w:pPr>
+      <w:rPr>
+        <w:rFonts w:ascii="Symbol" w:hAnsi="Symbol" w:hint="default"/>
+      </w:rPr>
+    </w:lvl>
+    <w:lvl w:ilvl="7" w:tplc="0C0A0003" w:tentative="1">
+      <w:start w:val="1"/>
+      <w:numFmt w:val="bullet"/>
+      <w:lvlText w:val="o"/>
+      <w:lvlJc w:val="left"/>
+      <w:pPr>
+        <w:ind w:left="6120" w:hanging="360"/>
+      </w:pPr>
+      <w:rPr>
+        <w:rFonts w:ascii="Courier New" w:hAnsi="Courier New" w:cs="Courier New" w:hint="default"/>
+      </w:rPr>
+    </w:lvl>
+    <w:lvl w:ilvl="8" w:tplc="0C0A0005" w:tentative="1">
+      <w:start w:val="1"/>
+      <w:numFmt w:val="bullet"/>
+      <w:lvlText w:val=""/>
+      <w:lvlJc w:val="left"/>
+      <w:pPr>
+        <w:ind w:left="6840" w:hanging="360"/>
+      </w:pPr>
+      <w:rPr>
+        <w:rFonts w:ascii="Wingdings" w:hAnsi="Wingdings" w:hint="default"/>
+      </w:rPr>
+    </w:lvl>
+  </w:abstractNum>
+  <w:abstractNum w:abstractNumId="40" w15:restartNumberingAfterBreak="0">
     <w:nsid w:val="682E0A56"/>
     <w:multiLevelType w:val="hybridMultilevel"/>
     <w:tmpl w:val="66C658CA"/>
@@ -7278,7 +9370,7 @@
       </w:rPr>
     </w:lvl>
   </w:abstractNum>
-  <w:abstractNum w:abstractNumId="37" w15:restartNumberingAfterBreak="0">
+  <w:abstractNum w:abstractNumId="41" w15:restartNumberingAfterBreak="0">
     <w:nsid w:val="6F281579"/>
     <w:multiLevelType w:val="hybridMultilevel"/>
     <w:tmpl w:val="D9423B3A"/>
@@ -7391,7 +9483,7 @@
       </w:rPr>
     </w:lvl>
   </w:abstractNum>
-  <w:abstractNum w:abstractNumId="38" w15:restartNumberingAfterBreak="0">
+  <w:abstractNum w:abstractNumId="42" w15:restartNumberingAfterBreak="0">
     <w:nsid w:val="72AF725E"/>
     <w:multiLevelType w:val="hybridMultilevel"/>
     <w:tmpl w:val="9B9890E6"/>
@@ -7482,7 +9574,7 @@
       </w:pPr>
     </w:lvl>
   </w:abstractNum>
-  <w:abstractNum w:abstractNumId="39" w15:restartNumberingAfterBreak="0">
+  <w:abstractNum w:abstractNumId="43" w15:restartNumberingAfterBreak="0">
     <w:nsid w:val="76B66DA3"/>
     <w:multiLevelType w:val="hybridMultilevel"/>
     <w:tmpl w:val="0BE6EBF4"/>
@@ -7595,7 +9687,7 @@
       </w:rPr>
     </w:lvl>
   </w:abstractNum>
-  <w:abstractNum w:abstractNumId="40" w15:restartNumberingAfterBreak="0">
+  <w:abstractNum w:abstractNumId="44" w15:restartNumberingAfterBreak="0">
     <w:nsid w:val="783B3972"/>
     <w:multiLevelType w:val="hybridMultilevel"/>
     <w:tmpl w:val="FBE4F09E"/>
@@ -7684,7 +9776,7 @@
       </w:pPr>
     </w:lvl>
   </w:abstractNum>
-  <w:abstractNum w:abstractNumId="41" w15:restartNumberingAfterBreak="0">
+  <w:abstractNum w:abstractNumId="45" w15:restartNumberingAfterBreak="0">
     <w:nsid w:val="7AEF6F2B"/>
     <w:multiLevelType w:val="hybridMultilevel"/>
     <w:tmpl w:val="2C96D800"/>
@@ -7797,7 +9889,7 @@
       </w:rPr>
     </w:lvl>
   </w:abstractNum>
-  <w:abstractNum w:abstractNumId="42" w15:restartNumberingAfterBreak="0">
+  <w:abstractNum w:abstractNumId="46" w15:restartNumberingAfterBreak="0">
     <w:nsid w:val="7DFC10C5"/>
     <w:multiLevelType w:val="hybridMultilevel"/>
     <w:tmpl w:val="1618EFAE"/>
@@ -7887,145 +9979,157 @@
     </w:lvl>
   </w:abstractNum>
   <w:num w:numId="1">
-    <w:abstractNumId w:val="27"/>
+    <w:abstractNumId w:val="30"/>
   </w:num>
   <w:num w:numId="2">
-    <w:abstractNumId w:val="32"/>
+    <w:abstractNumId w:val="35"/>
   </w:num>
   <w:num w:numId="3">
-    <w:abstractNumId w:val="34"/>
+    <w:abstractNumId w:val="37"/>
   </w:num>
   <w:num w:numId="4">
-    <w:abstractNumId w:val="40"/>
+    <w:abstractNumId w:val="44"/>
   </w:num>
   <w:num w:numId="5">
-    <w:abstractNumId w:val="40"/>
+    <w:abstractNumId w:val="44"/>
     <w:lvlOverride w:ilvl="0">
       <w:startOverride w:val="2"/>
     </w:lvlOverride>
   </w:num>
   <w:num w:numId="6">
-    <w:abstractNumId w:val="32"/>
+    <w:abstractNumId w:val="35"/>
     <w:lvlOverride w:ilvl="0">
       <w:startOverride w:val="2"/>
     </w:lvlOverride>
   </w:num>
   <w:num w:numId="7">
-    <w:abstractNumId w:val="37"/>
+    <w:abstractNumId w:val="41"/>
   </w:num>
   <w:num w:numId="8">
-    <w:abstractNumId w:val="21"/>
+    <w:abstractNumId w:val="24"/>
   </w:num>
   <w:num w:numId="9">
-    <w:abstractNumId w:val="30"/>
+    <w:abstractNumId w:val="33"/>
   </w:num>
   <w:num w:numId="10">
-    <w:abstractNumId w:val="11"/>
+    <w:abstractNumId w:val="12"/>
   </w:num>
   <w:num w:numId="11">
-    <w:abstractNumId w:val="35"/>
+    <w:abstractNumId w:val="38"/>
   </w:num>
   <w:num w:numId="12">
-    <w:abstractNumId w:val="17"/>
+    <w:abstractNumId w:val="19"/>
   </w:num>
   <w:num w:numId="13">
     <w:abstractNumId w:val="4"/>
   </w:num>
   <w:num w:numId="14">
-    <w:abstractNumId w:val="26"/>
+    <w:abstractNumId w:val="29"/>
   </w:num>
   <w:num w:numId="15">
-    <w:abstractNumId w:val="15"/>
+    <w:abstractNumId w:val="16"/>
   </w:num>
   <w:num w:numId="16">
-    <w:abstractNumId w:val="18"/>
+    <w:abstractNumId w:val="20"/>
   </w:num>
   <w:num w:numId="17">
-    <w:abstractNumId w:val="42"/>
+    <w:abstractNumId w:val="46"/>
   </w:num>
   <w:num w:numId="18">
     <w:abstractNumId w:val="2"/>
   </w:num>
   <w:num w:numId="19">
-    <w:abstractNumId w:val="31"/>
+    <w:abstractNumId w:val="34"/>
   </w:num>
   <w:num w:numId="20">
     <w:abstractNumId w:val="1"/>
   </w:num>
   <w:num w:numId="21">
-    <w:abstractNumId w:val="38"/>
+    <w:abstractNumId w:val="42"/>
   </w:num>
   <w:num w:numId="22">
-    <w:abstractNumId w:val="22"/>
+    <w:abstractNumId w:val="25"/>
   </w:num>
   <w:num w:numId="23">
-    <w:abstractNumId w:val="33"/>
+    <w:abstractNumId w:val="36"/>
   </w:num>
   <w:num w:numId="24">
     <w:abstractNumId w:val="6"/>
   </w:num>
   <w:num w:numId="25">
-    <w:abstractNumId w:val="8"/>
+    <w:abstractNumId w:val="9"/>
   </w:num>
   <w:num w:numId="26">
     <w:abstractNumId w:val="5"/>
   </w:num>
   <w:num w:numId="27">
-    <w:abstractNumId w:val="23"/>
+    <w:abstractNumId w:val="26"/>
   </w:num>
   <w:num w:numId="28">
-    <w:abstractNumId w:val="9"/>
+    <w:abstractNumId w:val="10"/>
   </w:num>
   <w:num w:numId="29">
+    <w:abstractNumId w:val="15"/>
+  </w:num>
+  <w:num w:numId="30">
+    <w:abstractNumId w:val="27"/>
+  </w:num>
+  <w:num w:numId="31">
+    <w:abstractNumId w:val="45"/>
+  </w:num>
+  <w:num w:numId="32">
+    <w:abstractNumId w:val="17"/>
+  </w:num>
+  <w:num w:numId="33">
+    <w:abstractNumId w:val="40"/>
+  </w:num>
+  <w:num w:numId="34">
     <w:abstractNumId w:val="14"/>
   </w:num>
-  <w:num w:numId="30">
-    <w:abstractNumId w:val="24"/>
-  </w:num>
-  <w:num w:numId="31">
-    <w:abstractNumId w:val="41"/>
-  </w:num>
-  <w:num w:numId="32">
-    <w:abstractNumId w:val="16"/>
-  </w:num>
-  <w:num w:numId="33">
-    <w:abstractNumId w:val="36"/>
-  </w:num>
-  <w:num w:numId="34">
+  <w:num w:numId="35">
     <w:abstractNumId w:val="13"/>
-  </w:num>
-  <w:num w:numId="35">
-    <w:abstractNumId w:val="12"/>
   </w:num>
   <w:num w:numId="36">
     <w:abstractNumId w:val="3"/>
   </w:num>
   <w:num w:numId="37">
-    <w:abstractNumId w:val="7"/>
+    <w:abstractNumId w:val="8"/>
   </w:num>
   <w:num w:numId="38">
-    <w:abstractNumId w:val="10"/>
+    <w:abstractNumId w:val="11"/>
   </w:num>
   <w:num w:numId="39">
-    <w:abstractNumId w:val="19"/>
+    <w:abstractNumId w:val="21"/>
   </w:num>
   <w:num w:numId="40">
-    <w:abstractNumId w:val="28"/>
+    <w:abstractNumId w:val="31"/>
   </w:num>
   <w:num w:numId="41">
-    <w:abstractNumId w:val="20"/>
+    <w:abstractNumId w:val="23"/>
   </w:num>
   <w:num w:numId="42">
     <w:abstractNumId w:val="0"/>
   </w:num>
   <w:num w:numId="43">
-    <w:abstractNumId w:val="29"/>
+    <w:abstractNumId w:val="32"/>
   </w:num>
   <w:num w:numId="44">
-    <w:abstractNumId w:val="25"/>
+    <w:abstractNumId w:val="28"/>
   </w:num>
   <w:num w:numId="45">
+    <w:abstractNumId w:val="43"/>
+  </w:num>
+  <w:num w:numId="46">
+    <w:abstractNumId w:val="18"/>
+  </w:num>
+  <w:num w:numId="47">
     <w:abstractNumId w:val="39"/>
+  </w:num>
+  <w:num w:numId="48">
+    <w:abstractNumId w:val="7"/>
+  </w:num>
+  <w:num w:numId="49">
+    <w:abstractNumId w:val="22"/>
   </w:num>
 </w:numbering>
 </file>
@@ -8047,7 +10151,7 @@
       </w:pPr>
     </w:pPrDefault>
   </w:docDefaults>
-  <w:latentStyles w:defLockedState="0" w:defUIPriority="99" w:defSemiHidden="0" w:defUnhideWhenUsed="0" w:defQFormat="0" w:count="376">
+  <w:latentStyles w:defLockedState="0" w:defUIPriority="99" w:defSemiHidden="0" w:defUnhideWhenUsed="0" w:defQFormat="0" w:count="375">
     <w:lsdException w:name="Normal" w:uiPriority="0" w:qFormat="1"/>
     <w:lsdException w:name="heading 1" w:uiPriority="0" w:qFormat="1"/>
     <w:lsdException w:name="heading 2" w:semiHidden="1" w:uiPriority="9" w:unhideWhenUsed="1"/>
@@ -8423,7 +10527,6 @@
     <w:lsdException w:name="Smart Hyperlink" w:semiHidden="1" w:unhideWhenUsed="1"/>
     <w:lsdException w:name="Hashtag" w:semiHidden="1" w:unhideWhenUsed="1"/>
     <w:lsdException w:name="Unresolved Mention" w:semiHidden="1" w:unhideWhenUsed="1"/>
-    <w:lsdException w:name="Smart Link" w:semiHidden="1" w:unhideWhenUsed="1"/>
   </w:latentStyles>
   <w:style w:type="paragraph" w:default="1" w:styleId="Normal">
     <w:name w:val="Normal"/>
@@ -9838,6 +11941,31 @@
 </file>
 
 <file path=customXml/item1.xml><?xml version="1.0" encoding="utf-8"?>
+<p:properties xmlns:p="http://schemas.microsoft.com/office/2006/metadata/properties" xmlns:xsi="http://www.w3.org/2001/XMLSchema-instance" xmlns:pc="http://schemas.microsoft.com/office/infopath/2007/PartnerControls">
+  <documentManagement>
+    <Estado xmlns="a150fe00-1c53-46dc-80fb-b2dbdb01b085">En Desarrollo</Estado>
+    <Fecha_x0020_de_x0020_Vencimiento xmlns="a150fe00-1c53-46dc-80fb-b2dbdb01b085" xsi:nil="true"/>
+    <Asignado_x0020_a xmlns="a150fe00-1c53-46dc-80fb-b2dbdb01b085">
+      <UserInfo>
+        <DisplayName/>
+        <AccountId xsi:nil="true"/>
+        <AccountType/>
+      </UserInfo>
+    </Asignado_x0020_a>
+  </documentManagement>
+</p:properties>
+</file>
+
+<file path=customXml/item2.xml><?xml version="1.0" encoding="utf-8"?>
+<?mso-contentType ?>
+<FormTemplates xmlns="http://schemas.microsoft.com/sharepoint/v3/contenttype/forms">
+  <Display>DocumentLibraryForm</Display>
+  <Edit>DocumentLibraryForm</Edit>
+  <New>DocumentLibraryForm</New>
+</FormTemplates>
+</file>
+
+<file path=customXml/item3.xml><?xml version="1.0" encoding="utf-8"?>
 <ct:contentTypeSchema xmlns:ct="http://schemas.microsoft.com/office/2006/metadata/contentType" xmlns:ma="http://schemas.microsoft.com/office/2006/metadata/properties/metaAttributes" ct:_="" ma:_="" ma:contentTypeName="Documento" ma:contentTypeID="0x010100696708DD91543546AD12204098C89772" ma:contentTypeVersion="6" ma:contentTypeDescription="Crear nuevo documento." ma:contentTypeScope="" ma:versionID="d089fe28a85e2dabd80ff7e3a4bd6295">
   <xsd:schema xmlns:xsd="http://www.w3.org/2001/XMLSchema" xmlns:xs="http://www.w3.org/2001/XMLSchema" xmlns:p="http://schemas.microsoft.com/office/2006/metadata/properties" xmlns:ns2="a150fe00-1c53-46dc-80fb-b2dbdb01b085" targetNamespace="http://schemas.microsoft.com/office/2006/metadata/properties" ma:root="true" ma:fieldsID="a84bb8936301433f857d1fe2e5f94ee9" ns2:_="">
     <xsd:import namespace="a150fe00-1c53-46dc-80fb-b2dbdb01b085"/>
@@ -9996,36 +12124,29 @@
 </ct:contentTypeSchema>
 </file>
 
-<file path=customXml/item2.xml><?xml version="1.0" encoding="utf-8"?>
-<?mso-contentType ?>
-<FormTemplates xmlns="http://schemas.microsoft.com/sharepoint/v3/contenttype/forms">
-  <Display>DocumentLibraryForm</Display>
-  <Edit>DocumentLibraryForm</Edit>
-  <New>DocumentLibraryForm</New>
-</FormTemplates>
-</file>
-
-<file path=customXml/item3.xml><?xml version="1.0" encoding="utf-8"?>
-<p:properties xmlns:p="http://schemas.microsoft.com/office/2006/metadata/properties" xmlns:xsi="http://www.w3.org/2001/XMLSchema-instance" xmlns:pc="http://schemas.microsoft.com/office/infopath/2007/PartnerControls">
-  <documentManagement>
-    <Estado xmlns="a150fe00-1c53-46dc-80fb-b2dbdb01b085">En Desarrollo</Estado>
-    <Fecha_x0020_de_x0020_Vencimiento xmlns="a150fe00-1c53-46dc-80fb-b2dbdb01b085" xsi:nil="true"/>
-    <Asignado_x0020_a xmlns="a150fe00-1c53-46dc-80fb-b2dbdb01b085">
-      <UserInfo>
-        <DisplayName/>
-        <AccountId xsi:nil="true"/>
-        <AccountType/>
-      </UserInfo>
-    </Asignado_x0020_a>
-  </documentManagement>
-</p:properties>
-</file>
-
 <file path=customXml/item4.xml><?xml version="1.0" encoding="utf-8"?>
 <b:Sources xmlns:b="http://schemas.openxmlformats.org/officeDocument/2006/bibliography" xmlns="http://schemas.openxmlformats.org/officeDocument/2006/bibliography" SelectedStyle="\APA.XSL" StyleName="APA"/>
 </file>
 
 <file path=customXml/itemProps1.xml><?xml version="1.0" encoding="utf-8"?>
+<ds:datastoreItem xmlns:ds="http://schemas.openxmlformats.org/officeDocument/2006/customXml" ds:itemID="{7D8EE0F3-6311-4B52-B0D5-D072BA65ADBD}">
+  <ds:schemaRefs>
+    <ds:schemaRef ds:uri="http://schemas.microsoft.com/office/2006/metadata/properties"/>
+    <ds:schemaRef ds:uri="http://schemas.microsoft.com/office/infopath/2007/PartnerControls"/>
+    <ds:schemaRef ds:uri="a150fe00-1c53-46dc-80fb-b2dbdb01b085"/>
+  </ds:schemaRefs>
+</ds:datastoreItem>
+</file>
+
+<file path=customXml/itemProps2.xml><?xml version="1.0" encoding="utf-8"?>
+<ds:datastoreItem xmlns:ds="http://schemas.openxmlformats.org/officeDocument/2006/customXml" ds:itemID="{C691A4A1-28EB-4B2A-B48A-F18C870B2536}">
+  <ds:schemaRefs>
+    <ds:schemaRef ds:uri="http://schemas.microsoft.com/sharepoint/v3/contenttype/forms"/>
+  </ds:schemaRefs>
+</ds:datastoreItem>
+</file>
+
+<file path=customXml/itemProps3.xml><?xml version="1.0" encoding="utf-8"?>
 <ds:datastoreItem xmlns:ds="http://schemas.openxmlformats.org/officeDocument/2006/customXml" ds:itemID="{64768145-BEFD-42DD-BC62-C6E138BC031C}">
   <ds:schemaRefs>
     <ds:schemaRef ds:uri="http://schemas.microsoft.com/office/2006/metadata/contentType"/>
@@ -10043,26 +12164,8 @@
 </ds:datastoreItem>
 </file>
 
-<file path=customXml/itemProps2.xml><?xml version="1.0" encoding="utf-8"?>
-<ds:datastoreItem xmlns:ds="http://schemas.openxmlformats.org/officeDocument/2006/customXml" ds:itemID="{C691A4A1-28EB-4B2A-B48A-F18C870B2536}">
-  <ds:schemaRefs>
-    <ds:schemaRef ds:uri="http://schemas.microsoft.com/sharepoint/v3/contenttype/forms"/>
-  </ds:schemaRefs>
-</ds:datastoreItem>
-</file>
-
-<file path=customXml/itemProps3.xml><?xml version="1.0" encoding="utf-8"?>
-<ds:datastoreItem xmlns:ds="http://schemas.openxmlformats.org/officeDocument/2006/customXml" ds:itemID="{7D8EE0F3-6311-4B52-B0D5-D072BA65ADBD}">
-  <ds:schemaRefs>
-    <ds:schemaRef ds:uri="http://schemas.microsoft.com/office/2006/metadata/properties"/>
-    <ds:schemaRef ds:uri="http://schemas.microsoft.com/office/infopath/2007/PartnerControls"/>
-    <ds:schemaRef ds:uri="a150fe00-1c53-46dc-80fb-b2dbdb01b085"/>
-  </ds:schemaRefs>
-</ds:datastoreItem>
-</file>
-
 <file path=customXml/itemProps4.xml><?xml version="1.0" encoding="utf-8"?>
-<ds:datastoreItem xmlns:ds="http://schemas.openxmlformats.org/officeDocument/2006/customXml" ds:itemID="{A1E2E275-C050-4746-A367-1605AC730F30}">
+<ds:datastoreItem xmlns:ds="http://schemas.openxmlformats.org/officeDocument/2006/customXml" ds:itemID="{BACC94CB-ACDB-44D3-B44C-0E62DF6A9D3F}">
   <ds:schemaRefs>
     <ds:schemaRef ds:uri="http://schemas.openxmlformats.org/officeDocument/2006/bibliography"/>
   </ds:schemaRefs>

</xml_diff>

<commit_message>
Se finaliza archivo de Gobernabilidad
</commit_message>
<xml_diff>
--- a/trabajos.inacap.2019/Gestion de servicios y gobernabilidad TI/Material Unidad 2/Guía de Lectura 6 - Operación del Servicio.docx
+++ b/trabajos.inacap.2019/Gestion de servicios y gobernabilidad TI/Material Unidad 2/Guía de Lectura 6 - Operación del Servicio.docx
@@ -2050,17 +2050,21 @@
           <w:ilvl w:val="0"/>
           <w:numId w:val="42"/>
         </w:numPr>
-        <w:rPr>
-          <w:rFonts w:eastAsiaTheme="minorEastAsia"/>
-          <w:color w:val="404040" w:themeColor="text1" w:themeTint="BF"/>
-          <w:sz w:val="22"/>
-          <w:szCs w:val="22"/>
-          <w:lang w:val="es-ES"/>
-        </w:rPr>
-      </w:pPr>
-      <w:r>
-        <w:rPr>
-          <w:rFonts w:eastAsiaTheme="minorEastAsia"/>
+        <w:spacing w:after="240"/>
+        <w:rPr>
+          <w:rFonts w:eastAsiaTheme="minorEastAsia"/>
+          <w:b/>
+          <w:color w:val="404040" w:themeColor="text1" w:themeTint="BF"/>
+          <w:sz w:val="22"/>
+          <w:szCs w:val="22"/>
+          <w:lang w:val="es-ES"/>
+        </w:rPr>
+      </w:pPr>
+      <w:bookmarkStart w:id="0" w:name="_GoBack"/>
+      <w:r>
+        <w:rPr>
+          <w:rFonts w:eastAsiaTheme="minorEastAsia"/>
+          <w:b/>
           <w:color w:val="404040" w:themeColor="text1" w:themeTint="BF"/>
           <w:sz w:val="22"/>
           <w:szCs w:val="22"/>
@@ -2068,53 +2072,466 @@
         </w:rPr>
         <w:t>¿Los servicios deben ser provistos (en parte o total) por un solo proveedor o pueden ser provistos por varios proveedores?</w:t>
       </w:r>
-      <w:r>
-        <w:rPr>
-          <w:rFonts w:eastAsiaTheme="minorEastAsia"/>
-          <w:color w:val="404040" w:themeColor="text1" w:themeTint="BF"/>
-          <w:sz w:val="22"/>
-          <w:szCs w:val="22"/>
-          <w:lang w:val="es-ES"/>
-        </w:rPr>
-        <w:t xml:space="preserve"> (</w:t>
-      </w:r>
-      <w:proofErr w:type="spellStart"/>
-      <w:r>
-        <w:rPr>
-          <w:rFonts w:eastAsiaTheme="minorEastAsia"/>
-          <w:color w:val="404040" w:themeColor="text1" w:themeTint="BF"/>
-          <w:sz w:val="22"/>
-          <w:szCs w:val="22"/>
-          <w:lang w:val="es-ES"/>
-        </w:rPr>
-        <w:t>yerko</w:t>
-      </w:r>
-      <w:proofErr w:type="spellEnd"/>
-      <w:r>
-        <w:rPr>
-          <w:rFonts w:eastAsiaTheme="minorEastAsia"/>
-          <w:color w:val="404040" w:themeColor="text1" w:themeTint="BF"/>
-          <w:sz w:val="22"/>
-          <w:szCs w:val="22"/>
-          <w:lang w:val="es-ES"/>
-        </w:rPr>
-        <w:t>)</w:t>
-      </w:r>
-    </w:p>
+    </w:p>
+    <w:bookmarkEnd w:id="0"/>
     <w:p>
       <w:pPr>
         <w:pStyle w:val="Estilo3"/>
-        <w:ind w:left="720"/>
-        <w:rPr>
-          <w:rFonts w:eastAsiaTheme="minorEastAsia"/>
-          <w:color w:val="404040" w:themeColor="text1" w:themeTint="BF"/>
-          <w:sz w:val="22"/>
-          <w:szCs w:val="22"/>
-          <w:lang w:val="es-ES"/>
-        </w:rPr>
-      </w:pPr>
-      <w:bookmarkStart w:id="0" w:name="_GoBack"/>
-      <w:bookmarkEnd w:id="0"/>
+        <w:ind w:left="360"/>
+        <w:rPr>
+          <w:rFonts w:eastAsiaTheme="minorEastAsia"/>
+          <w:color w:val="404040" w:themeColor="text1" w:themeTint="BF"/>
+          <w:sz w:val="22"/>
+          <w:szCs w:val="22"/>
+          <w:lang w:val="es-ES"/>
+        </w:rPr>
+      </w:pPr>
+      <w:r>
+        <w:rPr>
+          <w:rFonts w:eastAsiaTheme="minorEastAsia"/>
+          <w:color w:val="404040" w:themeColor="text1" w:themeTint="BF"/>
+          <w:sz w:val="22"/>
+          <w:szCs w:val="22"/>
+          <w:lang w:val="es-ES"/>
+        </w:rPr>
+        <w:t xml:space="preserve">La estrategia de servicio es la etapa central del ciclo de vida del servicio. El propósito de esta etapa es definir un enfoque estratégico para la gestión de servicios en todo el ciclo de vida. Esto incluye la </w:t>
+      </w:r>
+      <w:r>
+        <w:rPr>
+          <w:rFonts w:eastAsiaTheme="minorEastAsia"/>
+          <w:color w:val="404040" w:themeColor="text1" w:themeTint="BF"/>
+          <w:sz w:val="22"/>
+          <w:szCs w:val="22"/>
+          <w:lang w:val="es-ES"/>
+        </w:rPr>
+        <w:t>comprensión de</w:t>
+      </w:r>
+      <w:r>
+        <w:rPr>
+          <w:rFonts w:eastAsiaTheme="minorEastAsia"/>
+          <w:color w:val="404040" w:themeColor="text1" w:themeTint="BF"/>
+          <w:sz w:val="22"/>
+          <w:szCs w:val="22"/>
+          <w:lang w:val="es-ES"/>
+        </w:rPr>
+        <w:t xml:space="preserve"> las expectativas del negocio, su posición, los planes futuros, y las actividades </w:t>
+      </w:r>
+      <w:r>
+        <w:rPr>
+          <w:rFonts w:eastAsiaTheme="minorEastAsia"/>
+          <w:color w:val="404040" w:themeColor="text1" w:themeTint="BF"/>
+          <w:sz w:val="22"/>
+          <w:szCs w:val="22"/>
+          <w:lang w:val="es-ES"/>
+        </w:rPr>
+        <w:t>necesarias que</w:t>
+      </w:r>
+      <w:r>
+        <w:rPr>
+          <w:rFonts w:eastAsiaTheme="minorEastAsia"/>
+          <w:color w:val="404040" w:themeColor="text1" w:themeTint="BF"/>
+          <w:sz w:val="22"/>
+          <w:szCs w:val="22"/>
+          <w:lang w:val="es-ES"/>
+        </w:rPr>
+        <w:t xml:space="preserve"> permitan ofrecer servicios que satisfagan las necesidades del negocio.</w:t>
+      </w:r>
+    </w:p>
+    <w:p>
+      <w:pPr>
+        <w:pStyle w:val="Estilo3"/>
+        <w:ind w:left="360"/>
+        <w:rPr>
+          <w:rFonts w:eastAsiaTheme="minorEastAsia"/>
+          <w:color w:val="404040" w:themeColor="text1" w:themeTint="BF"/>
+          <w:sz w:val="22"/>
+          <w:szCs w:val="22"/>
+          <w:lang w:val="es-ES"/>
+        </w:rPr>
+      </w:pPr>
+    </w:p>
+    <w:p>
+      <w:pPr>
+        <w:pStyle w:val="Estilo3"/>
+        <w:ind w:left="360"/>
+        <w:rPr>
+          <w:rFonts w:eastAsiaTheme="minorEastAsia"/>
+          <w:color w:val="404040" w:themeColor="text1" w:themeTint="BF"/>
+          <w:sz w:val="22"/>
+          <w:szCs w:val="22"/>
+          <w:lang w:val="es-ES"/>
+        </w:rPr>
+      </w:pPr>
+      <w:r>
+        <w:rPr>
+          <w:rFonts w:eastAsiaTheme="minorEastAsia"/>
+          <w:color w:val="404040" w:themeColor="text1" w:themeTint="BF"/>
+          <w:sz w:val="22"/>
+          <w:szCs w:val="22"/>
+          <w:lang w:val="es-ES"/>
+        </w:rPr>
+        <w:t>Los objetivos que se incluyen en la estrategia son:</w:t>
+      </w:r>
+    </w:p>
+    <w:p>
+      <w:pPr>
+        <w:pStyle w:val="Estilo3"/>
+        <w:ind w:left="360"/>
+        <w:rPr>
+          <w:rFonts w:eastAsiaTheme="minorEastAsia"/>
+          <w:color w:val="404040" w:themeColor="text1" w:themeTint="BF"/>
+          <w:sz w:val="22"/>
+          <w:szCs w:val="22"/>
+          <w:lang w:val="es-ES"/>
+        </w:rPr>
+      </w:pPr>
+    </w:p>
+    <w:p>
+      <w:pPr>
+        <w:pStyle w:val="Estilo3"/>
+        <w:numPr>
+          <w:ilvl w:val="0"/>
+          <w:numId w:val="44"/>
+        </w:numPr>
+        <w:spacing w:line="276" w:lineRule="auto"/>
+        <w:rPr>
+          <w:rFonts w:eastAsiaTheme="minorEastAsia"/>
+          <w:color w:val="404040" w:themeColor="text1" w:themeTint="BF"/>
+          <w:sz w:val="22"/>
+          <w:szCs w:val="22"/>
+          <w:lang w:val="es-ES"/>
+        </w:rPr>
+      </w:pPr>
+      <w:r>
+        <w:rPr>
+          <w:rFonts w:eastAsiaTheme="minorEastAsia"/>
+          <w:color w:val="404040" w:themeColor="text1" w:themeTint="BF"/>
+          <w:sz w:val="22"/>
+          <w:szCs w:val="22"/>
+          <w:lang w:val="es-ES"/>
+        </w:rPr>
+        <w:t>Comprender lo que es la estrategia</w:t>
+      </w:r>
+      <w:r>
+        <w:rPr>
+          <w:rFonts w:eastAsiaTheme="minorEastAsia"/>
+          <w:color w:val="404040" w:themeColor="text1" w:themeTint="BF"/>
+          <w:sz w:val="22"/>
+          <w:szCs w:val="22"/>
+          <w:lang w:val="es-ES"/>
+        </w:rPr>
+        <w:t>.</w:t>
+      </w:r>
+    </w:p>
+    <w:p>
+      <w:pPr>
+        <w:pStyle w:val="Estilo3"/>
+        <w:numPr>
+          <w:ilvl w:val="0"/>
+          <w:numId w:val="44"/>
+        </w:numPr>
+        <w:spacing w:line="276" w:lineRule="auto"/>
+        <w:rPr>
+          <w:rFonts w:eastAsiaTheme="minorEastAsia"/>
+          <w:color w:val="404040" w:themeColor="text1" w:themeTint="BF"/>
+          <w:sz w:val="22"/>
+          <w:szCs w:val="22"/>
+          <w:lang w:val="es-ES"/>
+        </w:rPr>
+      </w:pPr>
+      <w:r>
+        <w:rPr>
+          <w:rFonts w:eastAsiaTheme="minorEastAsia"/>
+          <w:color w:val="404040" w:themeColor="text1" w:themeTint="BF"/>
+          <w:sz w:val="22"/>
+          <w:szCs w:val="22"/>
+          <w:lang w:val="es-ES"/>
+        </w:rPr>
+        <w:t>Identificar servicios que utilizaran los clientes</w:t>
+      </w:r>
+      <w:r>
+        <w:rPr>
+          <w:rFonts w:eastAsiaTheme="minorEastAsia"/>
+          <w:color w:val="404040" w:themeColor="text1" w:themeTint="BF"/>
+          <w:sz w:val="22"/>
+          <w:szCs w:val="22"/>
+          <w:lang w:val="es-ES"/>
+        </w:rPr>
+        <w:t>.</w:t>
+      </w:r>
+    </w:p>
+    <w:p>
+      <w:pPr>
+        <w:pStyle w:val="Estilo3"/>
+        <w:numPr>
+          <w:ilvl w:val="0"/>
+          <w:numId w:val="44"/>
+        </w:numPr>
+        <w:spacing w:line="276" w:lineRule="auto"/>
+        <w:rPr>
+          <w:rFonts w:eastAsiaTheme="minorEastAsia"/>
+          <w:color w:val="404040" w:themeColor="text1" w:themeTint="BF"/>
+          <w:sz w:val="22"/>
+          <w:szCs w:val="22"/>
+          <w:lang w:val="es-ES"/>
+        </w:rPr>
+      </w:pPr>
+      <w:r>
+        <w:rPr>
+          <w:rFonts w:eastAsiaTheme="minorEastAsia"/>
+          <w:color w:val="404040" w:themeColor="text1" w:themeTint="BF"/>
+          <w:sz w:val="22"/>
+          <w:szCs w:val="22"/>
+          <w:lang w:val="es-ES"/>
+        </w:rPr>
+        <w:t>Comprender la creación y entrega de valor</w:t>
+      </w:r>
+      <w:r>
+        <w:rPr>
+          <w:rFonts w:eastAsiaTheme="minorEastAsia"/>
+          <w:color w:val="404040" w:themeColor="text1" w:themeTint="BF"/>
+          <w:sz w:val="22"/>
+          <w:szCs w:val="22"/>
+          <w:lang w:val="es-ES"/>
+        </w:rPr>
+        <w:t>.</w:t>
+      </w:r>
+    </w:p>
+    <w:p>
+      <w:pPr>
+        <w:pStyle w:val="Estilo3"/>
+        <w:numPr>
+          <w:ilvl w:val="0"/>
+          <w:numId w:val="44"/>
+        </w:numPr>
+        <w:spacing w:line="276" w:lineRule="auto"/>
+        <w:rPr>
+          <w:rFonts w:eastAsiaTheme="minorEastAsia"/>
+          <w:color w:val="404040" w:themeColor="text1" w:themeTint="BF"/>
+          <w:sz w:val="22"/>
+          <w:szCs w:val="22"/>
+          <w:lang w:val="es-ES"/>
+        </w:rPr>
+      </w:pPr>
+      <w:r>
+        <w:rPr>
+          <w:rFonts w:eastAsiaTheme="minorEastAsia"/>
+          <w:color w:val="404040" w:themeColor="text1" w:themeTint="BF"/>
+          <w:sz w:val="22"/>
+          <w:szCs w:val="22"/>
+          <w:lang w:val="es-ES"/>
+        </w:rPr>
+        <w:t>Proporcionar los medios para identificar oportunidades que permitan proporcionar servicios y cómo obtener lo mejor de estos</w:t>
+      </w:r>
+      <w:r>
+        <w:rPr>
+          <w:rFonts w:eastAsiaTheme="minorEastAsia"/>
+          <w:color w:val="404040" w:themeColor="text1" w:themeTint="BF"/>
+          <w:sz w:val="22"/>
+          <w:szCs w:val="22"/>
+          <w:lang w:val="es-ES"/>
+        </w:rPr>
+        <w:t>.</w:t>
+      </w:r>
+    </w:p>
+    <w:p>
+      <w:pPr>
+        <w:pStyle w:val="Estilo3"/>
+        <w:numPr>
+          <w:ilvl w:val="0"/>
+          <w:numId w:val="44"/>
+        </w:numPr>
+        <w:spacing w:line="276" w:lineRule="auto"/>
+        <w:rPr>
+          <w:rFonts w:eastAsiaTheme="minorEastAsia"/>
+          <w:color w:val="404040" w:themeColor="text1" w:themeTint="BF"/>
+          <w:sz w:val="22"/>
+          <w:szCs w:val="22"/>
+          <w:lang w:val="es-ES"/>
+        </w:rPr>
+      </w:pPr>
+      <w:r>
+        <w:rPr>
+          <w:rFonts w:eastAsiaTheme="minorEastAsia"/>
+          <w:color w:val="404040" w:themeColor="text1" w:themeTint="BF"/>
+          <w:sz w:val="22"/>
+          <w:szCs w:val="22"/>
+          <w:lang w:val="es-ES"/>
+        </w:rPr>
+        <w:t>Entrega de un modelo integral, en la que se identifique como se presentara y financiara el servicio, a quienes se entregara y el propósito de la entrega</w:t>
+      </w:r>
+      <w:r>
+        <w:rPr>
+          <w:rFonts w:eastAsiaTheme="minorEastAsia"/>
+          <w:color w:val="404040" w:themeColor="text1" w:themeTint="BF"/>
+          <w:sz w:val="22"/>
+          <w:szCs w:val="22"/>
+          <w:lang w:val="es-ES"/>
+        </w:rPr>
+        <w:t>.</w:t>
+      </w:r>
+    </w:p>
+    <w:p>
+      <w:pPr>
+        <w:pStyle w:val="Estilo3"/>
+        <w:numPr>
+          <w:ilvl w:val="0"/>
+          <w:numId w:val="44"/>
+        </w:numPr>
+        <w:spacing w:line="276" w:lineRule="auto"/>
+        <w:rPr>
+          <w:rFonts w:eastAsiaTheme="minorEastAsia"/>
+          <w:color w:val="404040" w:themeColor="text1" w:themeTint="BF"/>
+          <w:sz w:val="22"/>
+          <w:szCs w:val="22"/>
+          <w:lang w:val="es-ES"/>
+        </w:rPr>
+      </w:pPr>
+      <w:r>
+        <w:rPr>
+          <w:rFonts w:eastAsiaTheme="minorEastAsia"/>
+          <w:color w:val="404040" w:themeColor="text1" w:themeTint="BF"/>
+          <w:sz w:val="22"/>
+          <w:szCs w:val="22"/>
+          <w:lang w:val="es-ES"/>
+        </w:rPr>
+        <w:t>Comprender la capacidad de la organización que será necesaria para prestar servicios de acuerdo con la estrategia</w:t>
+      </w:r>
+    </w:p>
+    <w:p>
+      <w:pPr>
+        <w:pStyle w:val="Estilo3"/>
+        <w:spacing w:line="276" w:lineRule="auto"/>
+        <w:ind w:left="360"/>
+        <w:rPr>
+          <w:rFonts w:eastAsiaTheme="minorEastAsia"/>
+          <w:color w:val="404040" w:themeColor="text1" w:themeTint="BF"/>
+          <w:sz w:val="22"/>
+          <w:szCs w:val="22"/>
+          <w:lang w:val="es-ES"/>
+        </w:rPr>
+      </w:pPr>
+      <w:r>
+        <w:rPr>
+          <w:rFonts w:eastAsiaTheme="minorEastAsia"/>
+          <w:color w:val="404040" w:themeColor="text1" w:themeTint="BF"/>
+          <w:sz w:val="22"/>
+          <w:szCs w:val="22"/>
+          <w:lang w:val="es-ES"/>
+        </w:rPr>
+        <w:t>Coordinar y documentar el uso de los activos de servicios para la prestación de servicios</w:t>
+      </w:r>
+      <w:r>
+        <w:rPr>
+          <w:rFonts w:eastAsiaTheme="minorEastAsia"/>
+          <w:color w:val="404040" w:themeColor="text1" w:themeTint="BF"/>
+          <w:sz w:val="22"/>
+          <w:szCs w:val="22"/>
+          <w:lang w:val="es-ES"/>
+        </w:rPr>
+        <w:t>.</w:t>
+      </w:r>
+    </w:p>
+    <w:p>
+      <w:pPr>
+        <w:pStyle w:val="Estilo3"/>
+        <w:numPr>
+          <w:ilvl w:val="0"/>
+          <w:numId w:val="44"/>
+        </w:numPr>
+        <w:spacing w:line="276" w:lineRule="auto"/>
+        <w:rPr>
+          <w:rFonts w:eastAsiaTheme="minorEastAsia"/>
+          <w:color w:val="404040" w:themeColor="text1" w:themeTint="BF"/>
+          <w:sz w:val="22"/>
+          <w:szCs w:val="22"/>
+          <w:lang w:val="es-ES"/>
+        </w:rPr>
+      </w:pPr>
+      <w:r>
+        <w:rPr>
+          <w:rFonts w:eastAsiaTheme="minorEastAsia"/>
+          <w:color w:val="404040" w:themeColor="text1" w:themeTint="BF"/>
+          <w:sz w:val="22"/>
+          <w:szCs w:val="22"/>
+          <w:lang w:val="es-ES"/>
+        </w:rPr>
+        <w:t>Definir los procesos y servicios que ofrecerán los planes estratégicos para la gestión de servicios de TI y el nivel de inversión que será necesaria</w:t>
+      </w:r>
+      <w:r>
+        <w:rPr>
+          <w:rFonts w:eastAsiaTheme="minorEastAsia"/>
+          <w:color w:val="404040" w:themeColor="text1" w:themeTint="BF"/>
+          <w:sz w:val="22"/>
+          <w:szCs w:val="22"/>
+          <w:lang w:val="es-ES"/>
+        </w:rPr>
+        <w:t>.</w:t>
+      </w:r>
+    </w:p>
+    <w:p>
+      <w:pPr>
+        <w:pStyle w:val="Estilo3"/>
+        <w:numPr>
+          <w:ilvl w:val="0"/>
+          <w:numId w:val="44"/>
+        </w:numPr>
+        <w:spacing w:line="276" w:lineRule="auto"/>
+        <w:rPr>
+          <w:rFonts w:eastAsiaTheme="minorEastAsia"/>
+          <w:color w:val="404040" w:themeColor="text1" w:themeTint="BF"/>
+          <w:sz w:val="22"/>
+          <w:szCs w:val="22"/>
+          <w:lang w:val="es-ES"/>
+        </w:rPr>
+      </w:pPr>
+      <w:r>
+        <w:rPr>
+          <w:rFonts w:eastAsiaTheme="minorEastAsia"/>
+          <w:color w:val="404040" w:themeColor="text1" w:themeTint="BF"/>
+          <w:sz w:val="22"/>
+          <w:szCs w:val="22"/>
+          <w:lang w:val="es-ES"/>
+        </w:rPr>
+        <w:t>Comprender los niveles de demanda y la forma de establecer una relación entre el proveedor de servicios y el cliente</w:t>
+      </w:r>
+      <w:r>
+        <w:rPr>
+          <w:rFonts w:eastAsiaTheme="minorEastAsia"/>
+          <w:color w:val="404040" w:themeColor="text1" w:themeTint="BF"/>
+          <w:sz w:val="22"/>
+          <w:szCs w:val="22"/>
+          <w:lang w:val="es-ES"/>
+        </w:rPr>
+        <w:t>.</w:t>
+      </w:r>
+    </w:p>
+    <w:p>
+      <w:pPr>
+        <w:pStyle w:val="Estilo3"/>
+        <w:numPr>
+          <w:ilvl w:val="0"/>
+          <w:numId w:val="44"/>
+        </w:numPr>
+        <w:spacing w:after="240" w:line="276" w:lineRule="auto"/>
+        <w:rPr>
+          <w:rFonts w:eastAsiaTheme="minorEastAsia"/>
+          <w:color w:val="404040" w:themeColor="text1" w:themeTint="BF"/>
+          <w:sz w:val="22"/>
+          <w:szCs w:val="22"/>
+          <w:lang w:val="es-ES"/>
+        </w:rPr>
+      </w:pPr>
+      <w:r>
+        <w:rPr>
+          <w:rFonts w:eastAsiaTheme="minorEastAsia"/>
+          <w:color w:val="404040" w:themeColor="text1" w:themeTint="BF"/>
+          <w:sz w:val="22"/>
+          <w:szCs w:val="22"/>
+          <w:lang w:val="es-ES"/>
+        </w:rPr>
+        <w:t>La etapa de la estrategia de servicio proporciona una guía en la comprensión de las prácticas más importantes que deben ser empleadas para definir y llevar a cabo una estrategia de servicio en una organización proveedora de servicios.</w:t>
+      </w:r>
     </w:p>
     <w:p>
       <w:pPr>
@@ -2225,7 +2642,40 @@
           <w:szCs w:val="22"/>
           <w:lang w:val="es-ES"/>
         </w:rPr>
-        <w:t>Uno de los factores determinantes a la hora de introducir la gestión de acceso es la seguridad de TI, ya que un mal manejo en este sentido puede comprometer la continuidad del negocio, por otro lado, se debe dar acceso solo a clientes que mantengan su situación de pago al día, por lo que el control de acceso también puede contemplar el corte de servicios a usuarios morosos.</w:t>
+        <w:t xml:space="preserve">Uno de los factores determinantes a la hora de introducir la gestión de acceso es la seguridad de TI, ya que un mal manejo en este sentido puede comprometer la continuidad del negocio, por otro lado, se debe dar acceso </w:t>
+      </w:r>
+      <w:r>
+        <w:rPr>
+          <w:rFonts w:eastAsiaTheme="minorEastAsia"/>
+          <w:color w:val="404040" w:themeColor="text1" w:themeTint="BF"/>
+          <w:sz w:val="22"/>
+          <w:szCs w:val="22"/>
+          <w:lang w:val="es-ES"/>
+        </w:rPr>
+        <w:lastRenderedPageBreak/>
+        <w:t>solo a clientes que mantengan su situación de pago al día, por lo que el control de acceso también puede contemplar el corte de servicios a usuarios morosos.</w:t>
+      </w:r>
+    </w:p>
+    <w:p>
+      <w:pPr>
+        <w:spacing w:after="200" w:line="276" w:lineRule="auto"/>
+        <w:rPr>
+          <w:rFonts w:asciiTheme="minorHAnsi" w:eastAsiaTheme="minorEastAsia" w:hAnsiTheme="minorHAnsi"/>
+          <w:color w:val="404040" w:themeColor="text1" w:themeTint="BF"/>
+          <w:sz w:val="22"/>
+          <w:szCs w:val="22"/>
+          <w:lang w:val="es-ES"/>
+        </w:rPr>
+      </w:pPr>
+      <w:r>
+        <w:rPr>
+          <w:rFonts w:eastAsiaTheme="minorEastAsia"/>
+          <w:color w:val="404040" w:themeColor="text1" w:themeTint="BF"/>
+          <w:sz w:val="22"/>
+          <w:szCs w:val="22"/>
+          <w:lang w:val="es-ES"/>
+        </w:rPr>
+        <w:br w:type="page"/>
       </w:r>
     </w:p>
     <w:p>
@@ -2250,6 +2700,7 @@
           <w:szCs w:val="22"/>
           <w:lang w:val="es-ES"/>
         </w:rPr>
+        <w:lastRenderedPageBreak/>
         <w:t>Denominación del proceso</w:t>
       </w:r>
       <w:r>
@@ -2473,40 +2924,7 @@
           <w:szCs w:val="22"/>
           <w:lang w:val="es-ES"/>
         </w:rPr>
-        <w:t xml:space="preserve">Mantenimiento al </w:t>
-      </w:r>
-      <w:r>
-        <w:rPr>
-          <w:rFonts w:eastAsiaTheme="minorEastAsia"/>
-          <w:b/>
-          <w:color w:val="404040" w:themeColor="text1" w:themeTint="BF"/>
-          <w:sz w:val="22"/>
-          <w:szCs w:val="22"/>
-          <w:lang w:val="es-ES"/>
-        </w:rPr>
-        <w:t>catálogo</w:t>
-      </w:r>
-      <w:r>
-        <w:rPr>
-          <w:rFonts w:eastAsiaTheme="minorEastAsia"/>
-          <w:b/>
-          <w:color w:val="404040" w:themeColor="text1" w:themeTint="BF"/>
-          <w:sz w:val="22"/>
-          <w:szCs w:val="22"/>
-          <w:lang w:val="es-ES"/>
-        </w:rPr>
-        <w:t xml:space="preserve"> de roles de usuario y perfiles de acceso</w:t>
-      </w:r>
-      <w:r>
-        <w:rPr>
-          <w:rFonts w:eastAsiaTheme="minorEastAsia"/>
-          <w:b/>
-          <w:color w:val="404040" w:themeColor="text1" w:themeTint="BF"/>
-          <w:sz w:val="22"/>
-          <w:szCs w:val="22"/>
-          <w:lang w:val="es-ES"/>
-        </w:rPr>
-        <w:t>.</w:t>
+        <w:t>Mantenimiento al catálogo de roles de usuario y perfiles de acceso.</w:t>
       </w:r>
       <w:r>
         <w:rPr>
@@ -2615,18 +3033,7 @@
           <w:szCs w:val="22"/>
           <w:lang w:val="es-ES"/>
         </w:rPr>
-        <w:t>Derechos de acceso</w:t>
-      </w:r>
-      <w:r>
-        <w:rPr>
-          <w:rFonts w:eastAsiaTheme="minorEastAsia"/>
-          <w:b/>
-          <w:color w:val="404040" w:themeColor="text1" w:themeTint="BF"/>
-          <w:sz w:val="22"/>
-          <w:szCs w:val="22"/>
-          <w:lang w:val="es-ES"/>
-        </w:rPr>
-        <w:t>.</w:t>
+        <w:t>Derechos de acceso.</w:t>
       </w:r>
       <w:r>
         <w:rPr>
@@ -2661,18 +3068,7 @@
           <w:szCs w:val="22"/>
           <w:lang w:val="es-ES"/>
         </w:rPr>
-        <w:t>Solicitud de derechos de acceso</w:t>
-      </w:r>
-      <w:r>
-        <w:rPr>
-          <w:rFonts w:eastAsiaTheme="minorEastAsia"/>
-          <w:b/>
-          <w:color w:val="404040" w:themeColor="text1" w:themeTint="BF"/>
-          <w:sz w:val="22"/>
-          <w:szCs w:val="22"/>
-          <w:lang w:val="es-ES"/>
-        </w:rPr>
-        <w:t>.</w:t>
+        <w:t>Solicitud de derechos de acceso.</w:t>
       </w:r>
       <w:r>
         <w:rPr>
@@ -2707,48 +3103,17 @@
           <w:szCs w:val="22"/>
           <w:lang w:val="es-ES"/>
         </w:rPr>
-        <w:t>Registro de identidad de usuario</w:t>
-      </w:r>
-      <w:r>
-        <w:rPr>
-          <w:rFonts w:eastAsiaTheme="minorEastAsia"/>
-          <w:b/>
-          <w:color w:val="404040" w:themeColor="text1" w:themeTint="BF"/>
-          <w:sz w:val="22"/>
-          <w:szCs w:val="22"/>
-          <w:lang w:val="es-ES"/>
-        </w:rPr>
-        <w:t>.</w:t>
-      </w:r>
-      <w:r>
-        <w:rPr>
-          <w:rFonts w:eastAsiaTheme="minorEastAsia"/>
-          <w:color w:val="404040" w:themeColor="text1" w:themeTint="BF"/>
-          <w:sz w:val="22"/>
-          <w:szCs w:val="22"/>
-          <w:lang w:val="es-ES"/>
-        </w:rPr>
-        <w:t xml:space="preserve"> es un conjunto de datos que sirve para identificar a un usuario, al que a posteriori se </w:t>
-      </w:r>
-      <w:r>
-        <w:rPr>
-          <w:rFonts w:eastAsiaTheme="minorEastAsia"/>
-          <w:color w:val="404040" w:themeColor="text1" w:themeTint="BF"/>
-          <w:sz w:val="22"/>
-          <w:szCs w:val="22"/>
-          <w:lang w:val="es-ES"/>
-        </w:rPr>
-        <w:t>les</w:t>
-      </w:r>
-      <w:r>
-        <w:rPr>
-          <w:rFonts w:eastAsiaTheme="minorEastAsia"/>
-          <w:color w:val="404040" w:themeColor="text1" w:themeTint="BF"/>
-          <w:sz w:val="22"/>
-          <w:szCs w:val="22"/>
-          <w:lang w:val="es-ES"/>
-        </w:rPr>
-        <w:t xml:space="preserve"> concederá acceso a los servicios establecidos.</w:t>
+        <w:t>Registro de identidad de usuario.</w:t>
+      </w:r>
+      <w:r>
+        <w:rPr>
+          <w:rFonts w:eastAsiaTheme="minorEastAsia"/>
+          <w:color w:val="404040" w:themeColor="text1" w:themeTint="BF"/>
+          <w:sz w:val="22"/>
+          <w:szCs w:val="22"/>
+          <w:lang w:val="es-ES"/>
+        </w:rPr>
+        <w:t xml:space="preserve"> es un conjunto de datos que sirve para identificar a un usuario, al que a posteriori se les concederá acceso a los servicios establecidos.</w:t>
       </w:r>
     </w:p>
     <w:p>
@@ -2773,18 +3138,7 @@
           <w:szCs w:val="22"/>
           <w:lang w:val="es-ES"/>
         </w:rPr>
-        <w:t>Solicitud de identidad de usuario</w:t>
-      </w:r>
-      <w:r>
-        <w:rPr>
-          <w:rFonts w:eastAsiaTheme="minorEastAsia"/>
-          <w:b/>
-          <w:color w:val="404040" w:themeColor="text1" w:themeTint="BF"/>
-          <w:sz w:val="22"/>
-          <w:szCs w:val="22"/>
-          <w:lang w:val="es-ES"/>
-        </w:rPr>
-        <w:t>.</w:t>
+        <w:t>Solicitud de identidad de usuario.</w:t>
       </w:r>
       <w:r>
         <w:rPr>
@@ -2819,48 +3173,17 @@
           <w:szCs w:val="22"/>
           <w:lang w:val="es-ES"/>
         </w:rPr>
-        <w:t>Rol de usuario</w:t>
-      </w:r>
-      <w:r>
-        <w:rPr>
-          <w:rFonts w:eastAsiaTheme="minorEastAsia"/>
-          <w:b/>
-          <w:color w:val="404040" w:themeColor="text1" w:themeTint="BF"/>
-          <w:sz w:val="22"/>
-          <w:szCs w:val="22"/>
-          <w:lang w:val="es-ES"/>
-        </w:rPr>
-        <w:t>.</w:t>
-      </w:r>
-      <w:r>
-        <w:rPr>
-          <w:rFonts w:eastAsiaTheme="minorEastAsia"/>
-          <w:color w:val="404040" w:themeColor="text1" w:themeTint="BF"/>
-          <w:sz w:val="22"/>
-          <w:szCs w:val="22"/>
-          <w:lang w:val="es-ES"/>
-        </w:rPr>
-        <w:t xml:space="preserve"> Forma parte del </w:t>
-      </w:r>
-      <w:r>
-        <w:rPr>
-          <w:rFonts w:eastAsiaTheme="minorEastAsia"/>
-          <w:color w:val="404040" w:themeColor="text1" w:themeTint="BF"/>
-          <w:sz w:val="22"/>
-          <w:szCs w:val="22"/>
-          <w:lang w:val="es-ES"/>
-        </w:rPr>
-        <w:t>catálogo</w:t>
-      </w:r>
-      <w:r>
-        <w:rPr>
-          <w:rFonts w:eastAsiaTheme="minorEastAsia"/>
-          <w:color w:val="404040" w:themeColor="text1" w:themeTint="BF"/>
-          <w:sz w:val="22"/>
-          <w:szCs w:val="22"/>
-          <w:lang w:val="es-ES"/>
-        </w:rPr>
-        <w:t xml:space="preserve"> de roles, los derechos de acceso están basados en estos roles.</w:t>
+        <w:t>Rol de usuario.</w:t>
+      </w:r>
+      <w:r>
+        <w:rPr>
+          <w:rFonts w:eastAsiaTheme="minorEastAsia"/>
+          <w:color w:val="404040" w:themeColor="text1" w:themeTint="BF"/>
+          <w:sz w:val="22"/>
+          <w:szCs w:val="22"/>
+          <w:lang w:val="es-ES"/>
+        </w:rPr>
+        <w:t xml:space="preserve"> Forma parte del catálogo de roles, los derechos de acceso están basados en estos roles.</w:t>
       </w:r>
     </w:p>
     <w:p>
@@ -2884,19 +3207,7 @@
           <w:szCs w:val="22"/>
           <w:lang w:val="es-ES"/>
         </w:rPr>
-        <w:lastRenderedPageBreak/>
-        <w:t>Perfil de acceso de roles de usuario</w:t>
-      </w:r>
-      <w:r>
-        <w:rPr>
-          <w:rFonts w:eastAsiaTheme="minorEastAsia"/>
-          <w:b/>
-          <w:color w:val="404040" w:themeColor="text1" w:themeTint="BF"/>
-          <w:sz w:val="22"/>
-          <w:szCs w:val="22"/>
-          <w:lang w:val="es-ES"/>
-        </w:rPr>
-        <w:t>.</w:t>
+        <w:t>Perfil de acceso de roles de usuario.</w:t>
       </w:r>
       <w:r>
         <w:rPr>
@@ -3209,6 +3520,28 @@
     </w:p>
     <w:p>
       <w:pPr>
+        <w:spacing w:after="200" w:line="276" w:lineRule="auto"/>
+        <w:rPr>
+          <w:rFonts w:asciiTheme="minorHAnsi" w:eastAsiaTheme="minorEastAsia" w:hAnsiTheme="minorHAnsi"/>
+          <w:color w:val="404040" w:themeColor="text1" w:themeTint="BF"/>
+          <w:sz w:val="22"/>
+          <w:szCs w:val="22"/>
+          <w:lang w:val="es-ES"/>
+        </w:rPr>
+      </w:pPr>
+      <w:r>
+        <w:rPr>
+          <w:rFonts w:eastAsiaTheme="minorEastAsia"/>
+          <w:color w:val="404040" w:themeColor="text1" w:themeTint="BF"/>
+          <w:sz w:val="22"/>
+          <w:szCs w:val="22"/>
+          <w:lang w:val="es-ES"/>
+        </w:rPr>
+        <w:br w:type="page"/>
+      </w:r>
+    </w:p>
+    <w:p>
+      <w:pPr>
         <w:pStyle w:val="Estilo3"/>
         <w:spacing w:after="240"/>
         <w:ind w:left="720"/>
@@ -3228,6 +3561,7 @@
           <w:szCs w:val="22"/>
           <w:lang w:val="es-ES"/>
         </w:rPr>
+        <w:lastRenderedPageBreak/>
         <w:t>Los modelos de incidentes tienen una cronología definida y unas responsabilidades definidas para ser manejados.</w:t>
       </w:r>
     </w:p>
@@ -3280,18 +3614,7 @@
           <w:szCs w:val="22"/>
           <w:lang w:val="es-ES"/>
         </w:rPr>
-        <w:t>Gestión del cambio</w:t>
-      </w:r>
-      <w:r>
-        <w:rPr>
-          <w:rFonts w:eastAsiaTheme="minorEastAsia"/>
-          <w:b/>
-          <w:color w:val="404040" w:themeColor="text1" w:themeTint="BF"/>
-          <w:sz w:val="22"/>
-          <w:szCs w:val="22"/>
-          <w:lang w:val="es-ES"/>
-        </w:rPr>
-        <w:t>.</w:t>
+        <w:t>Gestión del cambio.</w:t>
       </w:r>
       <w:r>
         <w:rPr>
@@ -3388,18 +3711,7 @@
           <w:szCs w:val="22"/>
           <w:lang w:val="es-ES"/>
         </w:rPr>
-        <w:t>Gestión de la capacidad</w:t>
-      </w:r>
-      <w:r>
-        <w:rPr>
-          <w:rFonts w:eastAsiaTheme="minorEastAsia"/>
-          <w:b/>
-          <w:color w:val="404040" w:themeColor="text1" w:themeTint="BF"/>
-          <w:sz w:val="22"/>
-          <w:szCs w:val="22"/>
-          <w:lang w:val="es-ES"/>
-        </w:rPr>
-        <w:t>.</w:t>
+        <w:t>Gestión de la capacidad.</w:t>
       </w:r>
       <w:r>
         <w:rPr>
@@ -3437,18 +3749,7 @@
           <w:szCs w:val="22"/>
           <w:lang w:val="es-ES"/>
         </w:rPr>
-        <w:t>Gestión de la disponibilidad</w:t>
-      </w:r>
-      <w:r>
-        <w:rPr>
-          <w:rFonts w:eastAsiaTheme="minorEastAsia"/>
-          <w:b/>
-          <w:color w:val="404040" w:themeColor="text1" w:themeTint="BF"/>
-          <w:sz w:val="22"/>
-          <w:szCs w:val="22"/>
-          <w:lang w:val="es-ES"/>
-        </w:rPr>
-        <w:t>.</w:t>
+        <w:t>Gestión de la disponibilidad.</w:t>
       </w:r>
       <w:r>
         <w:rPr>
@@ -3511,29 +3812,7 @@
           <w:szCs w:val="22"/>
           <w:lang w:val="es-ES"/>
         </w:rPr>
-        <w:t>Detección y registro de incidente</w:t>
-      </w:r>
-      <w:r>
-        <w:rPr>
-          <w:rFonts w:eastAsiaTheme="minorEastAsia"/>
-          <w:b/>
-          <w:color w:val="404040" w:themeColor="text1" w:themeTint="BF"/>
-          <w:sz w:val="22"/>
-          <w:szCs w:val="22"/>
-          <w:lang w:val="es-ES"/>
-        </w:rPr>
-        <w:t>.</w:t>
-      </w:r>
-      <w:r>
-        <w:rPr>
-          <w:rFonts w:eastAsiaTheme="minorEastAsia"/>
-          <w:b/>
-          <w:color w:val="404040" w:themeColor="text1" w:themeTint="BF"/>
-          <w:sz w:val="22"/>
-          <w:szCs w:val="22"/>
-          <w:lang w:val="es-ES"/>
-        </w:rPr>
-        <w:t xml:space="preserve"> </w:t>
+        <w:t xml:space="preserve">Detección y registro de incidente. </w:t>
       </w:r>
       <w:r>
         <w:rPr>
@@ -3568,18 +3847,7 @@
           <w:szCs w:val="22"/>
           <w:lang w:val="es-ES"/>
         </w:rPr>
-        <w:t>Clasificación y soporte inicial</w:t>
-      </w:r>
-      <w:r>
-        <w:rPr>
-          <w:rFonts w:eastAsiaTheme="minorEastAsia"/>
-          <w:b/>
-          <w:color w:val="404040" w:themeColor="text1" w:themeTint="BF"/>
-          <w:sz w:val="22"/>
-          <w:szCs w:val="22"/>
-          <w:lang w:val="es-ES"/>
-        </w:rPr>
-        <w:t>.</w:t>
+        <w:t>Clasificación y soporte inicial.</w:t>
       </w:r>
       <w:r>
         <w:rPr>
@@ -3722,28 +3990,6 @@
     </w:p>
     <w:p>
       <w:pPr>
-        <w:spacing w:after="200" w:line="276" w:lineRule="auto"/>
-        <w:rPr>
-          <w:rFonts w:asciiTheme="minorHAnsi" w:eastAsiaTheme="minorEastAsia" w:hAnsiTheme="minorHAnsi"/>
-          <w:color w:val="404040" w:themeColor="text1" w:themeTint="BF"/>
-          <w:sz w:val="22"/>
-          <w:szCs w:val="22"/>
-          <w:lang w:val="es-ES"/>
-        </w:rPr>
-      </w:pPr>
-      <w:r>
-        <w:rPr>
-          <w:rFonts w:eastAsiaTheme="minorEastAsia"/>
-          <w:color w:val="404040" w:themeColor="text1" w:themeTint="BF"/>
-          <w:sz w:val="22"/>
-          <w:szCs w:val="22"/>
-          <w:lang w:val="es-ES"/>
-        </w:rPr>
-        <w:br w:type="page"/>
-      </w:r>
-    </w:p>
-    <w:p>
-      <w:pPr>
         <w:pStyle w:val="Estilo3"/>
         <w:spacing w:after="240"/>
         <w:ind w:left="720"/>
@@ -3764,19 +4010,7 @@
           <w:szCs w:val="22"/>
           <w:lang w:val="es-ES"/>
         </w:rPr>
-        <w:lastRenderedPageBreak/>
-        <w:t>Solución y restablecimiento del servicio</w:t>
-      </w:r>
-      <w:r>
-        <w:rPr>
-          <w:rFonts w:eastAsiaTheme="minorEastAsia"/>
-          <w:b/>
-          <w:color w:val="404040" w:themeColor="text1" w:themeTint="BF"/>
-          <w:sz w:val="22"/>
-          <w:szCs w:val="22"/>
-          <w:lang w:val="es-ES"/>
-        </w:rPr>
-        <w:t>.</w:t>
+        <w:t>Solución y restablecimiento del servicio.</w:t>
       </w:r>
       <w:r>
         <w:rPr>
@@ -3857,18 +4091,7 @@
           <w:szCs w:val="22"/>
           <w:lang w:val="es-ES"/>
         </w:rPr>
-        <w:t>Monitorización, seguimiento y comunicación del incidente</w:t>
-      </w:r>
-      <w:r>
-        <w:rPr>
-          <w:rFonts w:eastAsiaTheme="minorEastAsia"/>
-          <w:b/>
-          <w:color w:val="404040" w:themeColor="text1" w:themeTint="BF"/>
-          <w:sz w:val="22"/>
-          <w:szCs w:val="22"/>
-          <w:lang w:val="es-ES"/>
-        </w:rPr>
-        <w:t>.</w:t>
+        <w:t>Monitorización, seguimiento y comunicación del incidente.</w:t>
       </w:r>
       <w:r>
         <w:rPr>
@@ -3880,6 +4103,42 @@
         </w:rPr>
         <w:t xml:space="preserve"> Se analiza la repetición de incidencias, tiempos de respuesta y solución, mediante estos indicadores se medirá la calidad del área de soporte para la satisfacción del usuario.</w:t>
       </w:r>
+    </w:p>
+    <w:p>
+      <w:pPr>
+        <w:spacing w:after="200" w:line="276" w:lineRule="auto"/>
+        <w:rPr>
+          <w:rFonts w:asciiTheme="minorHAnsi" w:eastAsiaTheme="minorEastAsia" w:hAnsiTheme="minorHAnsi"/>
+          <w:color w:val="404040" w:themeColor="text1" w:themeTint="BF"/>
+          <w:sz w:val="22"/>
+          <w:szCs w:val="22"/>
+          <w:lang w:val="es-ES"/>
+        </w:rPr>
+      </w:pPr>
+      <w:r>
+        <w:rPr>
+          <w:rFonts w:eastAsiaTheme="minorEastAsia"/>
+          <w:color w:val="404040" w:themeColor="text1" w:themeTint="BF"/>
+          <w:sz w:val="22"/>
+          <w:szCs w:val="22"/>
+          <w:lang w:val="es-ES"/>
+        </w:rPr>
+        <w:br w:type="page"/>
+      </w:r>
+    </w:p>
+    <w:p>
+      <w:pPr>
+        <w:pStyle w:val="Estilo3"/>
+        <w:spacing w:after="240"/>
+        <w:ind w:left="720"/>
+        <w:rPr>
+          <w:rFonts w:eastAsiaTheme="minorEastAsia"/>
+          <w:color w:val="404040" w:themeColor="text1" w:themeTint="BF"/>
+          <w:sz w:val="22"/>
+          <w:szCs w:val="22"/>
+          <w:lang w:val="es-ES"/>
+        </w:rPr>
+      </w:pPr>
     </w:p>
     <w:p>
       <w:pPr>
@@ -11941,31 +12200,6 @@
 </file>
 
 <file path=customXml/item1.xml><?xml version="1.0" encoding="utf-8"?>
-<p:properties xmlns:p="http://schemas.microsoft.com/office/2006/metadata/properties" xmlns:xsi="http://www.w3.org/2001/XMLSchema-instance" xmlns:pc="http://schemas.microsoft.com/office/infopath/2007/PartnerControls">
-  <documentManagement>
-    <Estado xmlns="a150fe00-1c53-46dc-80fb-b2dbdb01b085">En Desarrollo</Estado>
-    <Fecha_x0020_de_x0020_Vencimiento xmlns="a150fe00-1c53-46dc-80fb-b2dbdb01b085" xsi:nil="true"/>
-    <Asignado_x0020_a xmlns="a150fe00-1c53-46dc-80fb-b2dbdb01b085">
-      <UserInfo>
-        <DisplayName/>
-        <AccountId xsi:nil="true"/>
-        <AccountType/>
-      </UserInfo>
-    </Asignado_x0020_a>
-  </documentManagement>
-</p:properties>
-</file>
-
-<file path=customXml/item2.xml><?xml version="1.0" encoding="utf-8"?>
-<?mso-contentType ?>
-<FormTemplates xmlns="http://schemas.microsoft.com/sharepoint/v3/contenttype/forms">
-  <Display>DocumentLibraryForm</Display>
-  <Edit>DocumentLibraryForm</Edit>
-  <New>DocumentLibraryForm</New>
-</FormTemplates>
-</file>
-
-<file path=customXml/item3.xml><?xml version="1.0" encoding="utf-8"?>
 <ct:contentTypeSchema xmlns:ct="http://schemas.microsoft.com/office/2006/metadata/contentType" xmlns:ma="http://schemas.microsoft.com/office/2006/metadata/properties/metaAttributes" ct:_="" ma:_="" ma:contentTypeName="Documento" ma:contentTypeID="0x010100696708DD91543546AD12204098C89772" ma:contentTypeVersion="6" ma:contentTypeDescription="Crear nuevo documento." ma:contentTypeScope="" ma:versionID="d089fe28a85e2dabd80ff7e3a4bd6295">
   <xsd:schema xmlns:xsd="http://www.w3.org/2001/XMLSchema" xmlns:xs="http://www.w3.org/2001/XMLSchema" xmlns:p="http://schemas.microsoft.com/office/2006/metadata/properties" xmlns:ns2="a150fe00-1c53-46dc-80fb-b2dbdb01b085" targetNamespace="http://schemas.microsoft.com/office/2006/metadata/properties" ma:root="true" ma:fieldsID="a84bb8936301433f857d1fe2e5f94ee9" ns2:_="">
     <xsd:import namespace="a150fe00-1c53-46dc-80fb-b2dbdb01b085"/>
@@ -12124,29 +12358,36 @@
 </ct:contentTypeSchema>
 </file>
 
+<file path=customXml/item2.xml><?xml version="1.0" encoding="utf-8"?>
+<?mso-contentType ?>
+<FormTemplates xmlns="http://schemas.microsoft.com/sharepoint/v3/contenttype/forms">
+  <Display>DocumentLibraryForm</Display>
+  <Edit>DocumentLibraryForm</Edit>
+  <New>DocumentLibraryForm</New>
+</FormTemplates>
+</file>
+
+<file path=customXml/item3.xml><?xml version="1.0" encoding="utf-8"?>
+<p:properties xmlns:p="http://schemas.microsoft.com/office/2006/metadata/properties" xmlns:xsi="http://www.w3.org/2001/XMLSchema-instance" xmlns:pc="http://schemas.microsoft.com/office/infopath/2007/PartnerControls">
+  <documentManagement>
+    <Estado xmlns="a150fe00-1c53-46dc-80fb-b2dbdb01b085">En Desarrollo</Estado>
+    <Fecha_x0020_de_x0020_Vencimiento xmlns="a150fe00-1c53-46dc-80fb-b2dbdb01b085" xsi:nil="true"/>
+    <Asignado_x0020_a xmlns="a150fe00-1c53-46dc-80fb-b2dbdb01b085">
+      <UserInfo>
+        <DisplayName/>
+        <AccountId xsi:nil="true"/>
+        <AccountType/>
+      </UserInfo>
+    </Asignado_x0020_a>
+  </documentManagement>
+</p:properties>
+</file>
+
 <file path=customXml/item4.xml><?xml version="1.0" encoding="utf-8"?>
 <b:Sources xmlns:b="http://schemas.openxmlformats.org/officeDocument/2006/bibliography" xmlns="http://schemas.openxmlformats.org/officeDocument/2006/bibliography" SelectedStyle="\APA.XSL" StyleName="APA"/>
 </file>
 
 <file path=customXml/itemProps1.xml><?xml version="1.0" encoding="utf-8"?>
-<ds:datastoreItem xmlns:ds="http://schemas.openxmlformats.org/officeDocument/2006/customXml" ds:itemID="{7D8EE0F3-6311-4B52-B0D5-D072BA65ADBD}">
-  <ds:schemaRefs>
-    <ds:schemaRef ds:uri="http://schemas.microsoft.com/office/2006/metadata/properties"/>
-    <ds:schemaRef ds:uri="http://schemas.microsoft.com/office/infopath/2007/PartnerControls"/>
-    <ds:schemaRef ds:uri="a150fe00-1c53-46dc-80fb-b2dbdb01b085"/>
-  </ds:schemaRefs>
-</ds:datastoreItem>
-</file>
-
-<file path=customXml/itemProps2.xml><?xml version="1.0" encoding="utf-8"?>
-<ds:datastoreItem xmlns:ds="http://schemas.openxmlformats.org/officeDocument/2006/customXml" ds:itemID="{C691A4A1-28EB-4B2A-B48A-F18C870B2536}">
-  <ds:schemaRefs>
-    <ds:schemaRef ds:uri="http://schemas.microsoft.com/sharepoint/v3/contenttype/forms"/>
-  </ds:schemaRefs>
-</ds:datastoreItem>
-</file>
-
-<file path=customXml/itemProps3.xml><?xml version="1.0" encoding="utf-8"?>
 <ds:datastoreItem xmlns:ds="http://schemas.openxmlformats.org/officeDocument/2006/customXml" ds:itemID="{64768145-BEFD-42DD-BC62-C6E138BC031C}">
   <ds:schemaRefs>
     <ds:schemaRef ds:uri="http://schemas.microsoft.com/office/2006/metadata/contentType"/>
@@ -12164,8 +12405,26 @@
 </ds:datastoreItem>
 </file>
 
+<file path=customXml/itemProps2.xml><?xml version="1.0" encoding="utf-8"?>
+<ds:datastoreItem xmlns:ds="http://schemas.openxmlformats.org/officeDocument/2006/customXml" ds:itemID="{C691A4A1-28EB-4B2A-B48A-F18C870B2536}">
+  <ds:schemaRefs>
+    <ds:schemaRef ds:uri="http://schemas.microsoft.com/sharepoint/v3/contenttype/forms"/>
+  </ds:schemaRefs>
+</ds:datastoreItem>
+</file>
+
+<file path=customXml/itemProps3.xml><?xml version="1.0" encoding="utf-8"?>
+<ds:datastoreItem xmlns:ds="http://schemas.openxmlformats.org/officeDocument/2006/customXml" ds:itemID="{7D8EE0F3-6311-4B52-B0D5-D072BA65ADBD}">
+  <ds:schemaRefs>
+    <ds:schemaRef ds:uri="http://schemas.microsoft.com/office/2006/metadata/properties"/>
+    <ds:schemaRef ds:uri="http://schemas.microsoft.com/office/infopath/2007/PartnerControls"/>
+    <ds:schemaRef ds:uri="a150fe00-1c53-46dc-80fb-b2dbdb01b085"/>
+  </ds:schemaRefs>
+</ds:datastoreItem>
+</file>
+
 <file path=customXml/itemProps4.xml><?xml version="1.0" encoding="utf-8"?>
-<ds:datastoreItem xmlns:ds="http://schemas.openxmlformats.org/officeDocument/2006/customXml" ds:itemID="{BACC94CB-ACDB-44D3-B44C-0E62DF6A9D3F}">
+<ds:datastoreItem xmlns:ds="http://schemas.openxmlformats.org/officeDocument/2006/customXml" ds:itemID="{549E9666-532A-4EF9-9302-70182798BA5D}">
   <ds:schemaRefs>
     <ds:schemaRef ds:uri="http://schemas.openxmlformats.org/officeDocument/2006/bibliography"/>
   </ds:schemaRefs>

</xml_diff>